<commit_message>
+ adapted documentation to minor changes in queens and the arb()-method
</commit_message>
<xml_diff>
--- a/Documentation/Word_Files/lecture_examples_python.docx
+++ b/Documentation/Word_Files/lecture_examples_python.docx
@@ -1,6 +1,6 @@
 
 <file path=word/document.xml><?xml version="1.0" encoding="utf-8"?>
-<w:document xmlns:wpc="http://schemas.microsoft.com/office/word/2010/wordprocessingCanvas" xmlns:mc="http://schemas.openxmlformats.org/markup-compatibility/2006" xmlns:o="urn:schemas-microsoft-com:office:office" xmlns:r="http://schemas.openxmlformats.org/officeDocument/2006/relationships" xmlns:m="http://schemas.openxmlformats.org/officeDocument/2006/math" xmlns:v="urn:schemas-microsoft-com:vml" xmlns:wp14="http://schemas.microsoft.com/office/word/2010/wordprocessingDrawing" xmlns:wp="http://schemas.openxmlformats.org/drawingml/2006/wordprocessingDrawing" xmlns:w10="urn:schemas-microsoft-com:office:word" xmlns:w="http://schemas.openxmlformats.org/wordprocessingml/2006/main" xmlns:w14="http://schemas.microsoft.com/office/word/2010/wordml" xmlns:wpg="http://schemas.microsoft.com/office/word/2010/wordprocessingGroup" xmlns:wpi="http://schemas.microsoft.com/office/word/2010/wordprocessingInk" xmlns:wne="http://schemas.microsoft.com/office/word/2006/wordml" xmlns:wps="http://schemas.microsoft.com/office/word/2010/wordprocessingShape" mc:Ignorable="w14 wp14">
+<w:document xmlns:wpc="http://schemas.microsoft.com/office/word/2010/wordprocessingCanvas" xmlns:cx="http://schemas.microsoft.com/office/drawing/2014/chartex" xmlns:cx1="http://schemas.microsoft.com/office/drawing/2015/9/8/chartex" xmlns:cx2="http://schemas.microsoft.com/office/drawing/2015/10/21/chartex" xmlns:mc="http://schemas.openxmlformats.org/markup-compatibility/2006" xmlns:o="urn:schemas-microsoft-com:office:office" xmlns:r="http://schemas.openxmlformats.org/officeDocument/2006/relationships" xmlns:m="http://schemas.openxmlformats.org/officeDocument/2006/math" xmlns:v="urn:schemas-microsoft-com:vml" xmlns:wp14="http://schemas.microsoft.com/office/word/2010/wordprocessingDrawing" xmlns:wp="http://schemas.openxmlformats.org/drawingml/2006/wordprocessingDrawing" xmlns:w10="urn:schemas-microsoft-com:office:word" xmlns:w="http://schemas.openxmlformats.org/wordprocessingml/2006/main" xmlns:w14="http://schemas.microsoft.com/office/word/2010/wordml" xmlns:w15="http://schemas.microsoft.com/office/word/2012/wordml" xmlns:w16se="http://schemas.microsoft.com/office/word/2015/wordml/symex" xmlns:wpg="http://schemas.microsoft.com/office/word/2010/wordprocessingGroup" xmlns:wpi="http://schemas.microsoft.com/office/word/2010/wordprocessingInk" xmlns:wne="http://schemas.microsoft.com/office/word/2006/wordml" xmlns:wps="http://schemas.microsoft.com/office/word/2010/wordprocessingShape" mc:Ignorable="w14 w15 w16se wp14">
   <w:body>
     <w:p>
       <w:pPr>
@@ -56,7 +56,7 @@
           <w:noProof/>
           <w:sz w:val="24"/>
           <w:szCs w:val="24"/>
-          <w:lang w:val="en-US"/>
+          <w:lang w:eastAsia="de-DE"/>
         </w:rPr>
         <w:drawing>
           <wp:inline distT="0" distB="0" distL="0" distR="0" wp14:anchorId="3A6AACBE" wp14:editId="2971CBCB">
@@ -76,7 +76,7 @@
                     </pic:cNvPicPr>
                   </pic:nvPicPr>
                   <pic:blipFill>
-                    <a:blip r:embed="rId9" cstate="print">
+                    <a:blip r:embed="rId8" cstate="print">
                       <a:extLst>
                         <a:ext uri="{28A0092B-C50C-407E-A947-70E740481C1C}">
                           <a14:useLocalDpi xmlns:a14="http://schemas.microsoft.com/office/drawing/2010/main" val="0"/>
@@ -113,7 +113,7 @@
           <w:noProof/>
           <w:sz w:val="24"/>
           <w:szCs w:val="24"/>
-          <w:lang w:val="en-US"/>
+          <w:lang w:eastAsia="de-DE"/>
         </w:rPr>
         <w:drawing>
           <wp:inline distT="0" distB="0" distL="0" distR="0" wp14:anchorId="0DA3EB43" wp14:editId="64852BE0">
@@ -133,7 +133,7 @@
                     </pic:cNvPicPr>
                   </pic:nvPicPr>
                   <pic:blipFill>
-                    <a:blip r:embed="rId10">
+                    <a:blip r:embed="rId9">
                       <a:extLst>
                         <a:ext uri="{28A0092B-C50C-407E-A947-70E740481C1C}">
                           <a14:useLocalDpi xmlns:a14="http://schemas.microsoft.com/office/drawing/2010/main" val="0"/>
@@ -4182,7 +4182,7 @@
             <w:noProof/>
             <w:webHidden/>
           </w:rPr>
-          <w:t>21</w:t>
+          <w:t>20</w:t>
         </w:r>
         <w:r>
           <w:rPr>
@@ -4607,7 +4607,7 @@
             <w:noProof/>
             <w:webHidden/>
           </w:rPr>
-          <w:t>22</w:t>
+          <w:t>21</w:t>
         </w:r>
         <w:r>
           <w:rPr>
@@ -6176,7 +6176,6 @@
           <w:id w:val="671763695"/>
           <w:citation/>
         </w:sdtPr>
-        <w:sdtEndPr/>
         <w:sdtContent>
           <w:r>
             <w:fldChar w:fldCharType="begin"/>
@@ -6306,7 +6305,6 @@
           <w:id w:val="1470250613"/>
           <w:citation/>
         </w:sdtPr>
-        <w:sdtEndPr/>
         <w:sdtContent>
           <w:r>
             <w:fldChar w:fldCharType="begin"/>
@@ -6482,12 +6480,7 @@
         <w:jc w:val="both"/>
       </w:pPr>
       <w:r>
-        <w:t>Beim Schreiben von Python-Skripten muss, im Gegensatz zu SetlX, bei der Einrückung auf eine Besonderheit geachtet werden. In Python ist es möglich sogenannte unsichtbare Fehler zu erhalten, indem man eine inkonsistente Einrückung verwendet. Es ist möglich sowohl mit Leerzeichen, als auch mit Tabulatoren die Einrückung zu gestalten. Was jedoch verboten ist, ist die Verwendung beider Arten gleichzeitig, da Python daraufhin auf einen Fehler stößt. Deshalb</w:t>
-      </w:r>
-      <w:bookmarkStart w:id="9" w:name="_GoBack"/>
-      <w:bookmarkEnd w:id="9"/>
-      <w:r>
-        <w:t xml:space="preserve"> ist es wichtig bereits am Anfang festzulegen, ob mit Leerzeichen oder mit Tabulatoren eingerückt wird. Alle Python-Skripte, die im Rahmen dieser Arbeit erstellt wurden, werden Leerzeichen zur Einrückung verwendet.</w:t>
+        <w:t>Beim Schreiben von Python-Skripten muss, im Gegensatz zu SetlX, bei der Einrückung auf eine Besonderheit geachtet werden. In Python ist es möglich sogenannte unsichtbare Fehler zu erhalten, indem man eine inkonsistente Einrückung verwendet. Es ist möglich sowohl mit Leerzeichen, als auch mit Tabulatoren die Einrückung zu gestalten. Was jedoch verboten ist, ist die Verwendung beider Arten gleichzeitig, da Python daraufhin auf einen Fehler stößt. Deshalb ist es wichtig bereits am Anfang festzulegen, ob mit Leerzeichen oder mit Tabulatoren eingerückt wird. Alle Python-Skripte, die im Rahmen dieser Arbeit erstellt wurden, werden Leerzeichen zur Einrückung verwendet.</w:t>
       </w:r>
     </w:p>
     <w:p>
@@ -6538,7 +6531,7 @@
       <w:r>
         <w:rPr>
           <w:noProof/>
-          <w:lang w:val="en-US"/>
+          <w:lang w:eastAsia="de-DE"/>
         </w:rPr>
         <mc:AlternateContent>
           <mc:Choice Requires="wps">
@@ -6635,7 +6628,7 @@
           </mc:Choice>
           <mc:Fallback>
             <w:pict>
-              <v:shapetype id="_x0000_t202" coordsize="21600,21600" o:spt="202" path="m,l,21600r21600,l21600,xe">
+              <v:shapetype w14:anchorId="63F1159A" id="_x0000_t202" coordsize="21600,21600" o:spt="202" path="m,l,21600r21600,l21600,xe">
                 <v:stroke joinstyle="miter"/>
                 <v:path gradientshapeok="t" o:connecttype="rect"/>
               </v:shapetype>
@@ -6753,7 +6746,7 @@
       <w:r>
         <w:rPr>
           <w:noProof/>
-          <w:lang w:val="en-US"/>
+          <w:lang w:eastAsia="de-DE"/>
         </w:rPr>
         <mc:AlternateContent>
           <mc:Choice Requires="wps">
@@ -6850,7 +6843,7 @@
           </mc:Choice>
           <mc:Fallback>
             <w:pict>
-              <v:shape id="Textfeld 2" o:spid="_x0000_s1027" type="#_x0000_t202" style="width:453.6pt;height:47.75pt;visibility:visible;mso-wrap-style:square;mso-left-percent:-10001;mso-top-percent:-10001;mso-position-horizontal:absolute;mso-position-horizontal-relative:char;mso-position-vertical:absolute;mso-position-vertical-relative:line;mso-left-percent:-10001;mso-top-percent:-10001;v-text-anchor:top" o:gfxdata="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" fillcolor="white [3201]" strokeweight=".5pt">
+              <v:shape w14:anchorId="6E780C70" id="Textfeld 2" o:spid="_x0000_s1027" type="#_x0000_t202" style="width:453.6pt;height:47.75pt;visibility:visible;mso-wrap-style:square;mso-left-percent:-10001;mso-top-percent:-10001;mso-position-horizontal:absolute;mso-position-horizontal-relative:char;mso-position-vertical:absolute;mso-position-vertical-relative:line;mso-left-percent:-10001;mso-top-percent:-10001;v-text-anchor:top" o:gfxdata="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" fillcolor="white [3201]" strokeweight=".5pt">
                 <v:textbox>
                   <w:txbxContent>
                     <w:p>
@@ -6958,8 +6951,8 @@
           <w:rFonts w:ascii="Courier New" w:hAnsi="Courier New" w:cs="Courier New"/>
         </w:rPr>
       </w:pPr>
-      <w:bookmarkStart w:id="10" w:name="_Toc451959036"/>
-      <w:bookmarkStart w:id="11" w:name="_Toc452472046"/>
+      <w:bookmarkStart w:id="9" w:name="_Toc451959036"/>
+      <w:bookmarkStart w:id="10" w:name="_Toc452472046"/>
       <w:r>
         <w:lastRenderedPageBreak/>
         <w:t xml:space="preserve">Python Modul </w:t>
@@ -6970,8 +6963,8 @@
         </w:rPr>
         <w:t>lecture</w:t>
       </w:r>
+      <w:bookmarkEnd w:id="9"/>
       <w:bookmarkEnd w:id="10"/>
-      <w:bookmarkEnd w:id="11"/>
     </w:p>
     <w:p/>
     <w:p>
@@ -7315,7 +7308,7 @@
       <w:r>
         <w:rPr>
           <w:noProof/>
-          <w:lang w:val="en-US"/>
+          <w:lang w:eastAsia="de-DE"/>
         </w:rPr>
         <mc:AlternateContent>
           <mc:Choice Requires="wps">
@@ -7433,7 +7426,7 @@
           </mc:Choice>
           <mc:Fallback>
             <w:pict>
-              <v:shape id="Textfeld 6" o:spid="_x0000_s1028" type="#_x0000_t202" style="width:453.6pt;height:47.7pt;visibility:visible;mso-wrap-style:square;mso-left-percent:-10001;mso-top-percent:-10001;mso-position-horizontal:absolute;mso-position-horizontal-relative:char;mso-position-vertical:absolute;mso-position-vertical-relative:line;mso-left-percent:-10001;mso-top-percent:-10001;v-text-anchor:top" o:gfxdata="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" fillcolor="white [3201]" strokeweight=".5pt">
+              <v:shape w14:anchorId="0482034D" id="Textfeld 6" o:spid="_x0000_s1028" type="#_x0000_t202" style="width:453.6pt;height:47.7pt;visibility:visible;mso-wrap-style:square;mso-left-percent:-10001;mso-top-percent:-10001;mso-position-horizontal:absolute;mso-position-horizontal-relative:char;mso-position-vertical:absolute;mso-position-vertical-relative:line;mso-left-percent:-10001;mso-top-percent:-10001;v-text-anchor:top" o:gfxdata="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" fillcolor="white [3201]" strokeweight=".5pt">
                 <v:textbox>
                   <w:txbxContent>
                     <w:p>
@@ -7522,10 +7515,10 @@
           <w:color w:val="auto"/>
         </w:rPr>
       </w:pPr>
-      <w:bookmarkStart w:id="12" w:name="_Ref449903376"/>
-      <w:bookmarkStart w:id="13" w:name="_Ref447112153"/>
-      <w:bookmarkStart w:id="14" w:name="_Toc451959046"/>
-      <w:bookmarkStart w:id="15" w:name="_Toc452472056"/>
+      <w:bookmarkStart w:id="11" w:name="_Ref449903376"/>
+      <w:bookmarkStart w:id="12" w:name="_Ref447112153"/>
+      <w:bookmarkStart w:id="13" w:name="_Toc451959046"/>
+      <w:bookmarkStart w:id="14" w:name="_Toc452472056"/>
       <w:r>
         <w:t xml:space="preserve">Abbildung </w:t>
       </w:r>
@@ -7537,13 +7530,13 @@
           <w:t>1</w:t>
         </w:r>
       </w:fldSimple>
+      <w:bookmarkEnd w:id="11"/>
+      <w:r>
+        <w:t>: Fehler bei Mengen in Mengen</w:t>
+      </w:r>
       <w:bookmarkEnd w:id="12"/>
-      <w:r>
-        <w:t>: Fehler bei Mengen in Mengen</w:t>
-      </w:r>
       <w:bookmarkEnd w:id="13"/>
       <w:bookmarkEnd w:id="14"/>
-      <w:bookmarkEnd w:id="15"/>
     </w:p>
     <w:p>
       <w:pPr>
@@ -7636,7 +7629,6 @@
           <w:id w:val="-218835100"/>
           <w:citation/>
         </w:sdtPr>
-        <w:sdtEndPr/>
         <w:sdtContent>
           <w:r>
             <w:fldChar w:fldCharType="begin"/>
@@ -7689,7 +7681,6 @@
           <w:id w:val="2057510748"/>
           <w:citation/>
         </w:sdtPr>
-        <w:sdtEndPr/>
         <w:sdtContent>
           <w:r>
             <w:fldChar w:fldCharType="begin"/>
@@ -7734,13 +7725,13 @@
           <w:numId w:val="2"/>
         </w:numPr>
       </w:pPr>
-      <w:bookmarkStart w:id="16" w:name="_Toc451959037"/>
-      <w:bookmarkStart w:id="17" w:name="_Toc452472047"/>
+      <w:bookmarkStart w:id="15" w:name="_Toc451959037"/>
+      <w:bookmarkStart w:id="16" w:name="_Toc452472047"/>
       <w:r>
         <w:t>Sets</w:t>
       </w:r>
+      <w:bookmarkEnd w:id="15"/>
       <w:bookmarkEnd w:id="16"/>
-      <w:bookmarkEnd w:id="17"/>
     </w:p>
     <w:p>
       <w:pPr>
@@ -8532,8 +8523,8 @@
         <w:pStyle w:val="Beschriftung"/>
         <w:jc w:val="center"/>
       </w:pPr>
-      <w:bookmarkStart w:id="18" w:name="_Ref451347062"/>
-      <w:bookmarkStart w:id="19" w:name="_Toc452472101"/>
+      <w:bookmarkStart w:id="17" w:name="_Ref451347062"/>
+      <w:bookmarkStart w:id="18" w:name="_Toc452472101"/>
       <w:r>
         <w:t xml:space="preserve">Tabelle </w:t>
       </w:r>
@@ -8545,11 +8536,11 @@
           <w:t>1</w:t>
         </w:r>
       </w:fldSimple>
+      <w:bookmarkEnd w:id="17"/>
+      <w:r>
+        <w:t>: Mathematische Operatoren für Sets</w:t>
+      </w:r>
       <w:bookmarkEnd w:id="18"/>
-      <w:r>
-        <w:t>: Mathematische Operatoren für Sets</w:t>
-      </w:r>
-      <w:bookmarkEnd w:id="19"/>
     </w:p>
     <w:p>
       <w:pPr>
@@ -9171,8 +9162,8 @@
         <w:pStyle w:val="Beschriftung"/>
         <w:jc w:val="center"/>
       </w:pPr>
-      <w:bookmarkStart w:id="20" w:name="_Ref451416695"/>
-      <w:bookmarkStart w:id="21" w:name="_Toc452472102"/>
+      <w:bookmarkStart w:id="19" w:name="_Ref451416695"/>
+      <w:bookmarkStart w:id="20" w:name="_Toc452472102"/>
       <w:r>
         <w:t xml:space="preserve">Tabelle </w:t>
       </w:r>
@@ -9184,11 +9175,11 @@
           <w:t>2</w:t>
         </w:r>
       </w:fldSimple>
+      <w:bookmarkEnd w:id="19"/>
+      <w:r>
+        <w:t>: Funktionen für Sets</w:t>
+      </w:r>
       <w:bookmarkEnd w:id="20"/>
-      <w:r>
-        <w:t>: Funktionen für Sets</w:t>
-      </w:r>
-      <w:bookmarkEnd w:id="21"/>
     </w:p>
     <w:p>
       <w:pPr>
@@ -9227,7 +9218,7 @@
       <w:r>
         <w:rPr>
           <w:noProof/>
-          <w:lang w:val="en-US"/>
+          <w:lang w:eastAsia="de-DE"/>
         </w:rPr>
         <mc:AlternateContent>
           <mc:Choice Requires="wps">
@@ -9522,7 +9513,7 @@
           </mc:Choice>
           <mc:Fallback>
             <w:pict>
-              <v:shape id="Textfeld 19" o:spid="_x0000_s1029" type="#_x0000_t202" style="width:453.6pt;height:251.25pt;visibility:visible;mso-wrap-style:square;mso-left-percent:-10001;mso-top-percent:-10001;mso-position-horizontal:absolute;mso-position-horizontal-relative:char;mso-position-vertical:absolute;mso-position-vertical-relative:line;mso-left-percent:-10001;mso-top-percent:-10001;v-text-anchor:top" o:gfxdata="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" fillcolor="white [3201]" strokeweight=".5pt">
+              <v:shape w14:anchorId="0CE3024A" id="Textfeld 19" o:spid="_x0000_s1029" type="#_x0000_t202" style="width:453.6pt;height:251.25pt;visibility:visible;mso-wrap-style:square;mso-left-percent:-10001;mso-top-percent:-10001;mso-position-horizontal:absolute;mso-position-horizontal-relative:char;mso-position-vertical:absolute;mso-position-vertical-relative:line;mso-left-percent:-10001;mso-top-percent:-10001;v-text-anchor:top" o:gfxdata="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" fillcolor="white [3201]" strokeweight=".5pt">
                 <v:textbox>
                   <w:txbxContent>
                     <w:p>
@@ -9785,9 +9776,9 @@
         <w:pStyle w:val="Beschriftung"/>
         <w:jc w:val="center"/>
       </w:pPr>
-      <w:bookmarkStart w:id="22" w:name="_Ref451413107"/>
-      <w:bookmarkStart w:id="23" w:name="_Toc451959047"/>
-      <w:bookmarkStart w:id="24" w:name="_Toc452472057"/>
+      <w:bookmarkStart w:id="21" w:name="_Ref451413107"/>
+      <w:bookmarkStart w:id="22" w:name="_Toc451959047"/>
+      <w:bookmarkStart w:id="23" w:name="_Toc452472057"/>
       <w:r>
         <w:t xml:space="preserve">Abbildung </w:t>
       </w:r>
@@ -9799,12 +9790,12 @@
           <w:t>2</w:t>
         </w:r>
       </w:fldSimple>
+      <w:bookmarkEnd w:id="21"/>
+      <w:r>
+        <w:t>: Nutzung von Mengen in simple.stlx</w:t>
+      </w:r>
       <w:bookmarkEnd w:id="22"/>
-      <w:r>
-        <w:t>: Nutzung von Mengen in simple.stlx</w:t>
-      </w:r>
       <w:bookmarkEnd w:id="23"/>
-      <w:bookmarkEnd w:id="24"/>
     </w:p>
     <w:p>
       <w:pPr>
@@ -9813,7 +9804,7 @@
       <w:r>
         <w:rPr>
           <w:noProof/>
-          <w:lang w:val="en-US"/>
+          <w:lang w:eastAsia="de-DE"/>
         </w:rPr>
         <w:lastRenderedPageBreak/>
         <mc:AlternateContent>
@@ -10109,7 +10100,7 @@
           </mc:Choice>
           <mc:Fallback>
             <w:pict>
-              <v:shape id="Textfeld 26" o:spid="_x0000_s1030" type="#_x0000_t202" style="width:453.6pt;height:251.25pt;visibility:visible;mso-wrap-style:square;mso-left-percent:-10001;mso-top-percent:-10001;mso-position-horizontal:absolute;mso-position-horizontal-relative:char;mso-position-vertical:absolute;mso-position-vertical-relative:line;mso-left-percent:-10001;mso-top-percent:-10001;v-text-anchor:top" o:gfxdata="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" fillcolor="white [3201]" strokeweight=".5pt">
+              <v:shape w14:anchorId="5351A66B" id="Textfeld 26" o:spid="_x0000_s1030" type="#_x0000_t202" style="width:453.6pt;height:251.25pt;visibility:visible;mso-wrap-style:square;mso-left-percent:-10001;mso-top-percent:-10001;mso-position-horizontal:absolute;mso-position-horizontal-relative:char;mso-position-vertical:absolute;mso-position-vertical-relative:line;mso-left-percent:-10001;mso-top-percent:-10001;v-text-anchor:top" o:gfxdata="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" fillcolor="white [3201]" strokeweight=".5pt">
                 <v:textbox>
                   <w:txbxContent>
                     <w:p>
@@ -10372,9 +10363,9 @@
         <w:pStyle w:val="Beschriftung"/>
         <w:jc w:val="center"/>
       </w:pPr>
-      <w:bookmarkStart w:id="25" w:name="_Ref451413122"/>
-      <w:bookmarkStart w:id="26" w:name="_Toc451959048"/>
-      <w:bookmarkStart w:id="27" w:name="_Toc452472058"/>
+      <w:bookmarkStart w:id="24" w:name="_Ref451413122"/>
+      <w:bookmarkStart w:id="25" w:name="_Toc451959048"/>
+      <w:bookmarkStart w:id="26" w:name="_Toc452472058"/>
       <w:r>
         <w:t xml:space="preserve">Abbildung </w:t>
       </w:r>
@@ -10386,12 +10377,12 @@
           <w:t>3</w:t>
         </w:r>
       </w:fldSimple>
+      <w:bookmarkEnd w:id="24"/>
+      <w:r>
+        <w:t>: Nutzung von Mengen in simple.py</w:t>
+      </w:r>
       <w:bookmarkEnd w:id="25"/>
-      <w:r>
-        <w:t>: Nutzung von Mengen in simple.py</w:t>
-      </w:r>
       <w:bookmarkEnd w:id="26"/>
-      <w:bookmarkEnd w:id="27"/>
     </w:p>
     <w:p>
       <w:pPr>
@@ -10524,13 +10515,13 @@
           <w:numId w:val="2"/>
         </w:numPr>
       </w:pPr>
-      <w:bookmarkStart w:id="28" w:name="_Toc451959038"/>
-      <w:bookmarkStart w:id="29" w:name="_Toc452472048"/>
+      <w:bookmarkStart w:id="27" w:name="_Toc451959038"/>
+      <w:bookmarkStart w:id="28" w:name="_Toc452472048"/>
       <w:r>
         <w:t>Matches</w:t>
       </w:r>
+      <w:bookmarkEnd w:id="27"/>
       <w:bookmarkEnd w:id="28"/>
-      <w:bookmarkEnd w:id="29"/>
     </w:p>
     <w:p>
       <w:pPr>
@@ -10999,7 +10990,7 @@
       <w:r>
         <w:rPr>
           <w:noProof/>
-          <w:lang w:val="en-US"/>
+          <w:lang w:eastAsia="de-DE"/>
         </w:rPr>
         <mc:AlternateContent>
           <mc:Choice Requires="wps">
@@ -11192,7 +11183,7 @@
           </mc:Choice>
           <mc:Fallback>
             <w:pict>
-              <v:shape id="Textfeld 3" o:spid="_x0000_s1031" type="#_x0000_t202" style="width:453.6pt;height:129.75pt;visibility:visible;mso-wrap-style:square;mso-left-percent:-10001;mso-top-percent:-10001;mso-position-horizontal:absolute;mso-position-horizontal-relative:char;mso-position-vertical:absolute;mso-position-vertical-relative:line;mso-left-percent:-10001;mso-top-percent:-10001;v-text-anchor:top" o:gfxdata="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" fillcolor="white [3201]" strokeweight=".5pt">
+              <v:shape w14:anchorId="5385B2CC" id="Textfeld 3" o:spid="_x0000_s1031" type="#_x0000_t202" style="width:453.6pt;height:129.75pt;visibility:visible;mso-wrap-style:square;mso-left-percent:-10001;mso-top-percent:-10001;mso-position-horizontal:absolute;mso-position-horizontal-relative:char;mso-position-vertical:absolute;mso-position-vertical-relative:line;mso-left-percent:-10001;mso-top-percent:-10001;v-text-anchor:top" o:gfxdata="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" fillcolor="white [3201]" strokeweight=".5pt">
                 <v:textbox>
                   <w:txbxContent>
                     <w:p>
@@ -11353,9 +11344,9 @@
         <w:pStyle w:val="Beschriftung"/>
         <w:jc w:val="center"/>
       </w:pPr>
-      <w:bookmarkStart w:id="30" w:name="_Ref450643463"/>
-      <w:bookmarkStart w:id="31" w:name="_Toc451959049"/>
-      <w:bookmarkStart w:id="32" w:name="_Toc452472059"/>
+      <w:bookmarkStart w:id="29" w:name="_Ref450643463"/>
+      <w:bookmarkStart w:id="30" w:name="_Toc451959049"/>
+      <w:bookmarkStart w:id="31" w:name="_Toc452472059"/>
       <w:r>
         <w:t xml:space="preserve">Abbildung </w:t>
       </w:r>
@@ -11367,21 +11358,21 @@
           <w:t>4</w:t>
         </w:r>
       </w:fldSimple>
+      <w:bookmarkEnd w:id="29"/>
+      <w:r>
+        <w:t xml:space="preserve">: Ausschnitt aus </w:t>
+      </w:r>
+      <w:r>
+        <w:rPr>
+          <w:rFonts w:ascii="Courier New" w:hAnsi="Courier New" w:cs="Courier New"/>
+        </w:rPr>
+        <w:t>diff()</w:t>
+      </w:r>
+      <w:r>
+        <w:t xml:space="preserve"> (SetlX)</w:t>
+      </w:r>
       <w:bookmarkEnd w:id="30"/>
-      <w:r>
-        <w:t xml:space="preserve">: Ausschnitt aus </w:t>
-      </w:r>
-      <w:r>
-        <w:rPr>
-          <w:rFonts w:ascii="Courier New" w:hAnsi="Courier New" w:cs="Courier New"/>
-        </w:rPr>
-        <w:t>diff()</w:t>
-      </w:r>
-      <w:r>
-        <w:t xml:space="preserve"> (SetlX)</w:t>
-      </w:r>
       <w:bookmarkEnd w:id="31"/>
-      <w:bookmarkEnd w:id="32"/>
     </w:p>
     <w:p>
       <w:pPr>
@@ -11390,7 +11381,7 @@
       <w:r>
         <w:rPr>
           <w:noProof/>
-          <w:lang w:val="en-US"/>
+          <w:lang w:eastAsia="de-DE"/>
         </w:rPr>
         <mc:AlternateContent>
           <mc:Choice Requires="wps">
@@ -11744,7 +11735,7 @@
           </mc:Choice>
           <mc:Fallback>
             <w:pict>
-              <v:shape id="Textfeld 15" o:spid="_x0000_s1032" type="#_x0000_t202" style="width:453.6pt;height:234.75pt;visibility:visible;mso-wrap-style:square;mso-left-percent:-10001;mso-top-percent:-10001;mso-position-horizontal:absolute;mso-position-horizontal-relative:char;mso-position-vertical:absolute;mso-position-vertical-relative:line;mso-left-percent:-10001;mso-top-percent:-10001;v-text-anchor:top" o:gfxdata="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" fillcolor="white [3201]" strokeweight=".5pt">
+              <v:shape w14:anchorId="65BFD2D2" id="Textfeld 15" o:spid="_x0000_s1032" type="#_x0000_t202" style="width:453.6pt;height:234.75pt;visibility:visible;mso-wrap-style:square;mso-left-percent:-10001;mso-top-percent:-10001;mso-position-horizontal:absolute;mso-position-horizontal-relative:char;mso-position-vertical:absolute;mso-position-vertical-relative:line;mso-left-percent:-10001;mso-top-percent:-10001;v-text-anchor:top" o:gfxdata="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" fillcolor="white [3201]" strokeweight=".5pt">
                 <v:textbox>
                   <w:txbxContent>
                     <w:p>
@@ -12066,9 +12057,9 @@
         <w:pStyle w:val="Beschriftung"/>
         <w:jc w:val="center"/>
       </w:pPr>
-      <w:bookmarkStart w:id="33" w:name="_Ref450643698"/>
-      <w:bookmarkStart w:id="34" w:name="_Toc451959050"/>
-      <w:bookmarkStart w:id="35" w:name="_Toc452472060"/>
+      <w:bookmarkStart w:id="32" w:name="_Ref450643698"/>
+      <w:bookmarkStart w:id="33" w:name="_Toc451959050"/>
+      <w:bookmarkStart w:id="34" w:name="_Toc452472060"/>
       <w:r>
         <w:t xml:space="preserve">Abbildung </w:t>
       </w:r>
@@ -12080,21 +12071,21 @@
           <w:t>5</w:t>
         </w:r>
       </w:fldSimple>
+      <w:bookmarkEnd w:id="32"/>
+      <w:r>
+        <w:t xml:space="preserve">: Ausschnitt aus </w:t>
+      </w:r>
+      <w:r>
+        <w:rPr>
+          <w:rFonts w:ascii="Courier New" w:hAnsi="Courier New" w:cs="Courier New"/>
+        </w:rPr>
+        <w:t>diff()</w:t>
+      </w:r>
+      <w:r>
+        <w:t xml:space="preserve"> (Python)</w:t>
+      </w:r>
       <w:bookmarkEnd w:id="33"/>
-      <w:r>
-        <w:t xml:space="preserve">: Ausschnitt aus </w:t>
-      </w:r>
-      <w:r>
-        <w:rPr>
-          <w:rFonts w:ascii="Courier New" w:hAnsi="Courier New" w:cs="Courier New"/>
-        </w:rPr>
-        <w:t>diff()</w:t>
-      </w:r>
-      <w:r>
-        <w:t xml:space="preserve"> (Python)</w:t>
-      </w:r>
       <w:bookmarkEnd w:id="34"/>
-      <w:bookmarkEnd w:id="35"/>
     </w:p>
     <w:p>
       <w:pPr>
@@ -12295,16 +12286,16 @@
           <w:numId w:val="2"/>
         </w:numPr>
       </w:pPr>
-      <w:bookmarkStart w:id="36" w:name="_Toc451959039"/>
-      <w:bookmarkStart w:id="37" w:name="_Toc452472049"/>
+      <w:bookmarkStart w:id="35" w:name="_Toc451959039"/>
+      <w:bookmarkStart w:id="36" w:name="_Toc452472049"/>
       <w:r>
         <w:t xml:space="preserve">Übersetzung </w:t>
       </w:r>
       <w:r>
         <w:t>komplexerer Programme</w:t>
       </w:r>
+      <w:bookmarkEnd w:id="35"/>
       <w:bookmarkEnd w:id="36"/>
-      <w:bookmarkEnd w:id="37"/>
     </w:p>
     <w:p>
       <w:pPr>
@@ -12349,15 +12340,15 @@
           <w:numId w:val="2"/>
         </w:numPr>
       </w:pPr>
-      <w:bookmarkStart w:id="38" w:name="_Ref451896105"/>
-      <w:bookmarkStart w:id="39" w:name="_Toc451959040"/>
-      <w:bookmarkStart w:id="40" w:name="_Toc452472050"/>
+      <w:bookmarkStart w:id="37" w:name="_Ref451896105"/>
+      <w:bookmarkStart w:id="38" w:name="_Toc451959040"/>
+      <w:bookmarkStart w:id="39" w:name="_Toc452472050"/>
       <w:r>
         <w:t>Schiebepuzzle</w:t>
       </w:r>
+      <w:bookmarkEnd w:id="37"/>
       <w:bookmarkEnd w:id="38"/>
       <w:bookmarkEnd w:id="39"/>
-      <w:bookmarkEnd w:id="40"/>
       <w:r>
         <w:t xml:space="preserve"> </w:t>
       </w:r>
@@ -12424,7 +12415,7 @@
       <w:r>
         <w:rPr>
           <w:noProof/>
-          <w:lang w:val="en-US"/>
+          <w:lang w:eastAsia="de-DE"/>
         </w:rPr>
         <w:lastRenderedPageBreak/>
         <mc:AlternateContent>
@@ -12794,7 +12785,7 @@
           </mc:Choice>
           <mc:Fallback>
             <w:pict>
-              <v:shape id="Textfeld 4" o:spid="_x0000_s1033" type="#_x0000_t202" style="width:453.6pt;height:285.75pt;visibility:visible;mso-wrap-style:square;mso-left-percent:-10001;mso-top-percent:-10001;mso-position-horizontal:absolute;mso-position-horizontal-relative:char;mso-position-vertical:absolute;mso-position-vertical-relative:line;mso-left-percent:-10001;mso-top-percent:-10001;v-text-anchor:top" o:gfxdata="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" fillcolor="white [3201]" strokeweight=".5pt">
+              <v:shape w14:anchorId="7D8ECF17" id="Textfeld 4" o:spid="_x0000_s1033" type="#_x0000_t202" style="width:453.6pt;height:285.75pt;visibility:visible;mso-wrap-style:square;mso-left-percent:-10001;mso-top-percent:-10001;mso-position-horizontal:absolute;mso-position-horizontal-relative:char;mso-position-vertical:absolute;mso-position-vertical-relative:line;mso-left-percent:-10001;mso-top-percent:-10001;v-text-anchor:top" o:gfxdata="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" fillcolor="white [3201]" strokeweight=".5pt">
                 <v:textbox>
                   <w:txbxContent>
                     <w:p>
@@ -13131,8 +13122,8 @@
         <w:pStyle w:val="Beschriftung"/>
         <w:jc w:val="center"/>
       </w:pPr>
-      <w:bookmarkStart w:id="41" w:name="_Toc451959051"/>
-      <w:bookmarkStart w:id="42" w:name="_Toc452472061"/>
+      <w:bookmarkStart w:id="40" w:name="_Toc451959051"/>
+      <w:bookmarkStart w:id="41" w:name="_Toc452472061"/>
       <w:r>
         <w:t xml:space="preserve">Abbildung </w:t>
       </w:r>
@@ -13159,8 +13150,8 @@
       <w:r>
         <w:t xml:space="preserve"> (SetlX)</w:t>
       </w:r>
+      <w:bookmarkEnd w:id="40"/>
       <w:bookmarkEnd w:id="41"/>
-      <w:bookmarkEnd w:id="42"/>
     </w:p>
     <w:p>
       <w:pPr>
@@ -13170,7 +13161,7 @@
       <w:r>
         <w:rPr>
           <w:noProof/>
-          <w:lang w:val="en-US"/>
+          <w:lang w:eastAsia="de-DE"/>
         </w:rPr>
         <mc:AlternateContent>
           <mc:Choice Requires="wps">
@@ -13475,7 +13466,7 @@
           </mc:Choice>
           <mc:Fallback>
             <w:pict>
-              <v:shape id="Textfeld 5" o:spid="_x0000_s1034" type="#_x0000_t202" style="width:453.6pt;height:222pt;visibility:visible;mso-wrap-style:square;mso-left-percent:-10001;mso-top-percent:-10001;mso-position-horizontal:absolute;mso-position-horizontal-relative:char;mso-position-vertical:absolute;mso-position-vertical-relative:line;mso-left-percent:-10001;mso-top-percent:-10001;v-text-anchor:top" o:gfxdata="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" fillcolor="white [3201]" strokeweight=".5pt">
+              <v:shape w14:anchorId="56880A48" id="Textfeld 5" o:spid="_x0000_s1034" type="#_x0000_t202" style="width:453.6pt;height:222pt;visibility:visible;mso-wrap-style:square;mso-left-percent:-10001;mso-top-percent:-10001;mso-position-horizontal:absolute;mso-position-horizontal-relative:char;mso-position-vertical:absolute;mso-position-vertical-relative:line;mso-left-percent:-10001;mso-top-percent:-10001;v-text-anchor:top" o:gfxdata="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" fillcolor="white [3201]" strokeweight=".5pt">
                 <v:textbox>
                   <w:txbxContent>
                     <w:p>
@@ -13748,8 +13739,8 @@
         <w:pStyle w:val="Beschriftung"/>
         <w:jc w:val="center"/>
       </w:pPr>
-      <w:bookmarkStart w:id="43" w:name="_Toc451959052"/>
-      <w:bookmarkStart w:id="44" w:name="_Toc452472062"/>
+      <w:bookmarkStart w:id="42" w:name="_Toc451959052"/>
+      <w:bookmarkStart w:id="43" w:name="_Toc452472062"/>
       <w:r>
         <w:t xml:space="preserve">Abbildung </w:t>
       </w:r>
@@ -13776,8 +13767,8 @@
       <w:r>
         <w:t xml:space="preserve"> (Python)</w:t>
       </w:r>
+      <w:bookmarkEnd w:id="42"/>
       <w:bookmarkEnd w:id="43"/>
-      <w:bookmarkEnd w:id="44"/>
     </w:p>
     <w:p>
       <w:pPr>
@@ -13886,7 +13877,7 @@
       <w:r>
         <w:rPr>
           <w:noProof/>
-          <w:lang w:val="en-US"/>
+          <w:lang w:eastAsia="de-DE"/>
         </w:rPr>
         <mc:AlternateContent>
           <mc:Choice Requires="wps">
@@ -14105,7 +14096,7 @@
           </mc:Choice>
           <mc:Fallback>
             <w:pict>
-              <v:shape id="Textfeld 12" o:spid="_x0000_s1035" type="#_x0000_t202" style="width:453.6pt;height:117.75pt;visibility:visible;mso-wrap-style:square;mso-left-percent:-10001;mso-top-percent:-10001;mso-position-horizontal:absolute;mso-position-horizontal-relative:char;mso-position-vertical:absolute;mso-position-vertical-relative:line;mso-left-percent:-10001;mso-top-percent:-10001;v-text-anchor:top" o:gfxdata="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" fillcolor="white [3201]" strokeweight=".5pt">
+              <v:shape w14:anchorId="4F578954" id="Textfeld 12" o:spid="_x0000_s1035" type="#_x0000_t202" style="width:453.6pt;height:117.75pt;visibility:visible;mso-wrap-style:square;mso-left-percent:-10001;mso-top-percent:-10001;mso-position-horizontal:absolute;mso-position-horizontal-relative:char;mso-position-vertical:absolute;mso-position-vertical-relative:line;mso-left-percent:-10001;mso-top-percent:-10001;v-text-anchor:top" o:gfxdata="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" fillcolor="white [3201]" strokeweight=".5pt">
                 <v:textbox>
                   <w:txbxContent>
                     <w:p>
@@ -14292,8 +14283,8 @@
         <w:pStyle w:val="Beschriftung"/>
         <w:jc w:val="center"/>
       </w:pPr>
-      <w:bookmarkStart w:id="45" w:name="_Toc451959053"/>
-      <w:bookmarkStart w:id="46" w:name="_Toc452472063"/>
+      <w:bookmarkStart w:id="44" w:name="_Toc451959053"/>
+      <w:bookmarkStart w:id="45" w:name="_Toc452472063"/>
       <w:r>
         <w:t xml:space="preserve">Abbildung </w:t>
       </w:r>
@@ -14317,8 +14308,8 @@
       <w:r>
         <w:t xml:space="preserve"> im Schiebepuzzle (SetlX)</w:t>
       </w:r>
+      <w:bookmarkEnd w:id="44"/>
       <w:bookmarkEnd w:id="45"/>
-      <w:bookmarkEnd w:id="46"/>
     </w:p>
     <w:p>
       <w:pPr>
@@ -14328,7 +14319,7 @@
       <w:r>
         <w:rPr>
           <w:noProof/>
-          <w:lang w:val="en-US"/>
+          <w:lang w:eastAsia="de-DE"/>
         </w:rPr>
         <mc:AlternateContent>
           <mc:Choice Requires="wps">
@@ -14489,7 +14480,7 @@
           </mc:Choice>
           <mc:Fallback>
             <w:pict>
-              <v:shape id="Textfeld 7" o:spid="_x0000_s1036" type="#_x0000_t202" style="width:453.6pt;height:102.75pt;visibility:visible;mso-wrap-style:square;mso-left-percent:-10001;mso-top-percent:-10001;mso-position-horizontal:absolute;mso-position-horizontal-relative:char;mso-position-vertical:absolute;mso-position-vertical-relative:line;mso-left-percent:-10001;mso-top-percent:-10001;v-text-anchor:top" o:gfxdata="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" fillcolor="white [3201]" strokeweight=".5pt">
+              <v:shape w14:anchorId="5D9E0CCE" id="Textfeld 7" o:spid="_x0000_s1036" type="#_x0000_t202" style="width:453.6pt;height:102.75pt;visibility:visible;mso-wrap-style:square;mso-left-percent:-10001;mso-top-percent:-10001;mso-position-horizontal:absolute;mso-position-horizontal-relative:char;mso-position-vertical:absolute;mso-position-vertical-relative:line;mso-left-percent:-10001;mso-top-percent:-10001;v-text-anchor:top" o:gfxdata="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" fillcolor="white [3201]" strokeweight=".5pt">
                 <v:textbox>
                   <w:txbxContent>
                     <w:p>
@@ -14618,8 +14609,8 @@
         <w:pStyle w:val="Beschriftung"/>
         <w:jc w:val="center"/>
       </w:pPr>
-      <w:bookmarkStart w:id="47" w:name="_Toc451959054"/>
-      <w:bookmarkStart w:id="48" w:name="_Toc452472064"/>
+      <w:bookmarkStart w:id="46" w:name="_Toc451959054"/>
+      <w:bookmarkStart w:id="47" w:name="_Toc452472064"/>
       <w:r>
         <w:t xml:space="preserve">Abbildung </w:t>
       </w:r>
@@ -14646,8 +14637,8 @@
       <w:r>
         <w:t xml:space="preserve"> (Python)</w:t>
       </w:r>
+      <w:bookmarkEnd w:id="46"/>
       <w:bookmarkEnd w:id="47"/>
-      <w:bookmarkEnd w:id="48"/>
     </w:p>
     <w:p>
       <w:pPr>
@@ -14752,7 +14743,7 @@
       <w:r>
         <w:rPr>
           <w:noProof/>
-          <w:lang w:val="en-US"/>
+          <w:lang w:eastAsia="de-DE"/>
         </w:rPr>
         <mc:AlternateContent>
           <mc:Choice Requires="wps">
@@ -14913,7 +14904,7 @@
           </mc:Choice>
           <mc:Fallback>
             <w:pict>
-              <v:shape id="Textfeld 13" o:spid="_x0000_s1037" type="#_x0000_t202" style="width:453.6pt;height:104.25pt;visibility:visible;mso-wrap-style:square;mso-left-percent:-10001;mso-top-percent:-10001;mso-position-horizontal:absolute;mso-position-horizontal-relative:char;mso-position-vertical:absolute;mso-position-vertical-relative:line;mso-left-percent:-10001;mso-top-percent:-10001;v-text-anchor:top" o:gfxdata="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" fillcolor="white [3201]" strokeweight=".5pt">
+              <v:shape w14:anchorId="1E9EDC3E" id="Textfeld 13" o:spid="_x0000_s1037" type="#_x0000_t202" style="width:453.6pt;height:104.25pt;visibility:visible;mso-wrap-style:square;mso-left-percent:-10001;mso-top-percent:-10001;mso-position-horizontal:absolute;mso-position-horizontal-relative:char;mso-position-vertical:absolute;mso-position-vertical-relative:line;mso-left-percent:-10001;mso-top-percent:-10001;v-text-anchor:top" o:gfxdata="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" fillcolor="white [3201]" strokeweight=".5pt">
                 <v:textbox>
                   <w:txbxContent>
                     <w:p>
@@ -15042,8 +15033,8 @@
         <w:pStyle w:val="Beschriftung"/>
         <w:jc w:val="center"/>
       </w:pPr>
-      <w:bookmarkStart w:id="49" w:name="_Toc451959055"/>
-      <w:bookmarkStart w:id="50" w:name="_Toc452472065"/>
+      <w:bookmarkStart w:id="48" w:name="_Toc451959055"/>
+      <w:bookmarkStart w:id="49" w:name="_Toc452472065"/>
       <w:r>
         <w:t xml:space="preserve">Abbildung </w:t>
       </w:r>
@@ -15067,8 +15058,8 @@
       <w:r>
         <w:t xml:space="preserve"> im Schiebepuzzle (SetlX)</w:t>
       </w:r>
+      <w:bookmarkEnd w:id="48"/>
       <w:bookmarkEnd w:id="49"/>
-      <w:bookmarkEnd w:id="50"/>
     </w:p>
     <w:p>
       <w:pPr>
@@ -15078,7 +15069,7 @@
       <w:r>
         <w:rPr>
           <w:noProof/>
-          <w:lang w:val="en-US"/>
+          <w:lang w:eastAsia="de-DE"/>
         </w:rPr>
         <w:lastRenderedPageBreak/>
         <mc:AlternateContent>
@@ -15238,7 +15229,7 @@
           </mc:Choice>
           <mc:Fallback>
             <w:pict>
-              <v:shape id="Textfeld 8" o:spid="_x0000_s1038" type="#_x0000_t202" style="width:453.6pt;height:91.5pt;visibility:visible;mso-wrap-style:square;mso-left-percent:-10001;mso-top-percent:-10001;mso-position-horizontal:absolute;mso-position-horizontal-relative:char;mso-position-vertical:absolute;mso-position-vertical-relative:line;mso-left-percent:-10001;mso-top-percent:-10001;v-text-anchor:top" o:gfxdata="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" fillcolor="white [3201]" strokeweight=".5pt">
+              <v:shape w14:anchorId="2DFE8700" id="Textfeld 8" o:spid="_x0000_s1038" type="#_x0000_t202" style="width:453.6pt;height:91.5pt;visibility:visible;mso-wrap-style:square;mso-left-percent:-10001;mso-top-percent:-10001;mso-position-horizontal:absolute;mso-position-horizontal-relative:char;mso-position-vertical:absolute;mso-position-vertical-relative:line;mso-left-percent:-10001;mso-top-percent:-10001;v-text-anchor:top" o:gfxdata="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" fillcolor="white [3201]" strokeweight=".5pt">
                 <v:textbox>
                   <w:txbxContent>
                     <w:p>
@@ -15365,8 +15356,8 @@
         <w:pStyle w:val="Beschriftung"/>
         <w:jc w:val="center"/>
       </w:pPr>
-      <w:bookmarkStart w:id="51" w:name="_Toc451959056"/>
-      <w:bookmarkStart w:id="52" w:name="_Toc452472066"/>
+      <w:bookmarkStart w:id="50" w:name="_Toc451959056"/>
+      <w:bookmarkStart w:id="51" w:name="_Toc452472066"/>
       <w:r>
         <w:t xml:space="preserve">Abbildung </w:t>
       </w:r>
@@ -15393,8 +15384,8 @@
       <w:r>
         <w:t xml:space="preserve"> (Python)</w:t>
       </w:r>
+      <w:bookmarkEnd w:id="50"/>
       <w:bookmarkEnd w:id="51"/>
-      <w:bookmarkEnd w:id="52"/>
     </w:p>
     <w:p>
       <w:pPr>
@@ -15549,7 +15540,7 @@
       <w:r>
         <w:rPr>
           <w:noProof/>
-          <w:lang w:val="en-US"/>
+          <w:lang w:eastAsia="de-DE"/>
         </w:rPr>
         <mc:AlternateContent>
           <mc:Choice Requires="wps">
@@ -15742,7 +15733,7 @@
           </mc:Choice>
           <mc:Fallback>
             <w:pict>
-              <v:shape id="Textfeld 14" o:spid="_x0000_s1039" type="#_x0000_t202" style="width:453.6pt;height:132.75pt;visibility:visible;mso-wrap-style:square;mso-left-percent:-10001;mso-top-percent:-10001;mso-position-horizontal:absolute;mso-position-horizontal-relative:char;mso-position-vertical:absolute;mso-position-vertical-relative:line;mso-left-percent:-10001;mso-top-percent:-10001;v-text-anchor:top" o:gfxdata="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" fillcolor="white [3201]" strokeweight=".5pt">
+              <v:shape w14:anchorId="13778179" id="Textfeld 14" o:spid="_x0000_s1039" type="#_x0000_t202" style="width:453.6pt;height:132.75pt;visibility:visible;mso-wrap-style:square;mso-left-percent:-10001;mso-top-percent:-10001;mso-position-horizontal:absolute;mso-position-horizontal-relative:char;mso-position-vertical:absolute;mso-position-vertical-relative:line;mso-left-percent:-10001;mso-top-percent:-10001;v-text-anchor:top" o:gfxdata="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" fillcolor="white [3201]" strokeweight=".5pt">
                 <v:textbox>
                   <w:txbxContent>
                     <w:p>
@@ -15903,8 +15894,8 @@
         <w:pStyle w:val="Beschriftung"/>
         <w:jc w:val="center"/>
       </w:pPr>
-      <w:bookmarkStart w:id="53" w:name="_Toc451959057"/>
-      <w:bookmarkStart w:id="54" w:name="_Toc452472067"/>
+      <w:bookmarkStart w:id="52" w:name="_Toc451959057"/>
+      <w:bookmarkStart w:id="53" w:name="_Toc452472067"/>
       <w:r>
         <w:t xml:space="preserve">Abbildung </w:t>
       </w:r>
@@ -15928,8 +15919,8 @@
       <w:r>
         <w:t xml:space="preserve"> im Schiebepuzzle (SetlX)</w:t>
       </w:r>
+      <w:bookmarkEnd w:id="52"/>
       <w:bookmarkEnd w:id="53"/>
-      <w:bookmarkEnd w:id="54"/>
     </w:p>
     <w:p>
       <w:pPr>
@@ -15939,7 +15930,7 @@
       <w:r>
         <w:rPr>
           <w:noProof/>
-          <w:lang w:val="en-US"/>
+          <w:lang w:eastAsia="de-DE"/>
         </w:rPr>
         <mc:AlternateContent>
           <mc:Choice Requires="wps">
@@ -16068,7 +16059,7 @@
           </mc:Choice>
           <mc:Fallback>
             <w:pict>
-              <v:shape id="Textfeld 9" o:spid="_x0000_s1040" type="#_x0000_t202" style="width:453.6pt;height:76.5pt;visibility:visible;mso-wrap-style:square;mso-left-percent:-10001;mso-top-percent:-10001;mso-position-horizontal:absolute;mso-position-horizontal-relative:char;mso-position-vertical:absolute;mso-position-vertical-relative:line;mso-left-percent:-10001;mso-top-percent:-10001;v-text-anchor:top" o:gfxdata="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" fillcolor="white [3201]" strokeweight=".5pt">
+              <v:shape w14:anchorId="4EA933D6" id="Textfeld 9" o:spid="_x0000_s1040" type="#_x0000_t202" style="width:453.6pt;height:76.5pt;visibility:visible;mso-wrap-style:square;mso-left-percent:-10001;mso-top-percent:-10001;mso-position-horizontal:absolute;mso-position-horizontal-relative:char;mso-position-vertical:absolute;mso-position-vertical-relative:line;mso-left-percent:-10001;mso-top-percent:-10001;v-text-anchor:top" o:gfxdata="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" fillcolor="white [3201]" strokeweight=".5pt">
                 <v:textbox>
                   <w:txbxContent>
                     <w:p>
@@ -16165,8 +16156,8 @@
         <w:pStyle w:val="Beschriftung"/>
         <w:jc w:val="center"/>
       </w:pPr>
-      <w:bookmarkStart w:id="55" w:name="_Toc451959058"/>
-      <w:bookmarkStart w:id="56" w:name="_Toc452472068"/>
+      <w:bookmarkStart w:id="54" w:name="_Toc451959058"/>
+      <w:bookmarkStart w:id="55" w:name="_Toc452472068"/>
       <w:r>
         <w:t xml:space="preserve">Abbildung </w:t>
       </w:r>
@@ -16190,8 +16181,8 @@
       <w:r>
         <w:t xml:space="preserve"> im Schiebepuzzle</w:t>
       </w:r>
+      <w:bookmarkEnd w:id="54"/>
       <w:bookmarkEnd w:id="55"/>
-      <w:bookmarkEnd w:id="56"/>
     </w:p>
     <w:p>
       <w:pPr>
@@ -16370,7 +16361,7 @@
       <w:r>
         <w:t xml:space="preserve"> ist unter </w:t>
       </w:r>
-      <w:hyperlink r:id="rId11" w:history="1">
+      <w:hyperlink r:id="rId10" w:history="1">
         <w:r>
           <w:rPr>
             <w:rStyle w:val="Hyperlink"/>
@@ -16408,13 +16399,13 @@
           <w:numId w:val="2"/>
         </w:numPr>
       </w:pPr>
-      <w:bookmarkStart w:id="57" w:name="_Toc451959041"/>
-      <w:bookmarkStart w:id="58" w:name="_Toc452472051"/>
+      <w:bookmarkStart w:id="56" w:name="_Toc451959041"/>
+      <w:bookmarkStart w:id="57" w:name="_Toc452472051"/>
       <w:r>
         <w:t>Watson</w:t>
       </w:r>
+      <w:bookmarkEnd w:id="56"/>
       <w:bookmarkEnd w:id="57"/>
-      <w:bookmarkEnd w:id="58"/>
     </w:p>
     <w:p>
       <w:pPr>
@@ -16455,7 +16446,7 @@
       <w:r>
         <w:rPr>
           <w:noProof/>
-          <w:lang w:val="en-US"/>
+          <w:lang w:eastAsia="de-DE"/>
         </w:rPr>
         <w:lastRenderedPageBreak/>
         <mc:AlternateContent>
@@ -16727,7 +16718,7 @@
           </mc:Choice>
           <mc:Fallback>
             <w:pict>
-              <v:shape id="Textfeld 32" o:spid="_x0000_s1041" type="#_x0000_t202" style="width:453.6pt;height:183pt;visibility:visible;mso-wrap-style:square;mso-left-percent:-10001;mso-top-percent:-10001;mso-position-horizontal:absolute;mso-position-horizontal-relative:char;mso-position-vertical:absolute;mso-position-vertical-relative:line;mso-left-percent:-10001;mso-top-percent:-10001;v-text-anchor:top" o:gfxdata="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" fillcolor="white [3201]" strokeweight=".5pt">
+              <v:shape w14:anchorId="43C8126B" id="Textfeld 32" o:spid="_x0000_s1041" type="#_x0000_t202" style="width:453.6pt;height:183pt;visibility:visible;mso-wrap-style:square;mso-left-percent:-10001;mso-top-percent:-10001;mso-position-horizontal:absolute;mso-position-horizontal-relative:char;mso-position-vertical:absolute;mso-position-vertical-relative:line;mso-left-percent:-10001;mso-top-percent:-10001;v-text-anchor:top" o:gfxdata="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" fillcolor="white [3201]" strokeweight=".5pt">
                 <v:textbox>
                   <w:txbxContent>
                     <w:p>
@@ -16966,8 +16957,8 @@
         <w:pStyle w:val="Beschriftung"/>
         <w:jc w:val="center"/>
       </w:pPr>
-      <w:bookmarkStart w:id="59" w:name="_Toc451959059"/>
-      <w:bookmarkStart w:id="60" w:name="_Toc452472069"/>
+      <w:bookmarkStart w:id="58" w:name="_Toc451959059"/>
+      <w:bookmarkStart w:id="59" w:name="_Toc452472069"/>
       <w:r>
         <w:t xml:space="preserve">Abbildung </w:t>
       </w:r>
@@ -16991,8 +16982,8 @@
       <w:r>
         <w:t xml:space="preserve"> in Watson (SetlX)</w:t>
       </w:r>
+      <w:bookmarkEnd w:id="58"/>
       <w:bookmarkEnd w:id="59"/>
-      <w:bookmarkEnd w:id="60"/>
     </w:p>
     <w:p>
       <w:pPr>
@@ -17002,7 +16993,7 @@
       <w:r>
         <w:rPr>
           <w:noProof/>
-          <w:lang w:val="en-US"/>
+          <w:lang w:eastAsia="de-DE"/>
         </w:rPr>
         <mc:AlternateContent>
           <mc:Choice Requires="wps">
@@ -17436,7 +17427,7 @@
           </mc:Choice>
           <mc:Fallback>
             <w:pict>
-              <v:shape id="Textfeld 33" o:spid="_x0000_s1042" type="#_x0000_t202" style="width:453.6pt;height:296.25pt;visibility:visible;mso-wrap-style:square;mso-left-percent:-10001;mso-top-percent:-10001;mso-position-horizontal:absolute;mso-position-horizontal-relative:char;mso-position-vertical:absolute;mso-position-vertical-relative:line;mso-left-percent:-10001;mso-top-percent:-10001;v-text-anchor:top" o:gfxdata="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" fillcolor="white [3201]" strokeweight=".5pt">
+              <v:shape w14:anchorId="3386E515" id="Textfeld 33" o:spid="_x0000_s1042" type="#_x0000_t202" style="width:453.6pt;height:296.25pt;visibility:visible;mso-wrap-style:square;mso-left-percent:-10001;mso-top-percent:-10001;mso-position-horizontal:absolute;mso-position-horizontal-relative:char;mso-position-vertical:absolute;mso-position-vertical-relative:line;mso-left-percent:-10001;mso-top-percent:-10001;v-text-anchor:top" o:gfxdata="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" fillcolor="white [3201]" strokeweight=".5pt">
                 <v:textbox>
                   <w:txbxContent>
                     <w:p>
@@ -17838,8 +17829,8 @@
         <w:pStyle w:val="Beschriftung"/>
         <w:jc w:val="center"/>
       </w:pPr>
-      <w:bookmarkStart w:id="61" w:name="_Toc451959060"/>
-      <w:bookmarkStart w:id="62" w:name="_Toc452472070"/>
+      <w:bookmarkStart w:id="60" w:name="_Toc451959060"/>
+      <w:bookmarkStart w:id="61" w:name="_Toc452472070"/>
       <w:r>
         <w:t xml:space="preserve">Abbildung </w:t>
       </w:r>
@@ -17866,8 +17857,8 @@
       <w:r>
         <w:t>)</w:t>
       </w:r>
+      <w:bookmarkEnd w:id="60"/>
       <w:bookmarkEnd w:id="61"/>
-      <w:bookmarkEnd w:id="62"/>
     </w:p>
     <w:p>
       <w:pPr>
@@ -17974,7 +17965,7 @@
       <w:r>
         <w:rPr>
           <w:noProof/>
-          <w:lang w:val="en-US"/>
+          <w:lang w:eastAsia="de-DE"/>
         </w:rPr>
         <mc:AlternateContent>
           <mc:Choice Requires="wps">
@@ -18071,7 +18062,7 @@
           </mc:Choice>
           <mc:Fallback>
             <w:pict>
-              <v:shape id="Textfeld 16" o:spid="_x0000_s1043" type="#_x0000_t202" style="width:453.6pt;height:47.25pt;visibility:visible;mso-wrap-style:square;mso-left-percent:-10001;mso-top-percent:-10001;mso-position-horizontal:absolute;mso-position-horizontal-relative:char;mso-position-vertical:absolute;mso-position-vertical-relative:line;mso-left-percent:-10001;mso-top-percent:-10001;v-text-anchor:top" o:gfxdata="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" fillcolor="white [3201]" strokeweight=".5pt">
+              <v:shape w14:anchorId="6AD10B48" id="Textfeld 16" o:spid="_x0000_s1043" type="#_x0000_t202" style="width:453.6pt;height:47.25pt;visibility:visible;mso-wrap-style:square;mso-left-percent:-10001;mso-top-percent:-10001;mso-position-horizontal:absolute;mso-position-horizontal-relative:char;mso-position-vertical:absolute;mso-position-vertical-relative:line;mso-left-percent:-10001;mso-top-percent:-10001;v-text-anchor:top" o:gfxdata="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" fillcolor="white [3201]" strokeweight=".5pt">
                 <v:textbox>
                   <w:txbxContent>
                     <w:p>
@@ -18136,8 +18127,8 @@
         <w:pStyle w:val="Beschriftung"/>
         <w:jc w:val="center"/>
       </w:pPr>
-      <w:bookmarkStart w:id="63" w:name="_Toc451959061"/>
-      <w:bookmarkStart w:id="64" w:name="_Toc452472071"/>
+      <w:bookmarkStart w:id="62" w:name="_Toc451959061"/>
+      <w:bookmarkStart w:id="63" w:name="_Toc452472071"/>
       <w:r>
         <w:t xml:space="preserve">Abbildung </w:t>
       </w:r>
@@ -18161,8 +18152,8 @@
       <w:r>
         <w:t xml:space="preserve"> in Watson (SetlX)</w:t>
       </w:r>
+      <w:bookmarkEnd w:id="62"/>
       <w:bookmarkEnd w:id="63"/>
-      <w:bookmarkEnd w:id="64"/>
     </w:p>
     <w:p>
       <w:pPr>
@@ -18172,7 +18163,7 @@
       <w:r>
         <w:rPr>
           <w:noProof/>
-          <w:lang w:val="en-US"/>
+          <w:lang w:eastAsia="de-DE"/>
         </w:rPr>
         <mc:AlternateContent>
           <mc:Choice Requires="wps">
@@ -18253,7 +18244,7 @@
           </mc:Choice>
           <mc:Fallback>
             <w:pict>
-              <v:shape id="Textfeld 17" o:spid="_x0000_s1044" type="#_x0000_t202" style="width:453.6pt;height:31.5pt;visibility:visible;mso-wrap-style:square;mso-left-percent:-10001;mso-top-percent:-10001;mso-position-horizontal:absolute;mso-position-horizontal-relative:char;mso-position-vertical:absolute;mso-position-vertical-relative:line;mso-left-percent:-10001;mso-top-percent:-10001;v-text-anchor:top" o:gfxdata="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" fillcolor="white [3201]" strokeweight=".5pt">
+              <v:shape w14:anchorId="7FD20F73" id="Textfeld 17" o:spid="_x0000_s1044" type="#_x0000_t202" style="width:453.6pt;height:31.5pt;visibility:visible;mso-wrap-style:square;mso-left-percent:-10001;mso-top-percent:-10001;mso-position-horizontal:absolute;mso-position-horizontal-relative:char;mso-position-vertical:absolute;mso-position-vertical-relative:line;mso-left-percent:-10001;mso-top-percent:-10001;v-text-anchor:top" o:gfxdata="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" fillcolor="white [3201]" strokeweight=".5pt">
                 <v:textbox>
                   <w:txbxContent>
                     <w:p>
@@ -18302,8 +18293,8 @@
         <w:pStyle w:val="Beschriftung"/>
         <w:jc w:val="center"/>
       </w:pPr>
-      <w:bookmarkStart w:id="65" w:name="_Toc451959062"/>
-      <w:bookmarkStart w:id="66" w:name="_Toc452472072"/>
+      <w:bookmarkStart w:id="64" w:name="_Toc451959062"/>
+      <w:bookmarkStart w:id="65" w:name="_Toc452472072"/>
       <w:r>
         <w:t xml:space="preserve">Abbildung </w:t>
       </w:r>
@@ -18337,8 +18328,8 @@
       <w:r>
         <w:t xml:space="preserve"> in Watson (Python)</w:t>
       </w:r>
+      <w:bookmarkEnd w:id="64"/>
       <w:bookmarkEnd w:id="65"/>
-      <w:bookmarkEnd w:id="66"/>
     </w:p>
     <w:p>
       <w:pPr>
@@ -18496,7 +18487,7 @@
       <w:r>
         <w:rPr>
           <w:noProof/>
-          <w:lang w:val="en-US"/>
+          <w:lang w:eastAsia="de-DE"/>
         </w:rPr>
         <mc:AlternateContent>
           <mc:Choice Requires="wps">
@@ -18786,7 +18777,7 @@
           </mc:Choice>
           <mc:Fallback>
             <w:pict>
-              <v:shape id="Textfeld 36" o:spid="_x0000_s1045" type="#_x0000_t202" style="width:453.6pt;height:169.5pt;visibility:visible;mso-wrap-style:square;mso-left-percent:-10001;mso-top-percent:-10001;mso-position-horizontal:absolute;mso-position-horizontal-relative:char;mso-position-vertical:absolute;mso-position-vertical-relative:line;mso-left-percent:-10001;mso-top-percent:-10001;v-text-anchor:top" o:gfxdata="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" fillcolor="white [3201]" strokeweight=".5pt">
+              <v:shape w14:anchorId="152BCC4E" id="Textfeld 36" o:spid="_x0000_s1045" type="#_x0000_t202" style="width:453.6pt;height:169.5pt;visibility:visible;mso-wrap-style:square;mso-left-percent:-10001;mso-top-percent:-10001;mso-position-horizontal:absolute;mso-position-horizontal-relative:char;mso-position-vertical:absolute;mso-position-vertical-relative:line;mso-left-percent:-10001;mso-top-percent:-10001;v-text-anchor:top" o:gfxdata="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" fillcolor="white [3201]" strokeweight=".5pt">
                 <v:textbox>
                   <w:txbxContent>
                     <w:p>
@@ -19044,8 +19035,8 @@
         <w:pStyle w:val="Beschriftung"/>
         <w:jc w:val="center"/>
       </w:pPr>
-      <w:bookmarkStart w:id="67" w:name="_Toc451959063"/>
-      <w:bookmarkStart w:id="68" w:name="_Toc452472073"/>
+      <w:bookmarkStart w:id="66" w:name="_Toc451959063"/>
+      <w:bookmarkStart w:id="67" w:name="_Toc452472073"/>
       <w:r>
         <w:t xml:space="preserve">Abbildung </w:t>
       </w:r>
@@ -19060,8 +19051,8 @@
       <w:r>
         <w:t>: Lösung von Watson (SetlX)</w:t>
       </w:r>
+      <w:bookmarkEnd w:id="66"/>
       <w:bookmarkEnd w:id="67"/>
-      <w:bookmarkEnd w:id="68"/>
     </w:p>
     <w:p>
       <w:pPr>
@@ -19071,7 +19062,7 @@
       <w:r>
         <w:rPr>
           <w:noProof/>
-          <w:lang w:val="en-US"/>
+          <w:lang w:eastAsia="de-DE"/>
         </w:rPr>
         <w:lastRenderedPageBreak/>
         <mc:AlternateContent>
@@ -19297,7 +19288,7 @@
           </mc:Choice>
           <mc:Fallback>
             <w:pict>
-              <v:shape id="Textfeld 37" o:spid="_x0000_s1046" type="#_x0000_t202" style="width:453.6pt;height:156.75pt;visibility:visible;mso-wrap-style:square;mso-left-percent:-10001;mso-top-percent:-10001;mso-position-horizontal:absolute;mso-position-horizontal-relative:char;mso-position-vertical:absolute;mso-position-vertical-relative:line;mso-left-percent:-10001;mso-top-percent:-10001;v-text-anchor:top" o:gfxdata="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" fillcolor="white [3201]" strokeweight=".5pt">
+              <v:shape w14:anchorId="68A3EBB7" id="Textfeld 37" o:spid="_x0000_s1046" type="#_x0000_t202" style="width:453.6pt;height:156.75pt;visibility:visible;mso-wrap-style:square;mso-left-percent:-10001;mso-top-percent:-10001;mso-position-horizontal:absolute;mso-position-horizontal-relative:char;mso-position-vertical:absolute;mso-position-vertical-relative:line;mso-left-percent:-10001;mso-top-percent:-10001;v-text-anchor:top" o:gfxdata="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" fillcolor="white [3201]" strokeweight=".5pt">
                 <v:textbox>
                   <w:txbxContent>
                     <w:p>
@@ -19490,8 +19481,8 @@
         <w:pStyle w:val="Beschriftung"/>
         <w:jc w:val="center"/>
       </w:pPr>
-      <w:bookmarkStart w:id="69" w:name="_Toc451959064"/>
-      <w:bookmarkStart w:id="70" w:name="_Toc452472074"/>
+      <w:bookmarkStart w:id="68" w:name="_Toc451959064"/>
+      <w:bookmarkStart w:id="69" w:name="_Toc452472074"/>
       <w:r>
         <w:t xml:space="preserve">Abbildung </w:t>
       </w:r>
@@ -19506,8 +19497,8 @@
       <w:r>
         <w:t>: Lösung von Watson (Python)</w:t>
       </w:r>
+      <w:bookmarkEnd w:id="68"/>
       <w:bookmarkEnd w:id="69"/>
-      <w:bookmarkEnd w:id="70"/>
     </w:p>
     <w:p>
       <w:pPr>
@@ -19598,13 +19589,13 @@
           <w:numId w:val="2"/>
         </w:numPr>
       </w:pPr>
-      <w:bookmarkStart w:id="71" w:name="_Toc451959042"/>
-      <w:bookmarkStart w:id="72" w:name="_Toc452472052"/>
+      <w:bookmarkStart w:id="70" w:name="_Toc451959042"/>
+      <w:bookmarkStart w:id="71" w:name="_Toc452472052"/>
       <w:r>
         <w:t>Wolf Ziege Kohl</w:t>
       </w:r>
+      <w:bookmarkEnd w:id="70"/>
       <w:bookmarkEnd w:id="71"/>
-      <w:bookmarkEnd w:id="72"/>
     </w:p>
     <w:p>
       <w:pPr>
@@ -19625,7 +19616,7 @@
       <w:r>
         <w:rPr>
           <w:noProof/>
-          <w:lang w:val="en-US"/>
+          <w:lang w:eastAsia="de-DE"/>
         </w:rPr>
         <mc:AlternateContent>
           <mc:Choice Requires="wps">
@@ -19898,7 +19889,7 @@
           </mc:Choice>
           <mc:Fallback>
             <w:pict>
-              <v:shape id="Textfeld 18" o:spid="_x0000_s1047" type="#_x0000_t202" style="width:453.6pt;height:194.25pt;visibility:visible;mso-wrap-style:square;mso-left-percent:-10001;mso-top-percent:-10001;mso-position-horizontal:absolute;mso-position-horizontal-relative:char;mso-position-vertical:absolute;mso-position-vertical-relative:line;mso-left-percent:-10001;mso-top-percent:-10001;v-text-anchor:top" o:gfxdata="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" fillcolor="white [3201]" strokeweight=".5pt">
+              <v:shape w14:anchorId="3906C26E" id="Textfeld 18" o:spid="_x0000_s1047" type="#_x0000_t202" style="width:453.6pt;height:194.25pt;visibility:visible;mso-wrap-style:square;mso-left-percent:-10001;mso-top-percent:-10001;mso-position-horizontal:absolute;mso-position-horizontal-relative:char;mso-position-vertical:absolute;mso-position-vertical-relative:line;mso-left-percent:-10001;mso-top-percent:-10001;v-text-anchor:top" o:gfxdata="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" fillcolor="white [3201]" strokeweight=".5pt">
                 <v:textbox>
                   <w:txbxContent>
                     <w:p>
@@ -20142,9 +20133,9 @@
           <w:noProof/>
         </w:rPr>
       </w:pPr>
-      <w:bookmarkStart w:id="73" w:name="_Ref451261168"/>
-      <w:bookmarkStart w:id="74" w:name="_Toc451959065"/>
-      <w:bookmarkStart w:id="75" w:name="_Toc452472075"/>
+      <w:bookmarkStart w:id="72" w:name="_Ref451261168"/>
+      <w:bookmarkStart w:id="73" w:name="_Toc451959065"/>
+      <w:bookmarkStart w:id="74" w:name="_Toc452472075"/>
       <w:r>
         <w:t xml:space="preserve">Abbildung </w:t>
       </w:r>
@@ -20156,7 +20147,7 @@
           <w:t>20</w:t>
         </w:r>
       </w:fldSimple>
-      <w:bookmarkEnd w:id="73"/>
+      <w:bookmarkEnd w:id="72"/>
       <w:r>
         <w:t xml:space="preserve">: </w:t>
       </w:r>
@@ -20179,8 +20170,8 @@
         </w:rPr>
         <w:t xml:space="preserve"> in wgc (SetlX)</w:t>
       </w:r>
+      <w:bookmarkEnd w:id="73"/>
       <w:bookmarkEnd w:id="74"/>
-      <w:bookmarkEnd w:id="75"/>
     </w:p>
     <w:p>
       <w:pPr>
@@ -20189,7 +20180,7 @@
       <w:r>
         <w:rPr>
           <w:noProof/>
-          <w:lang w:val="en-US"/>
+          <w:lang w:eastAsia="de-DE"/>
         </w:rPr>
         <w:lastRenderedPageBreak/>
         <mc:AlternateContent>
@@ -20348,7 +20339,14 @@
                                 <w:rFonts w:ascii="Courier New" w:hAnsi="Courier New" w:cs="Courier New"/>
                                 <w:lang w:val="en-US"/>
                               </w:rPr>
-                              <w:t xml:space="preserve">            return found[0]</w:t>
+                              <w:t xml:space="preserve">            return found</w:t>
+                            </w:r>
+                            <w:r>
+                              <w:rPr>
+                                <w:rFonts w:ascii="Courier New" w:hAnsi="Courier New" w:cs="Courier New"/>
+                                <w:lang w:val="en-US"/>
+                              </w:rPr>
+                              <w:t>.arb()</w:t>
                             </w:r>
                           </w:p>
                           <w:p>
@@ -20399,7 +20397,7 @@
           </mc:Choice>
           <mc:Fallback>
             <w:pict>
-              <v:shape id="Textfeld 20" o:spid="_x0000_s1048" type="#_x0000_t202" style="width:453.6pt;height:142.5pt;visibility:visible;mso-wrap-style:square;mso-left-percent:-10001;mso-top-percent:-10001;mso-position-horizontal:absolute;mso-position-horizontal-relative:char;mso-position-vertical:absolute;mso-position-vertical-relative:line;mso-left-percent:-10001;mso-top-percent:-10001;v-text-anchor:top" o:gfxdata="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" fillcolor="white [3201]" strokeweight=".5pt">
+              <v:shape w14:anchorId="1320DFF2" id="Textfeld 20" o:spid="_x0000_s1048" type="#_x0000_t202" style="width:453.6pt;height:142.5pt;visibility:visible;mso-wrap-style:square;mso-left-percent:-10001;mso-top-percent:-10001;mso-position-horizontal:absolute;mso-position-horizontal-relative:char;mso-position-vertical:absolute;mso-position-vertical-relative:line;mso-left-percent:-10001;mso-top-percent:-10001;v-text-anchor:top" o:gfxdata="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" fillcolor="white [3201]" strokeweight=".5pt">
                 <v:textbox>
                   <w:txbxContent>
                     <w:p>
@@ -20527,7 +20525,14 @@
                           <w:rFonts w:ascii="Courier New" w:hAnsi="Courier New" w:cs="Courier New"/>
                           <w:lang w:val="en-US"/>
                         </w:rPr>
-                        <w:t xml:space="preserve">            return found[0]</w:t>
+                        <w:t xml:space="preserve">            return found</w:t>
+                      </w:r>
+                      <w:r>
+                        <w:rPr>
+                          <w:rFonts w:ascii="Courier New" w:hAnsi="Courier New" w:cs="Courier New"/>
+                          <w:lang w:val="en-US"/>
+                        </w:rPr>
+                        <w:t>.arb()</w:t>
                       </w:r>
                     </w:p>
                     <w:p>
@@ -20576,9 +20581,9 @@
         <w:pStyle w:val="Beschriftung"/>
         <w:jc w:val="center"/>
       </w:pPr>
-      <w:bookmarkStart w:id="76" w:name="_Ref451261191"/>
-      <w:bookmarkStart w:id="77" w:name="_Toc451959066"/>
-      <w:bookmarkStart w:id="78" w:name="_Toc452472076"/>
+      <w:bookmarkStart w:id="75" w:name="_Ref451261191"/>
+      <w:bookmarkStart w:id="76" w:name="_Toc451959066"/>
+      <w:bookmarkStart w:id="77" w:name="_Toc452472076"/>
       <w:r>
         <w:t xml:space="preserve">Abbildung </w:t>
       </w:r>
@@ -20590,21 +20595,21 @@
           <w:t>21</w:t>
         </w:r>
       </w:fldSimple>
+      <w:bookmarkEnd w:id="75"/>
+      <w:r>
+        <w:t xml:space="preserve">: </w:t>
+      </w:r>
+      <w:r>
+        <w:rPr>
+          <w:rFonts w:ascii="Courier New" w:hAnsi="Courier New" w:cs="Courier New"/>
+        </w:rPr>
+        <w:t>find_path</w:t>
+      </w:r>
+      <w:r>
+        <w:t xml:space="preserve"> in wgc (Python)</w:t>
+      </w:r>
       <w:bookmarkEnd w:id="76"/>
-      <w:r>
-        <w:t xml:space="preserve">: </w:t>
-      </w:r>
-      <w:r>
-        <w:rPr>
-          <w:rFonts w:ascii="Courier New" w:hAnsi="Courier New" w:cs="Courier New"/>
-        </w:rPr>
-        <w:t>find_path</w:t>
-      </w:r>
-      <w:r>
-        <w:t xml:space="preserve"> in wgc (Python)</w:t>
-      </w:r>
       <w:bookmarkEnd w:id="77"/>
-      <w:bookmarkEnd w:id="78"/>
     </w:p>
     <w:p>
       <w:pPr>
@@ -20781,31 +20786,7 @@
         <w:t xml:space="preserve"> Zeile 7)</w:t>
       </w:r>
       <w:r>
-        <w:t xml:space="preserve">. Diese beiden Aussagen sind logischerweise dieselben. </w:t>
-      </w:r>
-      <w:r>
-        <w:t>In der nächsten Zeile wird daraufhin in SetlX ein beliebiges Element</w:t>
-      </w:r>
-      <w:r>
-        <w:t xml:space="preserve"> zurückgegeben</w:t>
-      </w:r>
-      <w:r>
-        <w:t xml:space="preserve">, während die Python-Implementierung immer das erste Element der Menge zurückgibt. Es wäre auch möglich die, in den Python Sets implementierte, Funktion </w:t>
-      </w:r>
-      <w:r>
-        <w:rPr>
-          <w:rFonts w:ascii="Courier New" w:hAnsi="Courier New" w:cs="Courier New"/>
-        </w:rPr>
-        <w:t>arb()</w:t>
-      </w:r>
-      <w:r>
-        <w:t xml:space="preserve"> aufzurufen, allerdings gibt diese auch nur das erste Element zurück. Um das Skript einfach und übersichtlich zu halten, wurde das direkt</w:t>
-      </w:r>
-      <w:r>
-        <w:t>e</w:t>
-      </w:r>
-      <w:r>
-        <w:t xml:space="preserve"> Aufrufen des ersten Elements bevorzugt.</w:t>
+        <w:t>. Diese beiden Aussagen sind logischerweise dieselben.</w:t>
       </w:r>
     </w:p>
     <w:p>
@@ -20816,7 +20797,7 @@
       <w:r>
         <w:rPr>
           <w:noProof/>
-          <w:lang w:val="en-US"/>
+          <w:lang w:eastAsia="de-DE"/>
         </w:rPr>
         <mc:AlternateContent>
           <mc:Choice Requires="wps">
@@ -20936,7 +20917,7 @@
           </mc:Choice>
           <mc:Fallback>
             <w:pict>
-              <v:shape id="Textfeld 21" o:spid="_x0000_s1049" type="#_x0000_t202" style="width:453.6pt;height:63.75pt;visibility:visible;mso-wrap-style:square;mso-left-percent:-10001;mso-top-percent:-10001;mso-position-horizontal:absolute;mso-position-horizontal-relative:char;mso-position-vertical:absolute;mso-position-vertical-relative:line;mso-left-percent:-10001;mso-top-percent:-10001;v-text-anchor:top" o:gfxdata="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" fillcolor="white [3201]" strokeweight=".5pt">
+              <v:shape w14:anchorId="0F444287" id="Textfeld 21" o:spid="_x0000_s1049" type="#_x0000_t202" style="width:453.6pt;height:63.75pt;visibility:visible;mso-wrap-style:square;mso-left-percent:-10001;mso-top-percent:-10001;mso-position-horizontal:absolute;mso-position-horizontal-relative:char;mso-position-vertical:absolute;mso-position-vertical-relative:line;mso-left-percent:-10001;mso-top-percent:-10001;v-text-anchor:top" o:gfxdata="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" fillcolor="white [3201]" strokeweight=".5pt">
                 <v:textbox>
                   <w:txbxContent>
                     <w:p>
@@ -21024,8 +21005,8 @@
         <w:pStyle w:val="Beschriftung"/>
         <w:jc w:val="center"/>
       </w:pPr>
-      <w:bookmarkStart w:id="79" w:name="_Toc451959067"/>
-      <w:bookmarkStart w:id="80" w:name="_Toc452472077"/>
+      <w:bookmarkStart w:id="78" w:name="_Toc451959067"/>
+      <w:bookmarkStart w:id="79" w:name="_Toc452472077"/>
       <w:r>
         <w:t xml:space="preserve">Abbildung </w:t>
       </w:r>
@@ -21049,8 +21030,8 @@
       <w:r>
         <w:t xml:space="preserve"> in wgc (SetlX)</w:t>
       </w:r>
+      <w:bookmarkEnd w:id="78"/>
       <w:bookmarkEnd w:id="79"/>
-      <w:bookmarkEnd w:id="80"/>
     </w:p>
     <w:p>
       <w:pPr>
@@ -21060,7 +21041,7 @@
       <w:r>
         <w:rPr>
           <w:noProof/>
-          <w:lang w:val="en-US"/>
+          <w:lang w:eastAsia="de-DE"/>
         </w:rPr>
         <mc:AlternateContent>
           <mc:Choice Requires="wps">
@@ -21157,7 +21138,7 @@
           </mc:Choice>
           <mc:Fallback>
             <w:pict>
-              <v:shape id="Textfeld 22" o:spid="_x0000_s1050" type="#_x0000_t202" style="width:453.6pt;height:48.75pt;visibility:visible;mso-wrap-style:square;mso-left-percent:-10001;mso-top-percent:-10001;mso-position-horizontal:absolute;mso-position-horizontal-relative:char;mso-position-vertical:absolute;mso-position-vertical-relative:line;mso-left-percent:-10001;mso-top-percent:-10001;v-text-anchor:top" o:gfxdata="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" fillcolor="white [3201]" strokeweight=".5pt">
+              <v:shape w14:anchorId="756B16E0" id="Textfeld 22" o:spid="_x0000_s1050" type="#_x0000_t202" style="width:453.6pt;height:48.75pt;visibility:visible;mso-wrap-style:square;mso-left-percent:-10001;mso-top-percent:-10001;mso-position-horizontal:absolute;mso-position-horizontal-relative:char;mso-position-vertical:absolute;mso-position-vertical-relative:line;mso-left-percent:-10001;mso-top-percent:-10001;v-text-anchor:top" o:gfxdata="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" fillcolor="white [3201]" strokeweight=".5pt">
                 <v:textbox>
                   <w:txbxContent>
                     <w:p>
@@ -21222,8 +21203,8 @@
         <w:pStyle w:val="Beschriftung"/>
         <w:jc w:val="center"/>
       </w:pPr>
-      <w:bookmarkStart w:id="81" w:name="_Toc451959068"/>
-      <w:bookmarkStart w:id="82" w:name="_Toc452472078"/>
+      <w:bookmarkStart w:id="80" w:name="_Toc451959068"/>
+      <w:bookmarkStart w:id="81" w:name="_Toc452472078"/>
       <w:r>
         <w:t xml:space="preserve">Abbildung </w:t>
       </w:r>
@@ -21257,8 +21238,8 @@
       <w:r>
         <w:t xml:space="preserve"> in wgc (Python)</w:t>
       </w:r>
+      <w:bookmarkEnd w:id="80"/>
       <w:bookmarkEnd w:id="81"/>
-      <w:bookmarkEnd w:id="82"/>
     </w:p>
     <w:p>
       <w:pPr>
@@ -21317,9 +21298,8 @@
       <w:r>
         <w:rPr>
           <w:noProof/>
-          <w:lang w:val="en-US"/>
-        </w:rPr>
-        <w:lastRenderedPageBreak/>
+          <w:lang w:eastAsia="de-DE"/>
+        </w:rPr>
         <mc:AlternateContent>
           <mc:Choice Requires="wps">
             <w:drawing>
@@ -21415,7 +21395,7 @@
           </mc:Choice>
           <mc:Fallback>
             <w:pict>
-              <v:shape id="Textfeld 23" o:spid="_x0000_s1051" type="#_x0000_t202" style="width:453.6pt;height:48pt;visibility:visible;mso-wrap-style:square;mso-left-percent:-10001;mso-top-percent:-10001;mso-position-horizontal:absolute;mso-position-horizontal-relative:char;mso-position-vertical:absolute;mso-position-vertical-relative:line;mso-left-percent:-10001;mso-top-percent:-10001;v-text-anchor:top" o:gfxdata="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" fillcolor="white [3201]" strokeweight=".5pt">
+              <v:shape w14:anchorId="0A36522E" id="Textfeld 23" o:spid="_x0000_s1051" type="#_x0000_t202" style="width:453.6pt;height:48pt;visibility:visible;mso-wrap-style:square;mso-left-percent:-10001;mso-top-percent:-10001;mso-position-horizontal:absolute;mso-position-horizontal-relative:char;mso-position-vertical:absolute;mso-position-vertical-relative:line;mso-left-percent:-10001;mso-top-percent:-10001;v-text-anchor:top" o:gfxdata="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" fillcolor="white [3201]" strokeweight=".5pt">
                 <v:textbox>
                   <w:txbxContent>
                     <w:p>
@@ -21480,8 +21460,8 @@
         <w:pStyle w:val="Beschriftung"/>
         <w:jc w:val="center"/>
       </w:pPr>
-      <w:bookmarkStart w:id="83" w:name="_Toc451959069"/>
-      <w:bookmarkStart w:id="84" w:name="_Toc452472079"/>
+      <w:bookmarkStart w:id="82" w:name="_Toc451959069"/>
+      <w:bookmarkStart w:id="83" w:name="_Toc452472079"/>
       <w:r>
         <w:t xml:space="preserve">Abbildung </w:t>
       </w:r>
@@ -21505,8 +21485,8 @@
       <w:r>
         <w:t xml:space="preserve"> in wgc (SetlX)</w:t>
       </w:r>
+      <w:bookmarkEnd w:id="82"/>
       <w:bookmarkEnd w:id="83"/>
-      <w:bookmarkEnd w:id="84"/>
     </w:p>
     <w:p>
       <w:pPr>
@@ -21515,8 +21495,9 @@
       <w:r>
         <w:rPr>
           <w:noProof/>
-          <w:lang w:val="en-US"/>
-        </w:rPr>
+          <w:lang w:eastAsia="de-DE"/>
+        </w:rPr>
+        <w:lastRenderedPageBreak/>
         <mc:AlternateContent>
           <mc:Choice Requires="wps">
             <w:drawing>
@@ -21612,7 +21593,7 @@
           </mc:Choice>
           <mc:Fallback>
             <w:pict>
-              <v:shape id="Textfeld 24" o:spid="_x0000_s1052" type="#_x0000_t202" style="width:453.6pt;height:48pt;visibility:visible;mso-wrap-style:square;mso-left-percent:-10001;mso-top-percent:-10001;mso-position-horizontal:absolute;mso-position-horizontal-relative:char;mso-position-vertical:absolute;mso-position-vertical-relative:line;mso-left-percent:-10001;mso-top-percent:-10001;v-text-anchor:top" o:gfxdata="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" fillcolor="white [3201]" strokeweight=".5pt">
+              <v:shape w14:anchorId="61B96105" id="Textfeld 24" o:spid="_x0000_s1052" type="#_x0000_t202" style="width:453.6pt;height:48pt;visibility:visible;mso-wrap-style:square;mso-left-percent:-10001;mso-top-percent:-10001;mso-position-horizontal:absolute;mso-position-horizontal-relative:char;mso-position-vertical:absolute;mso-position-vertical-relative:line;mso-left-percent:-10001;mso-top-percent:-10001;v-text-anchor:top" o:gfxdata="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" fillcolor="white [3201]" strokeweight=".5pt">
                 <v:textbox>
                   <w:txbxContent>
                     <w:p>
@@ -21677,8 +21658,8 @@
         <w:pStyle w:val="Beschriftung"/>
         <w:jc w:val="center"/>
       </w:pPr>
-      <w:bookmarkStart w:id="85" w:name="_Toc451959070"/>
-      <w:bookmarkStart w:id="86" w:name="_Toc452472080"/>
+      <w:bookmarkStart w:id="84" w:name="_Toc451959070"/>
+      <w:bookmarkStart w:id="85" w:name="_Toc452472080"/>
       <w:r>
         <w:t xml:space="preserve">Abbildung </w:t>
       </w:r>
@@ -21702,8 +21683,8 @@
       <w:r>
         <w:t xml:space="preserve"> in wgc (Python)</w:t>
       </w:r>
+      <w:bookmarkEnd w:id="84"/>
       <w:bookmarkEnd w:id="85"/>
-      <w:bookmarkEnd w:id="86"/>
     </w:p>
     <w:p>
       <w:pPr>
@@ -21762,7 +21743,7 @@
       <w:r>
         <w:rPr>
           <w:noProof/>
-          <w:lang w:val="en-US"/>
+          <w:lang w:eastAsia="de-DE"/>
         </w:rPr>
         <mc:AlternateContent>
           <mc:Choice Requires="wps">
@@ -21859,7 +21840,7 @@
           </mc:Choice>
           <mc:Fallback>
             <w:pict>
-              <v:shape id="Textfeld 25" o:spid="_x0000_s1053" type="#_x0000_t202" style="width:453.6pt;height:48pt;visibility:visible;mso-wrap-style:square;mso-left-percent:-10001;mso-top-percent:-10001;mso-position-horizontal:absolute;mso-position-horizontal-relative:char;mso-position-vertical:absolute;mso-position-vertical-relative:line;mso-left-percent:-10001;mso-top-percent:-10001;v-text-anchor:top" o:gfxdata="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" fillcolor="white [3201]" strokeweight=".5pt">
+              <v:shape w14:anchorId="6B6BEB5F" id="Textfeld 25" o:spid="_x0000_s1053" type="#_x0000_t202" style="width:453.6pt;height:48pt;visibility:visible;mso-wrap-style:square;mso-left-percent:-10001;mso-top-percent:-10001;mso-position-horizontal:absolute;mso-position-horizontal-relative:char;mso-position-vertical:absolute;mso-position-vertical-relative:line;mso-left-percent:-10001;mso-top-percent:-10001;v-text-anchor:top" o:gfxdata="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" fillcolor="white [3201]" strokeweight=".5pt">
                 <v:textbox>
                   <w:txbxContent>
                     <w:p>
@@ -21924,8 +21905,8 @@
         <w:pStyle w:val="Beschriftung"/>
         <w:jc w:val="center"/>
       </w:pPr>
-      <w:bookmarkStart w:id="87" w:name="_Toc451959071"/>
-      <w:bookmarkStart w:id="88" w:name="_Toc452472081"/>
+      <w:bookmarkStart w:id="86" w:name="_Toc451959071"/>
+      <w:bookmarkStart w:id="87" w:name="_Toc452472081"/>
       <w:r>
         <w:t xml:space="preserve">Abbildung </w:t>
       </w:r>
@@ -21949,8 +21930,8 @@
       <w:r>
         <w:t xml:space="preserve"> in wgc (SetlX)</w:t>
       </w:r>
+      <w:bookmarkEnd w:id="86"/>
       <w:bookmarkEnd w:id="87"/>
-      <w:bookmarkEnd w:id="88"/>
     </w:p>
     <w:p>
       <w:pPr>
@@ -21959,7 +21940,7 @@
       <w:r>
         <w:rPr>
           <w:noProof/>
-          <w:lang w:val="en-US"/>
+          <w:lang w:eastAsia="de-DE"/>
         </w:rPr>
         <mc:AlternateContent>
           <mc:Choice Requires="wps">
@@ -22040,7 +22021,7 @@
           </mc:Choice>
           <mc:Fallback>
             <w:pict>
-              <v:shape id="Textfeld 27" o:spid="_x0000_s1054" type="#_x0000_t202" style="width:453.6pt;height:35.25pt;visibility:visible;mso-wrap-style:square;mso-left-percent:-10001;mso-top-percent:-10001;mso-position-horizontal:absolute;mso-position-horizontal-relative:char;mso-position-vertical:absolute;mso-position-vertical-relative:line;mso-left-percent:-10001;mso-top-percent:-10001;v-text-anchor:top" o:gfxdata="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" fillcolor="white [3201]" strokeweight=".5pt">
+              <v:shape w14:anchorId="6065C637" id="Textfeld 27" o:spid="_x0000_s1054" type="#_x0000_t202" style="width:453.6pt;height:35.25pt;visibility:visible;mso-wrap-style:square;mso-left-percent:-10001;mso-top-percent:-10001;mso-position-horizontal:absolute;mso-position-horizontal-relative:char;mso-position-vertical:absolute;mso-position-vertical-relative:line;mso-left-percent:-10001;mso-top-percent:-10001;v-text-anchor:top" o:gfxdata="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" fillcolor="white [3201]" strokeweight=".5pt">
                 <v:textbox>
                   <w:txbxContent>
                     <w:p>
@@ -22089,8 +22070,8 @@
         <w:pStyle w:val="Beschriftung"/>
         <w:jc w:val="center"/>
       </w:pPr>
-      <w:bookmarkStart w:id="89" w:name="_Toc451959072"/>
-      <w:bookmarkStart w:id="90" w:name="_Toc452472082"/>
+      <w:bookmarkStart w:id="88" w:name="_Toc451959072"/>
+      <w:bookmarkStart w:id="89" w:name="_Toc452472082"/>
       <w:r>
         <w:t xml:space="preserve">Abbildung </w:t>
       </w:r>
@@ -22114,8 +22095,8 @@
       <w:r>
         <w:t xml:space="preserve"> in wgc (Python)</w:t>
       </w:r>
+      <w:bookmarkEnd w:id="88"/>
       <w:bookmarkEnd w:id="89"/>
-      <w:bookmarkEnd w:id="90"/>
     </w:p>
     <w:p>
       <w:pPr>
@@ -22212,7 +22193,7 @@
       <w:r>
         <w:rPr>
           <w:noProof/>
-          <w:lang w:val="en-US"/>
+          <w:lang w:eastAsia="de-DE"/>
         </w:rPr>
         <mc:AlternateContent>
           <mc:Choice Requires="wps">
@@ -22348,7 +22329,7 @@
           </mc:Choice>
           <mc:Fallback>
             <w:pict>
-              <v:shape id="Textfeld 28" o:spid="_x0000_s1055" type="#_x0000_t202" style="width:453.6pt;height:78pt;visibility:visible;mso-wrap-style:square;mso-left-percent:-10001;mso-top-percent:-10001;mso-position-horizontal:absolute;mso-position-horizontal-relative:char;mso-position-vertical:absolute;mso-position-vertical-relative:line;mso-left-percent:-10001;mso-top-percent:-10001;v-text-anchor:top" o:gfxdata="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" fillcolor="white [3201]" strokeweight=".5pt">
+              <v:shape w14:anchorId="5F46C8E3" id="Textfeld 28" o:spid="_x0000_s1055" type="#_x0000_t202" style="width:453.6pt;height:78pt;visibility:visible;mso-wrap-style:square;mso-left-percent:-10001;mso-top-percent:-10001;mso-position-horizontal:absolute;mso-position-horizontal-relative:char;mso-position-vertical:absolute;mso-position-vertical-relative:line;mso-left-percent:-10001;mso-top-percent:-10001;v-text-anchor:top" o:gfxdata="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" fillcolor="white [3201]" strokeweight=".5pt">
                 <v:textbox>
                   <w:txbxContent>
                     <w:p>
@@ -22452,8 +22433,8 @@
         <w:pStyle w:val="Beschriftung"/>
         <w:jc w:val="center"/>
       </w:pPr>
-      <w:bookmarkStart w:id="91" w:name="_Toc451959073"/>
-      <w:bookmarkStart w:id="92" w:name="_Toc452472083"/>
+      <w:bookmarkStart w:id="90" w:name="_Toc451959073"/>
+      <w:bookmarkStart w:id="91" w:name="_Toc452472083"/>
       <w:r>
         <w:t xml:space="preserve">Abbildung </w:t>
       </w:r>
@@ -22477,8 +22458,8 @@
       <w:r>
         <w:t xml:space="preserve"> in wgc (SetlX)</w:t>
       </w:r>
+      <w:bookmarkEnd w:id="90"/>
       <w:bookmarkEnd w:id="91"/>
-      <w:bookmarkEnd w:id="92"/>
     </w:p>
     <w:p>
       <w:pPr>
@@ -22487,9 +22468,8 @@
       <w:r>
         <w:rPr>
           <w:noProof/>
-          <w:lang w:val="en-US"/>
-        </w:rPr>
-        <w:lastRenderedPageBreak/>
+          <w:lang w:eastAsia="de-DE"/>
+        </w:rPr>
         <mc:AlternateContent>
           <mc:Choice Requires="wps">
             <w:drawing>
@@ -22601,7 +22581,7 @@
           </mc:Choice>
           <mc:Fallback>
             <w:pict>
-              <v:shape id="Textfeld 29" o:spid="_x0000_s1056" type="#_x0000_t202" style="width:453.6pt;height:62.25pt;visibility:visible;mso-wrap-style:square;mso-left-percent:-10001;mso-top-percent:-10001;mso-position-horizontal:absolute;mso-position-horizontal-relative:char;mso-position-vertical:absolute;mso-position-vertical-relative:line;mso-left-percent:-10001;mso-top-percent:-10001;v-text-anchor:top" o:gfxdata="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" fillcolor="white [3201]" strokeweight=".5pt">
+              <v:shape w14:anchorId="0BA41CDB" id="Textfeld 29" o:spid="_x0000_s1056" type="#_x0000_t202" style="width:453.6pt;height:62.25pt;visibility:visible;mso-wrap-style:square;mso-left-percent:-10001;mso-top-percent:-10001;mso-position-horizontal:absolute;mso-position-horizontal-relative:char;mso-position-vertical:absolute;mso-position-vertical-relative:line;mso-left-percent:-10001;mso-top-percent:-10001;v-text-anchor:top" o:gfxdata="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" fillcolor="white [3201]" strokeweight=".5pt">
                 <v:textbox>
                   <w:txbxContent>
                     <w:p>
@@ -22682,8 +22662,8 @@
         <w:pStyle w:val="Beschriftung"/>
         <w:jc w:val="center"/>
       </w:pPr>
-      <w:bookmarkStart w:id="93" w:name="_Toc451959074"/>
-      <w:bookmarkStart w:id="94" w:name="_Toc452472084"/>
+      <w:bookmarkStart w:id="92" w:name="_Toc451959074"/>
+      <w:bookmarkStart w:id="93" w:name="_Toc452472084"/>
       <w:r>
         <w:t xml:space="preserve">Abbildung </w:t>
       </w:r>
@@ -22707,14 +22687,15 @@
       <w:r>
         <w:t>in wgc (Python)</w:t>
       </w:r>
+      <w:bookmarkEnd w:id="92"/>
       <w:bookmarkEnd w:id="93"/>
-      <w:bookmarkEnd w:id="94"/>
     </w:p>
     <w:p>
       <w:pPr>
         <w:jc w:val="both"/>
       </w:pPr>
       <w:r>
+        <w:lastRenderedPageBreak/>
         <w:t xml:space="preserve">Die Methode </w:t>
       </w:r>
       <w:r>
@@ -22755,7 +22736,7 @@
       <w:r>
         <w:rPr>
           <w:noProof/>
-          <w:lang w:val="en-US"/>
+          <w:lang w:eastAsia="de-DE"/>
         </w:rPr>
         <mc:AlternateContent>
           <mc:Choice Requires="wps">
@@ -22989,7 +22970,7 @@
           </mc:Choice>
           <mc:Fallback>
             <w:pict>
-              <v:shape id="Textfeld 30" o:spid="_x0000_s1057" type="#_x0000_t202" style="width:453.6pt;height:170.25pt;visibility:visible;mso-wrap-style:square;mso-left-percent:-10001;mso-top-percent:-10001;mso-position-horizontal:absolute;mso-position-horizontal-relative:char;mso-position-vertical:absolute;mso-position-vertical-relative:line;mso-left-percent:-10001;mso-top-percent:-10001;v-text-anchor:top" o:gfxdata="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" fillcolor="white [3201]" strokeweight=".5pt">
+              <v:shape w14:anchorId="001E3C90" id="Textfeld 30" o:spid="_x0000_s1057" type="#_x0000_t202" style="width:453.6pt;height:170.25pt;visibility:visible;mso-wrap-style:square;mso-left-percent:-10001;mso-top-percent:-10001;mso-position-horizontal:absolute;mso-position-horizontal-relative:char;mso-position-vertical:absolute;mso-position-vertical-relative:line;mso-left-percent:-10001;mso-top-percent:-10001;v-text-anchor:top" o:gfxdata="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" fillcolor="white [3201]" strokeweight=".5pt">
                 <v:textbox>
                   <w:txbxContent>
                     <w:p>
@@ -23191,8 +23172,8 @@
         <w:pStyle w:val="Beschriftung"/>
         <w:jc w:val="center"/>
       </w:pPr>
-      <w:bookmarkStart w:id="95" w:name="_Toc451959075"/>
-      <w:bookmarkStart w:id="96" w:name="_Toc452472085"/>
+      <w:bookmarkStart w:id="94" w:name="_Toc451959075"/>
+      <w:bookmarkStart w:id="95" w:name="_Toc452472085"/>
       <w:r>
         <w:t xml:space="preserve">Abbildung </w:t>
       </w:r>
@@ -23207,8 +23188,8 @@
       <w:r>
         <w:t>: Lösung des wgc-Problems (SetlX)</w:t>
       </w:r>
+      <w:bookmarkEnd w:id="94"/>
       <w:bookmarkEnd w:id="95"/>
-      <w:bookmarkEnd w:id="96"/>
     </w:p>
     <w:p>
       <w:pPr>
@@ -23217,7 +23198,7 @@
       <w:r>
         <w:rPr>
           <w:noProof/>
-          <w:lang w:val="en-US"/>
+          <w:lang w:eastAsia="de-DE"/>
         </w:rPr>
         <mc:AlternateContent>
           <mc:Choice Requires="wps">
@@ -23465,7 +23446,7 @@
           </mc:Choice>
           <mc:Fallback>
             <w:pict>
-              <v:shape id="Textfeld 31" o:spid="_x0000_s1058" type="#_x0000_t202" style="width:453.6pt;height:170.25pt;visibility:visible;mso-wrap-style:square;mso-left-percent:-10001;mso-top-percent:-10001;mso-position-horizontal:absolute;mso-position-horizontal-relative:char;mso-position-vertical:absolute;mso-position-vertical-relative:line;mso-left-percent:-10001;mso-top-percent:-10001;v-text-anchor:top" o:gfxdata="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" fillcolor="white [3201]" strokeweight=".5pt">
+              <v:shape w14:anchorId="19989CF9" id="Textfeld 31" o:spid="_x0000_s1058" type="#_x0000_t202" style="width:453.6pt;height:170.25pt;visibility:visible;mso-wrap-style:square;mso-left-percent:-10001;mso-top-percent:-10001;mso-position-horizontal:absolute;mso-position-horizontal-relative:char;mso-position-vertical:absolute;mso-position-vertical-relative:line;mso-left-percent:-10001;mso-top-percent:-10001;v-text-anchor:top" o:gfxdata="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" fillcolor="white [3201]" strokeweight=".5pt">
                 <v:textbox>
                   <w:txbxContent>
                     <w:p>
@@ -23681,8 +23662,8 @@
         <w:pStyle w:val="Beschriftung"/>
         <w:jc w:val="center"/>
       </w:pPr>
-      <w:bookmarkStart w:id="97" w:name="_Toc451959076"/>
-      <w:bookmarkStart w:id="98" w:name="_Toc452472086"/>
+      <w:bookmarkStart w:id="96" w:name="_Toc451959076"/>
+      <w:bookmarkStart w:id="97" w:name="_Toc452472086"/>
       <w:r>
         <w:t xml:space="preserve">Abbildung </w:t>
       </w:r>
@@ -23697,8 +23678,8 @@
       <w:r>
         <w:t>: Lösung des wgc-Problems (Python)</w:t>
       </w:r>
+      <w:bookmarkEnd w:id="96"/>
       <w:bookmarkEnd w:id="97"/>
-      <w:bookmarkEnd w:id="98"/>
     </w:p>
     <w:p>
       <w:pPr>
@@ -23833,7 +23814,6 @@
         <w:jc w:val="both"/>
       </w:pPr>
       <w:r>
-        <w:lastRenderedPageBreak/>
         <w:t xml:space="preserve">Im Allgemeinen kann gesagt werden, dass dieses Programm mit Hilfe der Set-Implementierung sehr gut in Python nachkonstruiert werden konnte. Im Python-Skript sind nur wenige Abweichungen auffindbar. </w:t>
       </w:r>
     </w:p>
@@ -23846,13 +23826,14 @@
           <w:numId w:val="2"/>
         </w:numPr>
       </w:pPr>
-      <w:bookmarkStart w:id="99" w:name="_Toc451959043"/>
-      <w:bookmarkStart w:id="100" w:name="_Toc452472053"/>
-      <w:r>
+      <w:bookmarkStart w:id="98" w:name="_Toc451959043"/>
+      <w:bookmarkStart w:id="99" w:name="_Toc452472053"/>
+      <w:r>
+        <w:lastRenderedPageBreak/>
         <w:t>8 Damen Problem</w:t>
       </w:r>
+      <w:bookmarkEnd w:id="98"/>
       <w:bookmarkEnd w:id="99"/>
-      <w:bookmarkEnd w:id="100"/>
     </w:p>
     <w:p>
       <w:pPr>
@@ -23870,7 +23851,7 @@
       <w:r>
         <w:rPr>
           <w:noProof/>
-          <w:lang w:val="en-US"/>
+          <w:lang w:eastAsia="de-DE"/>
         </w:rPr>
         <mc:AlternateContent>
           <mc:Choice Requires="wps">
@@ -24175,7 +24156,7 @@
           </mc:Choice>
           <mc:Fallback>
             <w:pict>
-              <v:shape id="Textfeld 10" o:spid="_x0000_s1059" type="#_x0000_t202" style="width:453.6pt;height:226.5pt;visibility:visible;mso-wrap-style:square;mso-left-percent:-10001;mso-top-percent:-10001;mso-position-horizontal:absolute;mso-position-horizontal-relative:char;mso-position-vertical:absolute;mso-position-vertical-relative:line;mso-left-percent:-10001;mso-top-percent:-10001;v-text-anchor:top" o:gfxdata="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" fillcolor="white [3201]" strokeweight=".5pt">
+              <v:shape w14:anchorId="00D963E5" id="Textfeld 10" o:spid="_x0000_s1059" type="#_x0000_t202" style="width:453.6pt;height:226.5pt;visibility:visible;mso-wrap-style:square;mso-left-percent:-10001;mso-top-percent:-10001;mso-position-horizontal:absolute;mso-position-horizontal-relative:char;mso-position-vertical:absolute;mso-position-vertical-relative:line;mso-left-percent:-10001;mso-top-percent:-10001;v-text-anchor:top" o:gfxdata="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" fillcolor="white [3201]" strokeweight=".5pt">
                 <v:textbox>
                   <w:txbxContent>
                     <w:p>
@@ -24448,8 +24429,8 @@
         <w:pStyle w:val="Beschriftung"/>
         <w:jc w:val="center"/>
       </w:pPr>
-      <w:bookmarkStart w:id="101" w:name="_Toc451959077"/>
-      <w:bookmarkStart w:id="102" w:name="_Toc452472087"/>
+      <w:bookmarkStart w:id="100" w:name="_Toc451959077"/>
+      <w:bookmarkStart w:id="101" w:name="_Toc452472087"/>
       <w:r>
         <w:t xml:space="preserve">Abbildung </w:t>
       </w:r>
@@ -24473,8 +24454,8 @@
       <w:r>
         <w:t xml:space="preserve"> in Davis Putnam (SetlX)</w:t>
       </w:r>
+      <w:bookmarkEnd w:id="100"/>
       <w:bookmarkEnd w:id="101"/>
-      <w:bookmarkEnd w:id="102"/>
     </w:p>
     <w:p>
       <w:pPr>
@@ -24483,7 +24464,7 @@
       <w:r>
         <w:rPr>
           <w:noProof/>
-          <w:lang w:val="en-US"/>
+          <w:lang w:eastAsia="de-DE"/>
         </w:rPr>
         <mc:AlternateContent>
           <mc:Choice Requires="wps">
@@ -24747,7 +24728,7 @@
           </mc:Choice>
           <mc:Fallback>
             <w:pict>
-              <v:shape id="Textfeld 11" o:spid="_x0000_s1060" type="#_x0000_t202" style="width:453.6pt;height:186pt;visibility:visible;mso-wrap-style:square;mso-left-percent:-10001;mso-top-percent:-10001;mso-position-horizontal:absolute;mso-position-horizontal-relative:char;mso-position-vertical:absolute;mso-position-vertical-relative:line;mso-left-percent:-10001;mso-top-percent:-10001;v-text-anchor:top" o:gfxdata="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" fillcolor="white [3201]" strokeweight=".5pt">
+              <v:shape w14:anchorId="3EC3E671" id="Textfeld 11" o:spid="_x0000_s1060" type="#_x0000_t202" style="width:453.6pt;height:186pt;visibility:visible;mso-wrap-style:square;mso-left-percent:-10001;mso-top-percent:-10001;mso-position-horizontal:absolute;mso-position-horizontal-relative:char;mso-position-vertical:absolute;mso-position-vertical-relative:line;mso-left-percent:-10001;mso-top-percent:-10001;v-text-anchor:top" o:gfxdata="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" fillcolor="white [3201]" strokeweight=".5pt">
                 <v:textbox>
                   <w:txbxContent>
                     <w:p>
@@ -24979,8 +24960,8 @@
         <w:pStyle w:val="Beschriftung"/>
         <w:jc w:val="center"/>
       </w:pPr>
-      <w:bookmarkStart w:id="103" w:name="_Toc451959078"/>
-      <w:bookmarkStart w:id="104" w:name="_Toc452472088"/>
+      <w:bookmarkStart w:id="102" w:name="_Toc451959078"/>
+      <w:bookmarkStart w:id="103" w:name="_Toc452472088"/>
       <w:r>
         <w:t xml:space="preserve">Abbildung </w:t>
       </w:r>
@@ -25004,8 +24985,8 @@
       <w:r>
         <w:t xml:space="preserve"> in Davis Putnam (Python)</w:t>
       </w:r>
+      <w:bookmarkEnd w:id="102"/>
       <w:bookmarkEnd w:id="103"/>
-      <w:bookmarkEnd w:id="104"/>
     </w:p>
     <w:p>
       <w:pPr>
@@ -25069,86 +25050,86 @@
         <w:t>s</w:t>
       </w:r>
       <w:r>
-        <w:t xml:space="preserve"> nur Unit-Klauseln enthalten sind, so ist das </w:t>
+        <w:t xml:space="preserve"> nur Unit-Klauseln enthalten sind, so ist das Ergebnis auch bereits ermittelt und es wird </w:t>
+      </w:r>
+      <w:r>
+        <w:rPr>
+          <w:rFonts w:ascii="Courier New" w:hAnsi="Courier New" w:cs="Courier New"/>
+        </w:rPr>
+        <w:t>s</w:t>
+      </w:r>
+      <w:r>
+        <w:t xml:space="preserve"> zurückgegeben.</w:t>
+      </w:r>
+      <w:r>
+        <w:t xml:space="preserve"> Auch wenn beide if-Abfragen leicht unterschiedlich aussehen führen sie jedoch die gleiche Abfrage aus. Danach wird ein beliebiges Literal aus </w:t>
+      </w:r>
+      <w:r>
+        <w:rPr>
+          <w:rFonts w:ascii="Courier New" w:hAnsi="Courier New" w:cs="Courier New"/>
+        </w:rPr>
+        <w:t>s</w:t>
+      </w:r>
+      <w:r>
+        <w:t xml:space="preserve">, das sich nicht in </w:t>
+      </w:r>
+      <w:r>
+        <w:rPr>
+          <w:rFonts w:ascii="Courier New" w:hAnsi="Courier New" w:cs="Courier New"/>
+        </w:rPr>
+        <w:t>literals</w:t>
+      </w:r>
+      <w:r>
+        <w:t xml:space="preserve"> befindet gewählt und in einer weiteren Variable negiert. Nun folgt ein rekursiver Aufruf, bei dem </w:t>
+      </w:r>
+      <w:r>
+        <w:rPr>
+          <w:rFonts w:ascii="Courier New" w:hAnsi="Courier New" w:cs="Courier New"/>
+        </w:rPr>
+        <w:t>s</w:t>
+      </w:r>
+      <w:r>
+        <w:t xml:space="preserve"> mit </w:t>
+      </w:r>
+      <w:r>
+        <w:rPr>
+          <w:rFonts w:ascii="Courier New" w:hAnsi="Courier New" w:cs="Courier New"/>
+        </w:rPr>
+        <w:t>l</w:t>
+      </w:r>
+      <w:r>
+        <w:t xml:space="preserve"> addiert und </w:t>
+      </w:r>
+      <w:r>
+        <w:rPr>
+          <w:rFonts w:ascii="Courier New" w:hAnsi="Courier New" w:cs="Courier New"/>
+        </w:rPr>
+        <w:t>literals</w:t>
+      </w:r>
+      <w:r>
+        <w:t xml:space="preserve"> mit sowohl </w:t>
+      </w:r>
+      <w:r>
+        <w:rPr>
+          <w:rFonts w:ascii="Courier New" w:hAnsi="Courier New" w:cs="Courier New"/>
+        </w:rPr>
+        <w:t>l</w:t>
+      </w:r>
+      <w:r>
+        <w:t xml:space="preserve"> als auch </w:t>
+      </w:r>
+      <w:r>
+        <w:rPr>
+          <w:rFonts w:ascii="Courier New" w:hAnsi="Courier New" w:cs="Courier New"/>
+        </w:rPr>
+        <w:t>not_l</w:t>
+      </w:r>
+      <w:r>
+        <w:t xml:space="preserve"> addiert als Parameter übergeben werden. Wenn das Ergebnis keine Menge einer leeren </w:t>
       </w:r>
       <w:r>
         <w:lastRenderedPageBreak/>
-        <w:t xml:space="preserve">Ergebnis auch bereits ermittelt und es wird </w:t>
-      </w:r>
-      <w:r>
-        <w:rPr>
-          <w:rFonts w:ascii="Courier New" w:hAnsi="Courier New" w:cs="Courier New"/>
-        </w:rPr>
-        <w:t>s</w:t>
-      </w:r>
-      <w:r>
-        <w:t xml:space="preserve"> zurückgegeben.</w:t>
-      </w:r>
-      <w:r>
-        <w:t xml:space="preserve"> Auch wenn beide if-Abfragen leicht unterschiedlich aussehen führen sie jedoch die gleiche Abfrage aus. Danach wird ein beliebiges Literal aus </w:t>
-      </w:r>
-      <w:r>
-        <w:rPr>
-          <w:rFonts w:ascii="Courier New" w:hAnsi="Courier New" w:cs="Courier New"/>
-        </w:rPr>
-        <w:t>s</w:t>
-      </w:r>
-      <w:r>
-        <w:t xml:space="preserve">, das sich nicht in </w:t>
-      </w:r>
-      <w:r>
-        <w:rPr>
-          <w:rFonts w:ascii="Courier New" w:hAnsi="Courier New" w:cs="Courier New"/>
-        </w:rPr>
-        <w:t>literals</w:t>
-      </w:r>
-      <w:r>
-        <w:t xml:space="preserve"> befindet gewählt und in einer weiteren Variable negiert. Nun folgt ein rekursiver Aufruf, bei dem </w:t>
-      </w:r>
-      <w:r>
-        <w:rPr>
-          <w:rFonts w:ascii="Courier New" w:hAnsi="Courier New" w:cs="Courier New"/>
-        </w:rPr>
-        <w:t>s</w:t>
-      </w:r>
-      <w:r>
-        <w:t xml:space="preserve"> mit </w:t>
-      </w:r>
-      <w:r>
-        <w:rPr>
-          <w:rFonts w:ascii="Courier New" w:hAnsi="Courier New" w:cs="Courier New"/>
-        </w:rPr>
-        <w:t>l</w:t>
-      </w:r>
-      <w:r>
-        <w:t xml:space="preserve"> addiert und </w:t>
-      </w:r>
-      <w:r>
-        <w:rPr>
-          <w:rFonts w:ascii="Courier New" w:hAnsi="Courier New" w:cs="Courier New"/>
-        </w:rPr>
-        <w:t>literals</w:t>
-      </w:r>
-      <w:r>
-        <w:t xml:space="preserve"> mit sowohl </w:t>
-      </w:r>
-      <w:r>
-        <w:rPr>
-          <w:rFonts w:ascii="Courier New" w:hAnsi="Courier New" w:cs="Courier New"/>
-        </w:rPr>
-        <w:t>l</w:t>
-      </w:r>
-      <w:r>
-        <w:t xml:space="preserve"> als auch </w:t>
-      </w:r>
-      <w:r>
-        <w:rPr>
-          <w:rFonts w:ascii="Courier New" w:hAnsi="Courier New" w:cs="Courier New"/>
-        </w:rPr>
-        <w:t>not_l</w:t>
-      </w:r>
-      <w:r>
-        <w:t xml:space="preserve"> addiert als Parameter übergeben werden. Wenn das Ergebnis keine Menge einer leeren Menge ist, wird es zurückgegeben. Anderen Falls wird das Ergebnis des rekursiven Aufrufs mit </w:t>
+        <w:t xml:space="preserve">Menge ist, wird es zurückgegeben. Anderen Falls wird das Ergebnis des rekursiven Aufrufs mit </w:t>
       </w:r>
       <w:r>
         <w:rPr>
@@ -25212,7 +25193,7 @@
       <w:r>
         <w:rPr>
           <w:noProof/>
-          <w:lang w:val="en-US"/>
+          <w:lang w:eastAsia="de-DE"/>
         </w:rPr>
         <mc:AlternateContent>
           <mc:Choice Requires="wps">
@@ -25453,7 +25434,7 @@
           </mc:Choice>
           <mc:Fallback>
             <w:pict>
-              <v:shape id="Textfeld 38" o:spid="_x0000_s1061" type="#_x0000_t202" style="width:453.6pt;height:171pt;visibility:visible;mso-wrap-style:square;mso-left-percent:-10001;mso-top-percent:-10001;mso-position-horizontal:absolute;mso-position-horizontal-relative:char;mso-position-vertical:absolute;mso-position-vertical-relative:line;mso-left-percent:-10001;mso-top-percent:-10001;v-text-anchor:top" o:gfxdata="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" fillcolor="white [3201]" strokeweight=".5pt">
+              <v:shape w14:anchorId="7B4442A4" id="Textfeld 38" o:spid="_x0000_s1061" type="#_x0000_t202" style="width:453.6pt;height:171pt;visibility:visible;mso-wrap-style:square;mso-left-percent:-10001;mso-top-percent:-10001;mso-position-horizontal:absolute;mso-position-horizontal-relative:char;mso-position-vertical:absolute;mso-position-vertical-relative:line;mso-left-percent:-10001;mso-top-percent:-10001;v-text-anchor:top" o:gfxdata="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" fillcolor="white [3201]" strokeweight=".5pt">
                 <v:textbox>
                   <w:txbxContent>
                     <w:p>
@@ -25662,8 +25643,8 @@
         <w:pStyle w:val="Beschriftung"/>
         <w:jc w:val="center"/>
       </w:pPr>
-      <w:bookmarkStart w:id="105" w:name="_Toc451959079"/>
-      <w:bookmarkStart w:id="106" w:name="_Toc452472089"/>
+      <w:bookmarkStart w:id="104" w:name="_Toc451959079"/>
+      <w:bookmarkStart w:id="105" w:name="_Toc452472089"/>
       <w:r>
         <w:t xml:space="preserve">Abbildung </w:t>
       </w:r>
@@ -25687,8 +25668,8 @@
       <w:r>
         <w:t xml:space="preserve"> in Davis Putnam (SetlX)</w:t>
       </w:r>
+      <w:bookmarkEnd w:id="104"/>
       <w:bookmarkEnd w:id="105"/>
-      <w:bookmarkEnd w:id="106"/>
     </w:p>
     <w:p>
       <w:pPr>
@@ -25697,7 +25678,7 @@
       <w:r>
         <w:rPr>
           <w:noProof/>
-          <w:lang w:val="en-US"/>
+          <w:lang w:eastAsia="de-DE"/>
         </w:rPr>
         <mc:AlternateContent>
           <mc:Choice Requires="wps">
@@ -25983,7 +25964,7 @@
           </mc:Choice>
           <mc:Fallback>
             <w:pict>
-              <v:shape id="Textfeld 40" o:spid="_x0000_s1062" type="#_x0000_t202" style="width:453.6pt;height:141.75pt;visibility:visible;mso-wrap-style:square;mso-left-percent:-10001;mso-top-percent:-10001;mso-position-horizontal:absolute;mso-position-horizontal-relative:char;mso-position-vertical:absolute;mso-position-vertical-relative:line;mso-left-percent:-10001;mso-top-percent:-10001;v-text-anchor:top" o:gfxdata="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" fillcolor="white [3201]" strokeweight=".5pt">
+              <v:shape w14:anchorId="61017074" id="Textfeld 40" o:spid="_x0000_s1062" type="#_x0000_t202" style="width:453.6pt;height:141.75pt;visibility:visible;mso-wrap-style:square;mso-left-percent:-10001;mso-top-percent:-10001;mso-position-horizontal:absolute;mso-position-horizontal-relative:char;mso-position-vertical:absolute;mso-position-vertical-relative:line;mso-left-percent:-10001;mso-top-percent:-10001;v-text-anchor:top" o:gfxdata="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" fillcolor="white [3201]" strokeweight=".5pt">
                 <v:textbox>
                   <w:txbxContent>
                     <w:p>
@@ -26237,8 +26218,8 @@
         <w:pStyle w:val="Beschriftung"/>
         <w:jc w:val="center"/>
       </w:pPr>
-      <w:bookmarkStart w:id="107" w:name="_Toc451959080"/>
-      <w:bookmarkStart w:id="108" w:name="_Toc452472090"/>
+      <w:bookmarkStart w:id="106" w:name="_Toc451959080"/>
+      <w:bookmarkStart w:id="107" w:name="_Toc452472090"/>
       <w:r>
         <w:t xml:space="preserve">Abbildung </w:t>
       </w:r>
@@ -26262,8 +26243,8 @@
       <w:r>
         <w:t xml:space="preserve"> in Davis Putnam (Python)</w:t>
       </w:r>
+      <w:bookmarkEnd w:id="106"/>
       <w:bookmarkEnd w:id="107"/>
-      <w:bookmarkEnd w:id="108"/>
     </w:p>
     <w:p>
       <w:pPr>
@@ -26394,7 +26375,6 @@
         <w:jc w:val="both"/>
       </w:pPr>
       <w:r>
-        <w:lastRenderedPageBreak/>
         <w:t>Da damit der Davis-Putnam-Algorithmus implementiert ist, kann dieser nun in Queens (8 Damen Problem) verwendet werden.</w:t>
       </w:r>
     </w:p>
@@ -26406,8 +26386,9 @@
       <w:r>
         <w:rPr>
           <w:noProof/>
-          <w:lang w:val="en-US"/>
-        </w:rPr>
+          <w:lang w:eastAsia="de-DE"/>
+        </w:rPr>
+        <w:lastRenderedPageBreak/>
         <mc:AlternateContent>
           <mc:Choice Requires="wps">
             <w:drawing>
@@ -26503,7 +26484,7 @@
           </mc:Choice>
           <mc:Fallback>
             <w:pict>
-              <v:shape id="Textfeld 41" o:spid="_x0000_s1063" type="#_x0000_t202" style="width:453.6pt;height:50.25pt;visibility:visible;mso-wrap-style:square;mso-left-percent:-10001;mso-top-percent:-10001;mso-position-horizontal:absolute;mso-position-horizontal-relative:char;mso-position-vertical:absolute;mso-position-vertical-relative:line;mso-left-percent:-10001;mso-top-percent:-10001;v-text-anchor:top" o:gfxdata="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" fillcolor="white [3201]" strokeweight=".5pt">
+              <v:shape w14:anchorId="57DF4CBE" id="Textfeld 41" o:spid="_x0000_s1063" type="#_x0000_t202" style="width:453.6pt;height:50.25pt;visibility:visible;mso-wrap-style:square;mso-left-percent:-10001;mso-top-percent:-10001;mso-position-horizontal:absolute;mso-position-horizontal-relative:char;mso-position-vertical:absolute;mso-position-vertical-relative:line;mso-left-percent:-10001;mso-top-percent:-10001;v-text-anchor:top" o:gfxdata="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" fillcolor="white [3201]" strokeweight=".5pt">
                 <v:textbox>
                   <w:txbxContent>
                     <w:p>
@@ -26568,8 +26549,8 @@
         <w:pStyle w:val="Beschriftung"/>
         <w:jc w:val="center"/>
       </w:pPr>
-      <w:bookmarkStart w:id="109" w:name="_Toc451959081"/>
-      <w:bookmarkStart w:id="110" w:name="_Toc452472091"/>
+      <w:bookmarkStart w:id="108" w:name="_Toc451959081"/>
+      <w:bookmarkStart w:id="109" w:name="_Toc452472091"/>
       <w:r>
         <w:t xml:space="preserve">Abbildung </w:t>
       </w:r>
@@ -26593,8 +26574,8 @@
       <w:r>
         <w:t xml:space="preserve"> in Queens (SetlX)</w:t>
       </w:r>
+      <w:bookmarkEnd w:id="108"/>
       <w:bookmarkEnd w:id="109"/>
-      <w:bookmarkEnd w:id="110"/>
     </w:p>
     <w:p>
       <w:pPr>
@@ -26603,7 +26584,7 @@
       <w:r>
         <w:rPr>
           <w:noProof/>
-          <w:lang w:val="en-US"/>
+          <w:lang w:eastAsia="de-DE"/>
         </w:rPr>
         <mc:AlternateContent>
           <mc:Choice Requires="wps">
@@ -26707,7 +26688,7 @@
           </mc:Choice>
           <mc:Fallback>
             <w:pict>
-              <v:shape id="Textfeld 42" o:spid="_x0000_s1064" type="#_x0000_t202" style="width:453.6pt;height:50.25pt;visibility:visible;mso-wrap-style:square;mso-left-percent:-10001;mso-top-percent:-10001;mso-position-horizontal:absolute;mso-position-horizontal-relative:char;mso-position-vertical:absolute;mso-position-vertical-relative:line;mso-left-percent:-10001;mso-top-percent:-10001;v-text-anchor:top" o:gfxdata="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" fillcolor="white [3201]" strokeweight=".5pt">
+              <v:shape w14:anchorId="01A00A3C" id="Textfeld 42" o:spid="_x0000_s1064" type="#_x0000_t202" style="width:453.6pt;height:50.25pt;visibility:visible;mso-wrap-style:square;mso-left-percent:-10001;mso-top-percent:-10001;mso-position-horizontal:absolute;mso-position-horizontal-relative:char;mso-position-vertical:absolute;mso-position-vertical-relative:line;mso-left-percent:-10001;mso-top-percent:-10001;v-text-anchor:top" o:gfxdata="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" fillcolor="white [3201]" strokeweight=".5pt">
                 <v:textbox>
                   <w:txbxContent>
                     <w:p>
@@ -26782,8 +26763,8 @@
           <w:lang w:val="en-US"/>
         </w:rPr>
       </w:pPr>
-      <w:bookmarkStart w:id="111" w:name="_Toc451959082"/>
-      <w:bookmarkStart w:id="112" w:name="_Toc452472092"/>
+      <w:bookmarkStart w:id="110" w:name="_Toc451959082"/>
+      <w:bookmarkStart w:id="111" w:name="_Toc452472092"/>
       <w:r>
         <w:rPr>
           <w:lang w:val="en-US"/>
@@ -26831,8 +26812,8 @@
         </w:rPr>
         <w:t xml:space="preserve"> in Queens (Python)</w:t>
       </w:r>
+      <w:bookmarkEnd w:id="110"/>
       <w:bookmarkEnd w:id="111"/>
-      <w:bookmarkEnd w:id="112"/>
     </w:p>
     <w:p>
       <w:pPr>
@@ -26873,7 +26854,7 @@
       <w:r>
         <w:rPr>
           <w:noProof/>
-          <w:lang w:val="en-US"/>
+          <w:lang w:eastAsia="de-DE"/>
         </w:rPr>
         <mc:AlternateContent>
           <mc:Choice Requires="wps">
@@ -26970,7 +26951,7 @@
           </mc:Choice>
           <mc:Fallback>
             <w:pict>
-              <v:shape id="Textfeld 43" o:spid="_x0000_s1065" type="#_x0000_t202" style="width:453.6pt;height:50.25pt;visibility:visible;mso-wrap-style:square;mso-left-percent:-10001;mso-top-percent:-10001;mso-position-horizontal:absolute;mso-position-horizontal-relative:char;mso-position-vertical:absolute;mso-position-vertical-relative:line;mso-left-percent:-10001;mso-top-percent:-10001;v-text-anchor:top" o:gfxdata="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" fillcolor="white [3201]" strokeweight=".5pt">
+              <v:shape w14:anchorId="5B529540" id="Textfeld 43" o:spid="_x0000_s1065" type="#_x0000_t202" style="width:453.6pt;height:50.25pt;visibility:visible;mso-wrap-style:square;mso-left-percent:-10001;mso-top-percent:-10001;mso-position-horizontal:absolute;mso-position-horizontal-relative:char;mso-position-vertical:absolute;mso-position-vertical-relative:line;mso-left-percent:-10001;mso-top-percent:-10001;v-text-anchor:top" o:gfxdata="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" fillcolor="white [3201]" strokeweight=".5pt">
                 <v:textbox>
                   <w:txbxContent>
                     <w:p>
@@ -27035,8 +27016,8 @@
         <w:pStyle w:val="Beschriftung"/>
         <w:jc w:val="center"/>
       </w:pPr>
-      <w:bookmarkStart w:id="113" w:name="_Toc451959083"/>
-      <w:bookmarkStart w:id="114" w:name="_Toc452472093"/>
+      <w:bookmarkStart w:id="112" w:name="_Toc451959083"/>
+      <w:bookmarkStart w:id="113" w:name="_Toc452472093"/>
       <w:r>
         <w:t xml:space="preserve">Abbildung </w:t>
       </w:r>
@@ -27060,8 +27041,8 @@
       <w:r>
         <w:t xml:space="preserve"> in Queens (SetlX)</w:t>
       </w:r>
+      <w:bookmarkEnd w:id="112"/>
       <w:bookmarkEnd w:id="113"/>
-      <w:bookmarkEnd w:id="114"/>
     </w:p>
     <w:p>
       <w:pPr>
@@ -27071,7 +27052,7 @@
       <w:r>
         <w:rPr>
           <w:noProof/>
-          <w:lang w:val="en-US"/>
+          <w:lang w:eastAsia="de-DE"/>
         </w:rPr>
         <mc:AlternateContent>
           <mc:Choice Requires="wps">
@@ -27175,7 +27156,7 @@
           </mc:Choice>
           <mc:Fallback>
             <w:pict>
-              <v:shape id="Textfeld 44" o:spid="_x0000_s1066" type="#_x0000_t202" style="width:453.6pt;height:50.25pt;visibility:visible;mso-wrap-style:square;mso-left-percent:-10001;mso-top-percent:-10001;mso-position-horizontal:absolute;mso-position-horizontal-relative:char;mso-position-vertical:absolute;mso-position-vertical-relative:line;mso-left-percent:-10001;mso-top-percent:-10001;v-text-anchor:top" o:gfxdata="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" fillcolor="white [3201]" strokeweight=".5pt">
+              <v:shape w14:anchorId="52E85548" id="Textfeld 44" o:spid="_x0000_s1066" type="#_x0000_t202" style="width:453.6pt;height:50.25pt;visibility:visible;mso-wrap-style:square;mso-left-percent:-10001;mso-top-percent:-10001;mso-position-horizontal:absolute;mso-position-horizontal-relative:char;mso-position-vertical:absolute;mso-position-vertical-relative:line;mso-left-percent:-10001;mso-top-percent:-10001;v-text-anchor:top" o:gfxdata="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" fillcolor="white [3201]" strokeweight=".5pt">
                 <v:textbox>
                   <w:txbxContent>
                     <w:p>
@@ -27250,8 +27231,8 @@
           <w:lang w:val="en-US"/>
         </w:rPr>
       </w:pPr>
-      <w:bookmarkStart w:id="115" w:name="_Toc451959084"/>
-      <w:bookmarkStart w:id="116" w:name="_Toc452472094"/>
+      <w:bookmarkStart w:id="114" w:name="_Toc451959084"/>
+      <w:bookmarkStart w:id="115" w:name="_Toc452472094"/>
       <w:r>
         <w:rPr>
           <w:lang w:val="en-US"/>
@@ -27299,8 +27280,8 @@
         </w:rPr>
         <w:t xml:space="preserve"> in Queens (Python)</w:t>
       </w:r>
+      <w:bookmarkEnd w:id="114"/>
       <w:bookmarkEnd w:id="115"/>
-      <w:bookmarkEnd w:id="116"/>
     </w:p>
     <w:p>
       <w:pPr>
@@ -27389,7 +27370,7 @@
       <w:r>
         <w:rPr>
           <w:noProof/>
-          <w:lang w:val="en-US"/>
+          <w:lang w:eastAsia="de-DE"/>
         </w:rPr>
         <mc:AlternateContent>
           <mc:Choice Requires="wps">
@@ -27502,7 +27483,7 @@
           </mc:Choice>
           <mc:Fallback>
             <w:pict>
-              <v:shape id="Textfeld 45" o:spid="_x0000_s1067" type="#_x0000_t202" style="width:453.6pt;height:63pt;visibility:visible;mso-wrap-style:square;mso-left-percent:-10001;mso-top-percent:-10001;mso-position-horizontal:absolute;mso-position-horizontal-relative:char;mso-position-vertical:absolute;mso-position-vertical-relative:line;mso-left-percent:-10001;mso-top-percent:-10001;v-text-anchor:top" o:gfxdata="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" fillcolor="white [3201]" strokeweight=".5pt">
+              <v:shape w14:anchorId="24A8BEF5" id="Textfeld 45" o:spid="_x0000_s1067" type="#_x0000_t202" style="width:453.6pt;height:63pt;visibility:visible;mso-wrap-style:square;mso-left-percent:-10001;mso-top-percent:-10001;mso-position-horizontal:absolute;mso-position-horizontal-relative:char;mso-position-vertical:absolute;mso-position-vertical-relative:line;mso-left-percent:-10001;mso-top-percent:-10001;v-text-anchor:top" o:gfxdata="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" fillcolor="white [3201]" strokeweight=".5pt">
                 <v:textbox>
                   <w:txbxContent>
                     <w:p>
@@ -27583,8 +27564,8 @@
         <w:pStyle w:val="Beschriftung"/>
         <w:jc w:val="center"/>
       </w:pPr>
-      <w:bookmarkStart w:id="117" w:name="_Toc451959085"/>
-      <w:bookmarkStart w:id="118" w:name="_Toc452472095"/>
+      <w:bookmarkStart w:id="116" w:name="_Toc451959085"/>
+      <w:bookmarkStart w:id="117" w:name="_Toc452472095"/>
       <w:r>
         <w:t xml:space="preserve">Abbildung </w:t>
       </w:r>
@@ -27608,8 +27589,8 @@
       <w:r>
         <w:t xml:space="preserve"> in Queens (SetlX)</w:t>
       </w:r>
+      <w:bookmarkEnd w:id="116"/>
       <w:bookmarkEnd w:id="117"/>
-      <w:bookmarkEnd w:id="118"/>
     </w:p>
     <w:p>
       <w:pPr>
@@ -27619,7 +27600,7 @@
       <w:r>
         <w:rPr>
           <w:noProof/>
-          <w:lang w:val="en-US"/>
+          <w:lang w:eastAsia="de-DE"/>
         </w:rPr>
         <w:lastRenderedPageBreak/>
         <mc:AlternateContent>
@@ -27762,7 +27743,79 @@
                                 <w:rFonts w:ascii="Courier New" w:hAnsi="Courier New" w:cs="Courier New"/>
                                 <w:lang w:val="en-US"/>
                               </w:rPr>
-                              <w:t xml:space="preserve">            if row - column == k</w:t>
+                              <w:t xml:space="preserve">            if </w:t>
+                            </w:r>
+                            <w:r>
+                              <w:rPr>
+                                <w:rFonts w:ascii="Courier New" w:hAnsi="Courier New" w:cs="Courier New"/>
+                                <w:lang w:val="en-US"/>
+                              </w:rPr>
+                              <w:t>(</w:t>
+                            </w:r>
+                            <w:r>
+                              <w:rPr>
+                                <w:rFonts w:ascii="Courier New" w:hAnsi="Courier New" w:cs="Courier New"/>
+                                <w:lang w:val="en-US"/>
+                              </w:rPr>
+                              <w:t>row</w:t>
+                            </w:r>
+                            <w:r>
+                              <w:rPr>
+                                <w:rFonts w:ascii="Courier New" w:hAnsi="Courier New" w:cs="Courier New"/>
+                                <w:lang w:val="en-US"/>
+                              </w:rPr>
+                              <w:t>+1)</w:t>
+                            </w:r>
+                            <w:r>
+                              <w:rPr>
+                                <w:rFonts w:ascii="Courier New" w:hAnsi="Courier New" w:cs="Courier New"/>
+                                <w:lang w:val="en-US"/>
+                              </w:rPr>
+                              <w:t xml:space="preserve"> </w:t>
+                            </w:r>
+                            <w:r>
+                              <w:rPr>
+                                <w:rFonts w:ascii="Courier New" w:hAnsi="Courier New" w:cs="Courier New"/>
+                                <w:lang w:val="en-US"/>
+                              </w:rPr>
+                              <w:t>–</w:t>
+                            </w:r>
+                            <w:r>
+                              <w:rPr>
+                                <w:rFonts w:ascii="Courier New" w:hAnsi="Courier New" w:cs="Courier New"/>
+                                <w:lang w:val="en-US"/>
+                              </w:rPr>
+                              <w:t xml:space="preserve"> </w:t>
+                            </w:r>
+                            <w:r>
+                              <w:rPr>
+                                <w:rFonts w:ascii="Courier New" w:hAnsi="Courier New" w:cs="Courier New"/>
+                                <w:lang w:val="en-US"/>
+                              </w:rPr>
+                              <w:t>(</w:t>
+                            </w:r>
+                            <w:r>
+                              <w:rPr>
+                                <w:rFonts w:ascii="Courier New" w:hAnsi="Courier New" w:cs="Courier New"/>
+                                <w:lang w:val="en-US"/>
+                              </w:rPr>
+                              <w:t>column</w:t>
+                            </w:r>
+                            <w:bookmarkStart w:id="118" w:name="_GoBack"/>
+                            <w:r>
+                              <w:rPr>
+                                <w:rFonts w:ascii="Courier New" w:hAnsi="Courier New" w:cs="Courier New"/>
+                                <w:lang w:val="en-US"/>
+                              </w:rPr>
+                              <w:t>+1)</w:t>
+                            </w:r>
+                            <w:bookmarkEnd w:id="118"/>
+                            <w:r>
+                              <w:rPr>
+                                <w:rFonts w:ascii="Courier New" w:hAnsi="Courier New" w:cs="Courier New"/>
+                                <w:lang w:val="en-US"/>
+                              </w:rPr>
+                              <w:t xml:space="preserve"> == k</w:t>
                             </w:r>
                           </w:p>
                           <w:p>
@@ -27813,7 +27866,7 @@
           </mc:Choice>
           <mc:Fallback>
             <w:pict>
-              <v:shape id="Textfeld 46" o:spid="_x0000_s1068" type="#_x0000_t202" style="width:453.6pt;height:133.5pt;visibility:visible;mso-wrap-style:square;mso-left-percent:-10001;mso-top-percent:-10001;mso-position-horizontal:absolute;mso-position-horizontal-relative:char;mso-position-vertical:absolute;mso-position-vertical-relative:line;mso-left-percent:-10001;mso-top-percent:-10001;v-text-anchor:top" o:gfxdata="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" fillcolor="white [3201]" strokeweight=".5pt">
+              <v:shape w14:anchorId="7100C885" id="Textfeld 46" o:spid="_x0000_s1068" type="#_x0000_t202" style="width:453.6pt;height:133.5pt;visibility:visible;mso-wrap-style:square;mso-left-percent:-10001;mso-top-percent:-10001;mso-position-horizontal:absolute;mso-position-horizontal-relative:char;mso-position-vertical:absolute;mso-position-vertical-relative:line;mso-left-percent:-10001;mso-top-percent:-10001;v-text-anchor:top" o:gfxdata="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" fillcolor="white [3201]" strokeweight=".5pt">
                 <v:textbox>
                   <w:txbxContent>
                     <w:p>
@@ -27925,7 +27978,79 @@
                           <w:rFonts w:ascii="Courier New" w:hAnsi="Courier New" w:cs="Courier New"/>
                           <w:lang w:val="en-US"/>
                         </w:rPr>
-                        <w:t xml:space="preserve">            if row - column == k</w:t>
+                        <w:t xml:space="preserve">            if </w:t>
+                      </w:r>
+                      <w:r>
+                        <w:rPr>
+                          <w:rFonts w:ascii="Courier New" w:hAnsi="Courier New" w:cs="Courier New"/>
+                          <w:lang w:val="en-US"/>
+                        </w:rPr>
+                        <w:t>(</w:t>
+                      </w:r>
+                      <w:r>
+                        <w:rPr>
+                          <w:rFonts w:ascii="Courier New" w:hAnsi="Courier New" w:cs="Courier New"/>
+                          <w:lang w:val="en-US"/>
+                        </w:rPr>
+                        <w:t>row</w:t>
+                      </w:r>
+                      <w:r>
+                        <w:rPr>
+                          <w:rFonts w:ascii="Courier New" w:hAnsi="Courier New" w:cs="Courier New"/>
+                          <w:lang w:val="en-US"/>
+                        </w:rPr>
+                        <w:t>+1)</w:t>
+                      </w:r>
+                      <w:r>
+                        <w:rPr>
+                          <w:rFonts w:ascii="Courier New" w:hAnsi="Courier New" w:cs="Courier New"/>
+                          <w:lang w:val="en-US"/>
+                        </w:rPr>
+                        <w:t xml:space="preserve"> </w:t>
+                      </w:r>
+                      <w:r>
+                        <w:rPr>
+                          <w:rFonts w:ascii="Courier New" w:hAnsi="Courier New" w:cs="Courier New"/>
+                          <w:lang w:val="en-US"/>
+                        </w:rPr>
+                        <w:t>–</w:t>
+                      </w:r>
+                      <w:r>
+                        <w:rPr>
+                          <w:rFonts w:ascii="Courier New" w:hAnsi="Courier New" w:cs="Courier New"/>
+                          <w:lang w:val="en-US"/>
+                        </w:rPr>
+                        <w:t xml:space="preserve"> </w:t>
+                      </w:r>
+                      <w:r>
+                        <w:rPr>
+                          <w:rFonts w:ascii="Courier New" w:hAnsi="Courier New" w:cs="Courier New"/>
+                          <w:lang w:val="en-US"/>
+                        </w:rPr>
+                        <w:t>(</w:t>
+                      </w:r>
+                      <w:r>
+                        <w:rPr>
+                          <w:rFonts w:ascii="Courier New" w:hAnsi="Courier New" w:cs="Courier New"/>
+                          <w:lang w:val="en-US"/>
+                        </w:rPr>
+                        <w:t>column</w:t>
+                      </w:r>
+                      <w:bookmarkStart w:id="119" w:name="_GoBack"/>
+                      <w:r>
+                        <w:rPr>
+                          <w:rFonts w:ascii="Courier New" w:hAnsi="Courier New" w:cs="Courier New"/>
+                          <w:lang w:val="en-US"/>
+                        </w:rPr>
+                        <w:t>+1)</w:t>
+                      </w:r>
+                      <w:bookmarkEnd w:id="119"/>
+                      <w:r>
+                        <w:rPr>
+                          <w:rFonts w:ascii="Courier New" w:hAnsi="Courier New" w:cs="Courier New"/>
+                          <w:lang w:val="en-US"/>
+                        </w:rPr>
+                        <w:t xml:space="preserve"> == k</w:t>
                       </w:r>
                     </w:p>
                     <w:p>
@@ -27977,8 +28102,8 @@
           <w:lang w:val="en-US"/>
         </w:rPr>
       </w:pPr>
-      <w:bookmarkStart w:id="119" w:name="_Toc451959086"/>
-      <w:bookmarkStart w:id="120" w:name="_Toc452472096"/>
+      <w:bookmarkStart w:id="120" w:name="_Toc451959086"/>
+      <w:bookmarkStart w:id="121" w:name="_Toc452472096"/>
       <w:r>
         <w:rPr>
           <w:lang w:val="en-US"/>
@@ -28026,8 +28151,8 @@
         </w:rPr>
         <w:t xml:space="preserve"> in Queens (Python)</w:t>
       </w:r>
-      <w:bookmarkEnd w:id="119"/>
       <w:bookmarkEnd w:id="120"/>
+      <w:bookmarkEnd w:id="121"/>
     </w:p>
     <w:p>
       <w:pPr>
@@ -28083,7 +28208,7 @@
       <w:r>
         <w:rPr>
           <w:noProof/>
-          <w:lang w:val="en-US"/>
+          <w:lang w:eastAsia="de-DE"/>
         </w:rPr>
         <mc:AlternateContent>
           <mc:Choice Requires="wps">
@@ -28256,7 +28381,7 @@
           </mc:Choice>
           <mc:Fallback>
             <w:pict>
-              <v:shape id="Textfeld 47" o:spid="_x0000_s1069" type="#_x0000_t202" style="width:453.6pt;height:90.75pt;visibility:visible;mso-wrap-style:square;mso-left-percent:-10001;mso-top-percent:-10001;mso-position-horizontal:absolute;mso-position-horizontal-relative:char;mso-position-vertical:absolute;mso-position-vertical-relative:line;mso-left-percent:-10001;mso-top-percent:-10001;v-text-anchor:top" o:gfxdata="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" fillcolor="white [3201]" strokeweight=".5pt">
+              <v:shape w14:anchorId="61BCA45A" id="Textfeld 47" o:spid="_x0000_s1069" type="#_x0000_t202" style="width:453.6pt;height:90.75pt;visibility:visible;mso-wrap-style:square;mso-left-percent:-10001;mso-top-percent:-10001;mso-position-horizontal:absolute;mso-position-horizontal-relative:char;mso-position-vertical:absolute;mso-position-vertical-relative:line;mso-left-percent:-10001;mso-top-percent:-10001;v-text-anchor:top" o:gfxdata="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" fillcolor="white [3201]" strokeweight=".5pt">
                 <v:textbox>
                   <w:txbxContent>
                     <w:p>
@@ -28397,8 +28522,8 @@
         <w:pStyle w:val="Beschriftung"/>
         <w:jc w:val="center"/>
       </w:pPr>
-      <w:bookmarkStart w:id="121" w:name="_Toc451959087"/>
-      <w:bookmarkStart w:id="122" w:name="_Toc452472097"/>
+      <w:bookmarkStart w:id="122" w:name="_Toc451959087"/>
+      <w:bookmarkStart w:id="123" w:name="_Toc452472097"/>
       <w:r>
         <w:t xml:space="preserve">Abbildung </w:t>
       </w:r>
@@ -28422,8 +28547,8 @@
       <w:r>
         <w:t xml:space="preserve"> in Queens (SetlX)</w:t>
       </w:r>
-      <w:bookmarkEnd w:id="121"/>
       <w:bookmarkEnd w:id="122"/>
+      <w:bookmarkEnd w:id="123"/>
     </w:p>
     <w:p>
       <w:pPr>
@@ -28432,7 +28557,7 @@
       <w:r>
         <w:rPr>
           <w:noProof/>
-          <w:lang w:val="en-US"/>
+          <w:lang w:eastAsia="de-DE"/>
         </w:rPr>
         <mc:AlternateContent>
           <mc:Choice Requires="wps">
@@ -28653,7 +28778,7 @@
           </mc:Choice>
           <mc:Fallback>
             <w:pict>
-              <v:shape id="Textfeld 48" o:spid="_x0000_s1070" type="#_x0000_t202" style="width:453.6pt;height:129pt;visibility:visible;mso-wrap-style:square;mso-left-percent:-10001;mso-top-percent:-10001;mso-position-horizontal:absolute;mso-position-horizontal-relative:char;mso-position-vertical:absolute;mso-position-vertical-relative:line;mso-left-percent:-10001;mso-top-percent:-10001;v-text-anchor:top" o:gfxdata="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" fillcolor="white [3201]" strokeweight=".5pt">
+              <v:shape w14:anchorId="64E5F063" id="Textfeld 48" o:spid="_x0000_s1070" type="#_x0000_t202" style="width:453.6pt;height:129pt;visibility:visible;mso-wrap-style:square;mso-left-percent:-10001;mso-top-percent:-10001;mso-position-horizontal:absolute;mso-position-horizontal-relative:char;mso-position-vertical:absolute;mso-position-vertical-relative:line;mso-left-percent:-10001;mso-top-percent:-10001;v-text-anchor:top" o:gfxdata="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" fillcolor="white [3201]" strokeweight=".5pt">
                 <v:textbox>
                   <w:txbxContent>
                     <w:p>
@@ -28842,8 +28967,8 @@
         <w:pStyle w:val="Beschriftung"/>
         <w:jc w:val="center"/>
       </w:pPr>
-      <w:bookmarkStart w:id="123" w:name="_Toc451959088"/>
-      <w:bookmarkStart w:id="124" w:name="_Toc452472098"/>
+      <w:bookmarkStart w:id="124" w:name="_Toc451959088"/>
+      <w:bookmarkStart w:id="125" w:name="_Toc452472098"/>
       <w:r>
         <w:t xml:space="preserve">Abbildung </w:t>
       </w:r>
@@ -28867,8 +28992,8 @@
       <w:r>
         <w:t xml:space="preserve"> in Queens (Python)</w:t>
       </w:r>
-      <w:bookmarkEnd w:id="123"/>
       <w:bookmarkEnd w:id="124"/>
+      <w:bookmarkEnd w:id="125"/>
     </w:p>
     <w:p>
       <w:pPr>
@@ -28931,7 +29056,7 @@
       <w:r>
         <w:rPr>
           <w:noProof/>
-          <w:lang w:val="en-US"/>
+          <w:lang w:eastAsia="de-DE"/>
         </w:rPr>
         <w:lastRenderedPageBreak/>
         <mc:AlternateContent>
@@ -29157,7 +29282,7 @@
           </mc:Choice>
           <mc:Fallback>
             <w:pict>
-              <v:shape id="Textfeld 49" o:spid="_x0000_s1071" type="#_x0000_t202" style="width:453.6pt;height:156.75pt;visibility:visible;mso-wrap-style:square;mso-left-percent:-10001;mso-top-percent:-10001;mso-position-horizontal:absolute;mso-position-horizontal-relative:char;mso-position-vertical:absolute;mso-position-vertical-relative:line;mso-left-percent:-10001;mso-top-percent:-10001;v-text-anchor:top" o:gfxdata="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" fillcolor="white [3201]" strokeweight=".5pt">
+              <v:shape w14:anchorId="03E5C0A9" id="Textfeld 49" o:spid="_x0000_s1071" type="#_x0000_t202" style="width:453.6pt;height:156.75pt;visibility:visible;mso-wrap-style:square;mso-left-percent:-10001;mso-top-percent:-10001;mso-position-horizontal:absolute;mso-position-horizontal-relative:char;mso-position-vertical:absolute;mso-position-vertical-relative:line;mso-left-percent:-10001;mso-top-percent:-10001;v-text-anchor:top" o:gfxdata="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" fillcolor="white [3201]" strokeweight=".5pt">
                 <v:textbox>
                   <w:txbxContent>
                     <w:p>
@@ -29350,8 +29475,8 @@
         <w:pStyle w:val="Beschriftung"/>
         <w:jc w:val="center"/>
       </w:pPr>
-      <w:bookmarkStart w:id="125" w:name="_Toc451959089"/>
-      <w:bookmarkStart w:id="126" w:name="_Toc452472099"/>
+      <w:bookmarkStart w:id="126" w:name="_Toc451959089"/>
+      <w:bookmarkStart w:id="127" w:name="_Toc452472099"/>
       <w:r>
         <w:t xml:space="preserve">Abbildung </w:t>
       </w:r>
@@ -29375,8 +29500,8 @@
       <w:r>
         <w:t xml:space="preserve"> in Queens (SetlX)</w:t>
       </w:r>
-      <w:bookmarkEnd w:id="125"/>
       <w:bookmarkEnd w:id="126"/>
+      <w:bookmarkEnd w:id="127"/>
     </w:p>
     <w:p>
       <w:pPr>
@@ -29386,7 +29511,7 @@
       <w:r>
         <w:rPr>
           <w:noProof/>
-          <w:lang w:val="en-US"/>
+          <w:lang w:eastAsia="de-DE"/>
         </w:rPr>
         <mc:AlternateContent>
           <mc:Choice Requires="wps">
@@ -29602,7 +29727,7 @@
           </mc:Choice>
           <mc:Fallback>
             <w:pict>
-              <v:shape id="Textfeld 50" o:spid="_x0000_s1072" type="#_x0000_t202" style="width:453.6pt;height:144.75pt;visibility:visible;mso-wrap-style:square;mso-left-percent:-10001;mso-top-percent:-10001;mso-position-horizontal:absolute;mso-position-horizontal-relative:char;mso-position-vertical:absolute;mso-position-vertical-relative:line;mso-left-percent:-10001;mso-top-percent:-10001;v-text-anchor:top" o:gfxdata="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" fillcolor="white [3201]" strokeweight=".5pt">
+              <v:shape w14:anchorId="2A6E0653" id="Textfeld 50" o:spid="_x0000_s1072" type="#_x0000_t202" style="width:453.6pt;height:144.75pt;visibility:visible;mso-wrap-style:square;mso-left-percent:-10001;mso-top-percent:-10001;mso-position-horizontal:absolute;mso-position-horizontal-relative:char;mso-position-vertical:absolute;mso-position-vertical-relative:line;mso-left-percent:-10001;mso-top-percent:-10001;v-text-anchor:top" o:gfxdata="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" fillcolor="white [3201]" strokeweight=".5pt">
                 <v:textbox>
                   <w:txbxContent>
                     <w:p>
@@ -29786,8 +29911,8 @@
         <w:pStyle w:val="Beschriftung"/>
         <w:jc w:val="center"/>
       </w:pPr>
-      <w:bookmarkStart w:id="127" w:name="_Toc451959090"/>
-      <w:bookmarkStart w:id="128" w:name="_Toc452472100"/>
+      <w:bookmarkStart w:id="128" w:name="_Toc451959090"/>
+      <w:bookmarkStart w:id="129" w:name="_Toc452472100"/>
       <w:r>
         <w:t xml:space="preserve">Abbildung </w:t>
       </w:r>
@@ -29811,8 +29936,8 @@
       <w:r>
         <w:t xml:space="preserve"> in Queens (Python)</w:t>
       </w:r>
-      <w:bookmarkEnd w:id="127"/>
       <w:bookmarkEnd w:id="128"/>
+      <w:bookmarkEnd w:id="129"/>
     </w:p>
     <w:p>
       <w:pPr>
@@ -29913,31 +30038,19 @@
         <w:t>Zeiten von</w:t>
       </w:r>
       <w:r>
-        <w:t xml:space="preserve"> 34-36 Sekunden gemessen. Prüfungen mit einem Profiler ergaben, dass die meiste Zeit an Aufrufen von </w:t>
-      </w:r>
-      <w:r>
-        <w:rPr>
-          <w:rFonts w:ascii="Courier New" w:hAnsi="Courier New" w:cs="Courier New"/>
-        </w:rPr>
-        <w:t>davis_putnam</w:t>
-      </w:r>
-      <w:r>
-        <w:t xml:space="preserve"> verloren geht. </w:t>
-      </w:r>
-      <w:r>
-        <w:t>Mit Hilfe des Python Standard Profilers konnte jedoch gezeigt werden</w:t>
-      </w:r>
-      <w:r>
-        <w:t xml:space="preserve">, dass die </w:t>
-      </w:r>
-      <w:r>
-        <w:t>Zeit</w:t>
-      </w:r>
-      <w:r>
-        <w:t xml:space="preserve"> bei </w:t>
-      </w:r>
-      <w:r>
-        <w:t>den Einfüge- und Sortieroperationen der internen Klasse SortedSetWithKey gebraucht wird. Hier scheint erneut die Java Virtual Machine, welche in SetlX genutzt wird</w:t>
+        <w:t xml:space="preserve"> </w:t>
+      </w:r>
+      <w:r>
+        <w:t>1,7-6</w:t>
+      </w:r>
+      <w:r>
+        <w:t xml:space="preserve"> Sekunden gemessen. Prüfungen mit einem Profiler ergaben, dass </w:t>
+      </w:r>
+      <w:r>
+        <w:t>vergleichbar viele Aufrufe von Methoden in beiden Sprachen getätigt werden.</w:t>
+      </w:r>
+      <w:r>
+        <w:t xml:space="preserve"> Hier scheint erneut die Java Virtual Machine, welche in SetlX genutzt wird</w:t>
       </w:r>
       <w:r>
         <w:t xml:space="preserve">, </w:t>
@@ -29965,14 +30078,14 @@
           <w:numId w:val="2"/>
         </w:numPr>
       </w:pPr>
-      <w:bookmarkStart w:id="129" w:name="_Toc451959044"/>
-      <w:bookmarkStart w:id="130" w:name="_Toc452472054"/>
+      <w:bookmarkStart w:id="130" w:name="_Toc451959044"/>
+      <w:bookmarkStart w:id="131" w:name="_Toc452472054"/>
       <w:r>
         <w:lastRenderedPageBreak/>
         <w:t>Fazit</w:t>
       </w:r>
-      <w:bookmarkEnd w:id="129"/>
       <w:bookmarkEnd w:id="130"/>
+      <w:bookmarkEnd w:id="131"/>
     </w:p>
     <w:p/>
     <w:p>
@@ -30008,8 +30121,8 @@
         <w:br w:type="page"/>
       </w:r>
     </w:p>
-    <w:bookmarkStart w:id="131" w:name="_Toc452472055" w:displacedByCustomXml="next"/>
     <w:bookmarkStart w:id="132" w:name="_Toc451959045" w:displacedByCustomXml="next"/>
+    <w:bookmarkStart w:id="133" w:name="_Toc452472055" w:displacedByCustomXml="next"/>
     <w:sdt>
       <w:sdtPr>
         <w:rPr>
@@ -30024,7 +30137,6 @@
           <w:docPartUnique/>
         </w:docPartObj>
       </w:sdtPr>
-      <w:sdtEndPr/>
       <w:sdtContent>
         <w:p>
           <w:pPr>
@@ -30039,15 +30151,14 @@
             </w:rPr>
             <w:t>Literaturverzeichnis</w:t>
           </w:r>
+          <w:bookmarkEnd w:id="133"/>
           <w:bookmarkEnd w:id="132"/>
-          <w:bookmarkEnd w:id="131"/>
         </w:p>
         <w:sdt>
           <w:sdtPr>
             <w:id w:val="111145805"/>
             <w:bibliography/>
           </w:sdtPr>
-          <w:sdtEndPr/>
           <w:sdtContent>
             <w:p>
               <w:pPr>
@@ -30124,8 +30235,8 @@
       </w:pPr>
     </w:p>
     <w:sectPr>
-      <w:headerReference w:type="default" r:id="rId12"/>
-      <w:footerReference w:type="default" r:id="rId13"/>
+      <w:headerReference w:type="default" r:id="rId11"/>
+      <w:footerReference w:type="default" r:id="rId12"/>
       <w:pgSz w:w="11906" w:h="16838"/>
       <w:pgMar w:top="1417" w:right="1417" w:bottom="1134" w:left="1417" w:header="708" w:footer="708" w:gutter="0"/>
       <w:pgNumType w:start="0"/>
@@ -30137,15 +30248,8 @@
 </w:document>
 </file>
 
-<file path=word/commentsExtended.xml><?xml version="1.0" encoding="utf-8"?>
-<w15:commentsEx xmlns:wpc="http://schemas.microsoft.com/office/word/2010/wordprocessingCanvas" xmlns:cx="http://schemas.microsoft.com/office/drawing/2014/chartex" xmlns:cx1="http://schemas.microsoft.com/office/drawing/2015/9/8/chartex" xmlns:cx2="http://schemas.microsoft.com/office/drawing/2015/10/21/chartex" xmlns:mc="http://schemas.openxmlformats.org/markup-compatibility/2006" xmlns:o="urn:schemas-microsoft-com:office:office" xmlns:r="http://schemas.openxmlformats.org/officeDocument/2006/relationships" xmlns:m="http://schemas.openxmlformats.org/officeDocument/2006/math" xmlns:v="urn:schemas-microsoft-com:vml" xmlns:wp14="http://schemas.microsoft.com/office/word/2010/wordprocessingDrawing" xmlns:wp="http://schemas.openxmlformats.org/drawingml/2006/wordprocessingDrawing" xmlns:w10="urn:schemas-microsoft-com:office:word" xmlns:w="http://schemas.openxmlformats.org/wordprocessingml/2006/main" xmlns:w14="http://schemas.microsoft.com/office/word/2010/wordml" xmlns:w15="http://schemas.microsoft.com/office/word/2012/wordml" xmlns:w16se="http://schemas.microsoft.com/office/word/2015/wordml/symex" xmlns:wpg="http://schemas.microsoft.com/office/word/2010/wordprocessingGroup" xmlns:wpi="http://schemas.microsoft.com/office/word/2010/wordprocessingInk" xmlns:wne="http://schemas.microsoft.com/office/word/2006/wordml" xmlns:wps="http://schemas.microsoft.com/office/word/2010/wordprocessingShape" mc:Ignorable="w14 w15 w16se wp14">
-  <w15:commentEx w15:paraId="75E65C80" w15:done="0"/>
-  <w15:commentEx w15:paraId="5CB1E585" w15:done="0"/>
-</w15:commentsEx>
-</file>
-
 <file path=word/endnotes.xml><?xml version="1.0" encoding="utf-8"?>
-<w:endnotes xmlns:wpc="http://schemas.microsoft.com/office/word/2010/wordprocessingCanvas" xmlns:mc="http://schemas.openxmlformats.org/markup-compatibility/2006" xmlns:o="urn:schemas-microsoft-com:office:office" xmlns:r="http://schemas.openxmlformats.org/officeDocument/2006/relationships" xmlns:m="http://schemas.openxmlformats.org/officeDocument/2006/math" xmlns:v="urn:schemas-microsoft-com:vml" xmlns:wp14="http://schemas.microsoft.com/office/word/2010/wordprocessingDrawing" xmlns:wp="http://schemas.openxmlformats.org/drawingml/2006/wordprocessingDrawing" xmlns:w10="urn:schemas-microsoft-com:office:word" xmlns:w="http://schemas.openxmlformats.org/wordprocessingml/2006/main" xmlns:w14="http://schemas.microsoft.com/office/word/2010/wordml" xmlns:wpg="http://schemas.microsoft.com/office/word/2010/wordprocessingGroup" xmlns:wpi="http://schemas.microsoft.com/office/word/2010/wordprocessingInk" xmlns:wne="http://schemas.microsoft.com/office/word/2006/wordml" xmlns:wps="http://schemas.microsoft.com/office/word/2010/wordprocessingShape" mc:Ignorable="w14 wp14">
+<w:endnotes xmlns:wpc="http://schemas.microsoft.com/office/word/2010/wordprocessingCanvas" xmlns:cx="http://schemas.microsoft.com/office/drawing/2014/chartex" xmlns:cx1="http://schemas.microsoft.com/office/drawing/2015/9/8/chartex" xmlns:cx2="http://schemas.microsoft.com/office/drawing/2015/10/21/chartex" xmlns:mc="http://schemas.openxmlformats.org/markup-compatibility/2006" xmlns:o="urn:schemas-microsoft-com:office:office" xmlns:r="http://schemas.openxmlformats.org/officeDocument/2006/relationships" xmlns:m="http://schemas.openxmlformats.org/officeDocument/2006/math" xmlns:v="urn:schemas-microsoft-com:vml" xmlns:wp14="http://schemas.microsoft.com/office/word/2010/wordprocessingDrawing" xmlns:wp="http://schemas.openxmlformats.org/drawingml/2006/wordprocessingDrawing" xmlns:w10="urn:schemas-microsoft-com:office:word" xmlns:w="http://schemas.openxmlformats.org/wordprocessingml/2006/main" xmlns:w14="http://schemas.microsoft.com/office/word/2010/wordml" xmlns:w15="http://schemas.microsoft.com/office/word/2012/wordml" xmlns:w16se="http://schemas.microsoft.com/office/word/2015/wordml/symex" xmlns:wpg="http://schemas.microsoft.com/office/word/2010/wordprocessingGroup" xmlns:wpi="http://schemas.microsoft.com/office/word/2010/wordprocessingInk" xmlns:wne="http://schemas.microsoft.com/office/word/2006/wordml" xmlns:wps="http://schemas.microsoft.com/office/word/2010/wordprocessingShape" mc:Ignorable="w14 w15 w16se wp14">
   <w:endnote w:type="separator" w:id="-1">
     <w:p>
       <w:pPr>
@@ -30177,7 +30281,7 @@
 </file>
 
 <file path=word/footer1.xml><?xml version="1.0" encoding="utf-8"?>
-<w:ftr xmlns:wpc="http://schemas.microsoft.com/office/word/2010/wordprocessingCanvas" xmlns:mc="http://schemas.openxmlformats.org/markup-compatibility/2006" xmlns:o="urn:schemas-microsoft-com:office:office" xmlns:r="http://schemas.openxmlformats.org/officeDocument/2006/relationships" xmlns:m="http://schemas.openxmlformats.org/officeDocument/2006/math" xmlns:v="urn:schemas-microsoft-com:vml" xmlns:wp14="http://schemas.microsoft.com/office/word/2010/wordprocessingDrawing" xmlns:wp="http://schemas.openxmlformats.org/drawingml/2006/wordprocessingDrawing" xmlns:w10="urn:schemas-microsoft-com:office:word" xmlns:w="http://schemas.openxmlformats.org/wordprocessingml/2006/main" xmlns:w14="http://schemas.microsoft.com/office/word/2010/wordml" xmlns:wpg="http://schemas.microsoft.com/office/word/2010/wordprocessingGroup" xmlns:wpi="http://schemas.microsoft.com/office/word/2010/wordprocessingInk" xmlns:wne="http://schemas.microsoft.com/office/word/2006/wordml" xmlns:wps="http://schemas.microsoft.com/office/word/2010/wordprocessingShape" mc:Ignorable="w14 wp14">
+<w:ftr xmlns:wpc="http://schemas.microsoft.com/office/word/2010/wordprocessingCanvas" xmlns:cx="http://schemas.microsoft.com/office/drawing/2014/chartex" xmlns:cx1="http://schemas.microsoft.com/office/drawing/2015/9/8/chartex" xmlns:cx2="http://schemas.microsoft.com/office/drawing/2015/10/21/chartex" xmlns:mc="http://schemas.openxmlformats.org/markup-compatibility/2006" xmlns:o="urn:schemas-microsoft-com:office:office" xmlns:r="http://schemas.openxmlformats.org/officeDocument/2006/relationships" xmlns:m="http://schemas.openxmlformats.org/officeDocument/2006/math" xmlns:v="urn:schemas-microsoft-com:vml" xmlns:wp14="http://schemas.microsoft.com/office/word/2010/wordprocessingDrawing" xmlns:wp="http://schemas.openxmlformats.org/drawingml/2006/wordprocessingDrawing" xmlns:w10="urn:schemas-microsoft-com:office:word" xmlns:w="http://schemas.openxmlformats.org/wordprocessingml/2006/main" xmlns:w14="http://schemas.microsoft.com/office/word/2010/wordml" xmlns:w15="http://schemas.microsoft.com/office/word/2012/wordml" xmlns:w16se="http://schemas.microsoft.com/office/word/2015/wordml/symex" xmlns:wpg="http://schemas.microsoft.com/office/word/2010/wordprocessingGroup" xmlns:wpi="http://schemas.microsoft.com/office/word/2010/wordprocessingInk" xmlns:wne="http://schemas.microsoft.com/office/word/2006/wordml" xmlns:wps="http://schemas.microsoft.com/office/word/2010/wordprocessingShape" mc:Ignorable="w14 w15 w16se wp14">
   <w:sdt>
     <w:sdtPr>
       <w:id w:val="1111396372"/>
@@ -30186,7 +30290,6 @@
         <w:docPartUnique/>
       </w:docPartObj>
     </w:sdtPr>
-    <w:sdtEndPr/>
     <w:sdtContent>
       <w:p>
         <w:pPr>
@@ -30206,7 +30309,7 @@
           <w:rPr>
             <w:noProof/>
           </w:rPr>
-          <w:t>25</w:t>
+          <w:t>27</w:t>
         </w:r>
         <w:r>
           <w:fldChar w:fldCharType="end"/>
@@ -30223,7 +30326,7 @@
 </file>
 
 <file path=word/footnotes.xml><?xml version="1.0" encoding="utf-8"?>
-<w:footnotes xmlns:wpc="http://schemas.microsoft.com/office/word/2010/wordprocessingCanvas" xmlns:mc="http://schemas.openxmlformats.org/markup-compatibility/2006" xmlns:o="urn:schemas-microsoft-com:office:office" xmlns:r="http://schemas.openxmlformats.org/officeDocument/2006/relationships" xmlns:m="http://schemas.openxmlformats.org/officeDocument/2006/math" xmlns:v="urn:schemas-microsoft-com:vml" xmlns:wp14="http://schemas.microsoft.com/office/word/2010/wordprocessingDrawing" xmlns:wp="http://schemas.openxmlformats.org/drawingml/2006/wordprocessingDrawing" xmlns:w10="urn:schemas-microsoft-com:office:word" xmlns:w="http://schemas.openxmlformats.org/wordprocessingml/2006/main" xmlns:w14="http://schemas.microsoft.com/office/word/2010/wordml" xmlns:wpg="http://schemas.microsoft.com/office/word/2010/wordprocessingGroup" xmlns:wpi="http://schemas.microsoft.com/office/word/2010/wordprocessingInk" xmlns:wne="http://schemas.microsoft.com/office/word/2006/wordml" xmlns:wps="http://schemas.microsoft.com/office/word/2010/wordprocessingShape" mc:Ignorable="w14 wp14">
+<w:footnotes xmlns:wpc="http://schemas.microsoft.com/office/word/2010/wordprocessingCanvas" xmlns:cx="http://schemas.microsoft.com/office/drawing/2014/chartex" xmlns:cx1="http://schemas.microsoft.com/office/drawing/2015/9/8/chartex" xmlns:cx2="http://schemas.microsoft.com/office/drawing/2015/10/21/chartex" xmlns:mc="http://schemas.openxmlformats.org/markup-compatibility/2006" xmlns:o="urn:schemas-microsoft-com:office:office" xmlns:r="http://schemas.openxmlformats.org/officeDocument/2006/relationships" xmlns:m="http://schemas.openxmlformats.org/officeDocument/2006/math" xmlns:v="urn:schemas-microsoft-com:vml" xmlns:wp14="http://schemas.microsoft.com/office/word/2010/wordprocessingDrawing" xmlns:wp="http://schemas.openxmlformats.org/drawingml/2006/wordprocessingDrawing" xmlns:w10="urn:schemas-microsoft-com:office:word" xmlns:w="http://schemas.openxmlformats.org/wordprocessingml/2006/main" xmlns:w14="http://schemas.microsoft.com/office/word/2010/wordml" xmlns:w15="http://schemas.microsoft.com/office/word/2012/wordml" xmlns:w16se="http://schemas.microsoft.com/office/word/2015/wordml/symex" xmlns:wpg="http://schemas.microsoft.com/office/word/2010/wordprocessingGroup" xmlns:wpi="http://schemas.microsoft.com/office/word/2010/wordprocessingInk" xmlns:wne="http://schemas.microsoft.com/office/word/2006/wordml" xmlns:wps="http://schemas.microsoft.com/office/word/2010/wordprocessingShape" mc:Ignorable="w14 w15 w16se wp14">
   <w:footnote w:type="separator" w:id="-1">
     <w:p>
       <w:pPr>
@@ -30351,7 +30454,7 @@
 </file>
 
 <file path=word/header1.xml><?xml version="1.0" encoding="utf-8"?>
-<w:hdr xmlns:wpc="http://schemas.microsoft.com/office/word/2010/wordprocessingCanvas" xmlns:mc="http://schemas.openxmlformats.org/markup-compatibility/2006" xmlns:o="urn:schemas-microsoft-com:office:office" xmlns:r="http://schemas.openxmlformats.org/officeDocument/2006/relationships" xmlns:m="http://schemas.openxmlformats.org/officeDocument/2006/math" xmlns:v="urn:schemas-microsoft-com:vml" xmlns:wp14="http://schemas.microsoft.com/office/word/2010/wordprocessingDrawing" xmlns:wp="http://schemas.openxmlformats.org/drawingml/2006/wordprocessingDrawing" xmlns:w10="urn:schemas-microsoft-com:office:word" xmlns:w="http://schemas.openxmlformats.org/wordprocessingml/2006/main" xmlns:w14="http://schemas.microsoft.com/office/word/2010/wordml" xmlns:wpg="http://schemas.microsoft.com/office/word/2010/wordprocessingGroup" xmlns:wpi="http://schemas.microsoft.com/office/word/2010/wordprocessingInk" xmlns:wne="http://schemas.microsoft.com/office/word/2006/wordml" xmlns:wps="http://schemas.microsoft.com/office/word/2010/wordprocessingShape" mc:Ignorable="w14 wp14">
+<w:hdr xmlns:wpc="http://schemas.microsoft.com/office/word/2010/wordprocessingCanvas" xmlns:cx="http://schemas.microsoft.com/office/drawing/2014/chartex" xmlns:cx1="http://schemas.microsoft.com/office/drawing/2015/9/8/chartex" xmlns:cx2="http://schemas.microsoft.com/office/drawing/2015/10/21/chartex" xmlns:mc="http://schemas.openxmlformats.org/markup-compatibility/2006" xmlns:o="urn:schemas-microsoft-com:office:office" xmlns:r="http://schemas.openxmlformats.org/officeDocument/2006/relationships" xmlns:m="http://schemas.openxmlformats.org/officeDocument/2006/math" xmlns:v="urn:schemas-microsoft-com:vml" xmlns:wp14="http://schemas.microsoft.com/office/word/2010/wordprocessingDrawing" xmlns:wp="http://schemas.openxmlformats.org/drawingml/2006/wordprocessingDrawing" xmlns:w10="urn:schemas-microsoft-com:office:word" xmlns:w="http://schemas.openxmlformats.org/wordprocessingml/2006/main" xmlns:w14="http://schemas.microsoft.com/office/word/2010/wordml" xmlns:w15="http://schemas.microsoft.com/office/word/2012/wordml" xmlns:w16se="http://schemas.microsoft.com/office/word/2015/wordml/symex" xmlns:wpg="http://schemas.microsoft.com/office/word/2010/wordprocessingGroup" xmlns:wpi="http://schemas.microsoft.com/office/word/2010/wordprocessingInk" xmlns:wne="http://schemas.microsoft.com/office/word/2006/wordml" xmlns:wps="http://schemas.microsoft.com/office/word/2010/wordprocessingShape" mc:Ignorable="w14 w15 w16se wp14">
   <w:p>
     <w:pPr>
       <w:pStyle w:val="Kopfzeile"/>
@@ -30361,8 +30464,8 @@
 </file>
 
 <file path=word/numbering.xml><?xml version="1.0" encoding="utf-8"?>
-<w:numbering xmlns:wpc="http://schemas.microsoft.com/office/word/2010/wordprocessingCanvas" xmlns:mc="http://schemas.openxmlformats.org/markup-compatibility/2006" xmlns:o="urn:schemas-microsoft-com:office:office" xmlns:r="http://schemas.openxmlformats.org/officeDocument/2006/relationships" xmlns:m="http://schemas.openxmlformats.org/officeDocument/2006/math" xmlns:v="urn:schemas-microsoft-com:vml" xmlns:wp14="http://schemas.microsoft.com/office/word/2010/wordprocessingDrawing" xmlns:wp="http://schemas.openxmlformats.org/drawingml/2006/wordprocessingDrawing" xmlns:w10="urn:schemas-microsoft-com:office:word" xmlns:w="http://schemas.openxmlformats.org/wordprocessingml/2006/main" xmlns:w14="http://schemas.microsoft.com/office/word/2010/wordml" xmlns:wpg="http://schemas.microsoft.com/office/word/2010/wordprocessingGroup" xmlns:wpi="http://schemas.microsoft.com/office/word/2010/wordprocessingInk" xmlns:wne="http://schemas.microsoft.com/office/word/2006/wordml" xmlns:wps="http://schemas.microsoft.com/office/word/2010/wordprocessingShape" mc:Ignorable="w14 wp14">
-  <w:abstractNum w:abstractNumId="0">
+<w:numbering xmlns:wpc="http://schemas.microsoft.com/office/word/2010/wordprocessingCanvas" xmlns:cx="http://schemas.microsoft.com/office/drawing/2014/chartex" xmlns:cx1="http://schemas.microsoft.com/office/drawing/2015/9/8/chartex" xmlns:cx2="http://schemas.microsoft.com/office/drawing/2015/10/21/chartex" xmlns:mc="http://schemas.openxmlformats.org/markup-compatibility/2006" xmlns:o="urn:schemas-microsoft-com:office:office" xmlns:r="http://schemas.openxmlformats.org/officeDocument/2006/relationships" xmlns:m="http://schemas.openxmlformats.org/officeDocument/2006/math" xmlns:v="urn:schemas-microsoft-com:vml" xmlns:wp14="http://schemas.microsoft.com/office/word/2010/wordprocessingDrawing" xmlns:wp="http://schemas.openxmlformats.org/drawingml/2006/wordprocessingDrawing" xmlns:w10="urn:schemas-microsoft-com:office:word" xmlns:w="http://schemas.openxmlformats.org/wordprocessingml/2006/main" xmlns:w14="http://schemas.microsoft.com/office/word/2010/wordml" xmlns:w15="http://schemas.microsoft.com/office/word/2012/wordml" xmlns:w16se="http://schemas.microsoft.com/office/word/2015/wordml/symex" xmlns:wpg="http://schemas.microsoft.com/office/word/2010/wordprocessingGroup" xmlns:wpi="http://schemas.microsoft.com/office/word/2010/wordprocessingInk" xmlns:wne="http://schemas.microsoft.com/office/word/2006/wordml" xmlns:wps="http://schemas.microsoft.com/office/word/2010/wordprocessingShape" mc:Ignorable="w14 w15 w16se wp14">
+  <w:abstractNum w:abstractNumId="0" w15:restartNumberingAfterBreak="0">
     <w:nsid w:val="504F2B54"/>
     <w:multiLevelType w:val="hybridMultilevel"/>
     <w:tmpl w:val="C9C2C6C4"/>
@@ -30475,7 +30578,7 @@
       </w:rPr>
     </w:lvl>
   </w:abstractNum>
-  <w:abstractNum w:abstractNumId="1">
+  <w:abstractNum w:abstractNumId="1" w15:restartNumberingAfterBreak="0">
     <w:nsid w:val="60ED3E0F"/>
     <w:multiLevelType w:val="hybridMultilevel"/>
     <w:tmpl w:val="C08AE400"/>
@@ -30587,7 +30690,7 @@
       </w:rPr>
     </w:lvl>
   </w:abstractNum>
-  <w:abstractNum w:abstractNumId="2">
+  <w:abstractNum w:abstractNumId="2" w15:restartNumberingAfterBreak="0">
     <w:nsid w:val="65053D3E"/>
     <w:multiLevelType w:val="multilevel"/>
     <w:tmpl w:val="61268362"/>
@@ -30720,16 +30823,8 @@
 </w:numbering>
 </file>
 
-<file path=word/people.xml><?xml version="1.0" encoding="utf-8"?>
-<w15:people xmlns:wpc="http://schemas.microsoft.com/office/word/2010/wordprocessingCanvas" xmlns:cx="http://schemas.microsoft.com/office/drawing/2014/chartex" xmlns:cx1="http://schemas.microsoft.com/office/drawing/2015/9/8/chartex" xmlns:cx2="http://schemas.microsoft.com/office/drawing/2015/10/21/chartex" xmlns:mc="http://schemas.openxmlformats.org/markup-compatibility/2006" xmlns:o="urn:schemas-microsoft-com:office:office" xmlns:r="http://schemas.openxmlformats.org/officeDocument/2006/relationships" xmlns:m="http://schemas.openxmlformats.org/officeDocument/2006/math" xmlns:v="urn:schemas-microsoft-com:vml" xmlns:wp14="http://schemas.microsoft.com/office/word/2010/wordprocessingDrawing" xmlns:wp="http://schemas.openxmlformats.org/drawingml/2006/wordprocessingDrawing" xmlns:w10="urn:schemas-microsoft-com:office:word" xmlns:w="http://schemas.openxmlformats.org/wordprocessingml/2006/main" xmlns:w14="http://schemas.microsoft.com/office/word/2010/wordml" xmlns:w15="http://schemas.microsoft.com/office/word/2012/wordml" xmlns:w16se="http://schemas.microsoft.com/office/word/2015/wordml/symex" xmlns:wpg="http://schemas.microsoft.com/office/word/2010/wordprocessingGroup" xmlns:wpi="http://schemas.microsoft.com/office/word/2010/wordprocessingInk" xmlns:wne="http://schemas.microsoft.com/office/word/2006/wordml" xmlns:wps="http://schemas.microsoft.com/office/word/2010/wordprocessingShape" mc:Ignorable="w14 w15 w16se wp14">
-  <w15:person w15:author="Joseph Palackal">
-    <w15:presenceInfo w15:providerId="Windows Live" w15:userId="f4c3e7765cddf14d"/>
-  </w15:person>
-</w15:people>
-</file>
-
 <file path=word/styles.xml><?xml version="1.0" encoding="utf-8"?>
-<w:styles xmlns:mc="http://schemas.openxmlformats.org/markup-compatibility/2006" xmlns:r="http://schemas.openxmlformats.org/officeDocument/2006/relationships" xmlns:w="http://schemas.openxmlformats.org/wordprocessingml/2006/main" xmlns:w14="http://schemas.microsoft.com/office/word/2010/wordml" mc:Ignorable="w14">
+<w:styles xmlns:mc="http://schemas.openxmlformats.org/markup-compatibility/2006" xmlns:r="http://schemas.openxmlformats.org/officeDocument/2006/relationships" xmlns:w="http://schemas.openxmlformats.org/wordprocessingml/2006/main" xmlns:w14="http://schemas.microsoft.com/office/word/2010/wordml" xmlns:w15="http://schemas.microsoft.com/office/word/2012/wordml" xmlns:w16se="http://schemas.microsoft.com/office/word/2015/wordml/symex" mc:Ignorable="w14 w15 w16se">
   <w:docDefaults>
     <w:rPrDefault>
       <w:rPr>
@@ -30745,852 +30840,379 @@
       </w:pPr>
     </w:pPrDefault>
   </w:docDefaults>
-  <w:latentStyles w:defLockedState="0" w:defUIPriority="99" w:defSemiHidden="1" w:defUnhideWhenUsed="1" w:defQFormat="0" w:count="267">
-    <w:lsdException w:name="Normal" w:semiHidden="0" w:uiPriority="0" w:unhideWhenUsed="0" w:qFormat="1"/>
-    <w:lsdException w:name="heading 1" w:semiHidden="0" w:uiPriority="9" w:unhideWhenUsed="0" w:qFormat="1"/>
-    <w:lsdException w:name="heading 2" w:uiPriority="9" w:qFormat="1"/>
-    <w:lsdException w:name="heading 3" w:uiPriority="9" w:qFormat="1"/>
-    <w:lsdException w:name="heading 4" w:uiPriority="9" w:qFormat="1"/>
-    <w:lsdException w:name="heading 5" w:uiPriority="9" w:qFormat="1"/>
-    <w:lsdException w:name="heading 6" w:uiPriority="9" w:qFormat="1"/>
-    <w:lsdException w:name="heading 7" w:uiPriority="9" w:qFormat="1"/>
-    <w:lsdException w:name="heading 8" w:uiPriority="9" w:qFormat="1"/>
-    <w:lsdException w:name="heading 9" w:uiPriority="9" w:qFormat="1"/>
-    <w:lsdException w:name="toc 1" w:uiPriority="39"/>
-    <w:lsdException w:name="toc 2" w:uiPriority="39"/>
-    <w:lsdException w:name="toc 3" w:uiPriority="39"/>
-    <w:lsdException w:name="toc 4" w:uiPriority="39"/>
-    <w:lsdException w:name="toc 5" w:uiPriority="39"/>
-    <w:lsdException w:name="toc 6" w:uiPriority="39"/>
-    <w:lsdException w:name="toc 7" w:uiPriority="39"/>
-    <w:lsdException w:name="toc 8" w:uiPriority="39"/>
-    <w:lsdException w:name="toc 9" w:uiPriority="39"/>
-    <w:lsdException w:name="caption" w:uiPriority="35" w:qFormat="1"/>
-    <w:lsdException w:name="Title" w:semiHidden="0" w:uiPriority="10" w:unhideWhenUsed="0" w:qFormat="1"/>
-    <w:lsdException w:name="Default Paragraph Font" w:uiPriority="1"/>
-    <w:lsdException w:name="Subtitle" w:semiHidden="0" w:uiPriority="11" w:unhideWhenUsed="0" w:qFormat="1"/>
-    <w:lsdException w:name="Strong" w:semiHidden="0" w:uiPriority="22" w:unhideWhenUsed="0" w:qFormat="1"/>
-    <w:lsdException w:name="Emphasis" w:semiHidden="0" w:uiPriority="20" w:unhideWhenUsed="0" w:qFormat="1"/>
-    <w:lsdException w:name="Table Grid" w:semiHidden="0" w:uiPriority="59" w:unhideWhenUsed="0"/>
-    <w:lsdException w:name="Placeholder Text" w:unhideWhenUsed="0"/>
-    <w:lsdException w:name="No Spacing" w:semiHidden="0" w:uiPriority="1" w:unhideWhenUsed="0" w:qFormat="1"/>
-    <w:lsdException w:name="Light Shading" w:semiHidden="0" w:uiPriority="60" w:unhideWhenUsed="0"/>
-    <w:lsdException w:name="Light List" w:semiHidden="0" w:uiPriority="61" w:unhideWhenUsed="0"/>
-    <w:lsdException w:name="Light Grid" w:semiHidden="0" w:uiPriority="62" w:unhideWhenUsed="0"/>
-    <w:lsdException w:name="Medium Shading 1" w:semiHidden="0" w:uiPriority="63" w:unhideWhenUsed="0"/>
-    <w:lsdException w:name="Medium Shading 2" w:semiHidden="0" w:uiPriority="64" w:unhideWhenUsed="0"/>
-    <w:lsdException w:name="Medium List 1" w:semiHidden="0" w:uiPriority="65" w:unhideWhenUsed="0"/>
-    <w:lsdException w:name="Medium List 2" w:semiHidden="0" w:uiPriority="66" w:unhideWhenUsed="0"/>
-    <w:lsdException w:name="Medium Grid 1" w:semiHidden="0" w:uiPriority="67" w:unhideWhenUsed="0"/>
-    <w:lsdException w:name="Medium Grid 2" w:semiHidden="0" w:uiPriority="68" w:unhideWhenUsed="0"/>
-    <w:lsdException w:name="Medium Grid 3" w:semiHidden="0" w:uiPriority="69" w:unhideWhenUsed="0"/>
-    <w:lsdException w:name="Dark List" w:semiHidden="0" w:uiPriority="70" w:unhideWhenUsed="0"/>
-    <w:lsdException w:name="Colorful Shading" w:semiHidden="0" w:uiPriority="71" w:unhideWhenUsed="0"/>
-    <w:lsdException w:name="Colorful List" w:semiHidden="0" w:uiPriority="72" w:unhideWhenUsed="0"/>
-    <w:lsdException w:name="Colorful Grid" w:semiHidden="0" w:uiPriority="73" w:unhideWhenUsed="0"/>
-    <w:lsdException w:name="Light Shading Accent 1" w:semiHidden="0" w:uiPriority="60" w:unhideWhenUsed="0"/>
-    <w:lsdException w:name="Light List Accent 1" w:semiHidden="0" w:uiPriority="61" w:unhideWhenUsed="0"/>
-    <w:lsdException w:name="Light Grid Accent 1" w:semiHidden="0" w:uiPriority="62" w:unhideWhenUsed="0"/>
-    <w:lsdException w:name="Medium Shading 1 Accent 1" w:semiHidden="0" w:uiPriority="63" w:unhideWhenUsed="0"/>
-    <w:lsdException w:name="Medium Shading 2 Accent 1" w:semiHidden="0" w:uiPriority="64" w:unhideWhenUsed="0"/>
-    <w:lsdException w:name="Medium List 1 Accent 1" w:semiHidden="0" w:uiPriority="65" w:unhideWhenUsed="0"/>
-    <w:lsdException w:name="Revision" w:unhideWhenUsed="0"/>
-    <w:lsdException w:name="List Paragraph" w:semiHidden="0" w:uiPriority="34" w:unhideWhenUsed="0" w:qFormat="1"/>
-    <w:lsdException w:name="Quote" w:semiHidden="0" w:uiPriority="29" w:unhideWhenUsed="0" w:qFormat="1"/>
-    <w:lsdException w:name="Intense Quote" w:semiHidden="0" w:uiPriority="30" w:unhideWhenUsed="0" w:qFormat="1"/>
-    <w:lsdException w:name="Medium List 2 Accent 1" w:semiHidden="0" w:uiPriority="66" w:unhideWhenUsed="0"/>
-    <w:lsdException w:name="Medium Grid 1 Accent 1" w:semiHidden="0" w:uiPriority="67" w:unhideWhenUsed="0"/>
-    <w:lsdException w:name="Medium Grid 2 Accent 1" w:semiHidden="0" w:uiPriority="68" w:unhideWhenUsed="0"/>
-    <w:lsdException w:name="Medium Grid 3 Accent 1" w:semiHidden="0" w:uiPriority="69" w:unhideWhenUsed="0"/>
-    <w:lsdException w:name="Dark List Accent 1" w:semiHidden="0" w:uiPriority="70" w:unhideWhenUsed="0"/>
-    <w:lsdException w:name="Colorful Shading Accent 1" w:semiHidden="0" w:uiPriority="71" w:unhideWhenUsed="0"/>
-    <w:lsdException w:name="Colorful List Accent 1" w:semiHidden="0" w:uiPriority="72" w:unhideWhenUsed="0"/>
-    <w:lsdException w:name="Colorful Grid Accent 1" w:semiHidden="0" w:uiPriority="73" w:unhideWhenUsed="0"/>
-    <w:lsdException w:name="Light Shading Accent 2" w:semiHidden="0" w:uiPriority="60" w:unhideWhenUsed="0"/>
-    <w:lsdException w:name="Light List Accent 2" w:semiHidden="0" w:uiPriority="61" w:unhideWhenUsed="0"/>
-    <w:lsdException w:name="Light Grid Accent 2" w:semiHidden="0" w:uiPriority="62" w:unhideWhenUsed="0"/>
-    <w:lsdException w:name="Medium Shading 1 Accent 2" w:semiHidden="0" w:uiPriority="63" w:unhideWhenUsed="0"/>
-    <w:lsdException w:name="Medium Shading 2 Accent 2" w:semiHidden="0" w:uiPriority="64" w:unhideWhenUsed="0"/>
-    <w:lsdException w:name="Medium List 1 Accent 2" w:semiHidden="0" w:uiPriority="65" w:unhideWhenUsed="0"/>
-    <w:lsdException w:name="Medium List 2 Accent 2" w:semiHidden="0" w:uiPriority="66" w:unhideWhenUsed="0"/>
-    <w:lsdException w:name="Medium Grid 1 Accent 2" w:semiHidden="0" w:uiPriority="67" w:unhideWhenUsed="0"/>
-    <w:lsdException w:name="Medium Grid 2 Accent 2" w:semiHidden="0" w:uiPriority="68" w:unhideWhenUsed="0"/>
-    <w:lsdException w:name="Medium Grid 3 Accent 2" w:semiHidden="0" w:uiPriority="69" w:unhideWhenUsed="0"/>
-    <w:lsdException w:name="Dark List Accent 2" w:semiHidden="0" w:uiPriority="70" w:unhideWhenUsed="0"/>
-    <w:lsdException w:name="Colorful Shading Accent 2" w:semiHidden="0" w:uiPriority="71" w:unhideWhenUsed="0"/>
-    <w:lsdException w:name="Colorful List Accent 2" w:semiHidden="0" w:uiPriority="72" w:unhideWhenUsed="0"/>
-    <w:lsdException w:name="Colorful Grid Accent 2" w:semiHidden="0" w:uiPriority="73" w:unhideWhenUsed="0"/>
-    <w:lsdException w:name="Light Shading Accent 3" w:semiHidden="0" w:uiPriority="60" w:unhideWhenUsed="0"/>
-    <w:lsdException w:name="Light List Accent 3" w:semiHidden="0" w:uiPriority="61" w:unhideWhenUsed="0"/>
-    <w:lsdException w:name="Light Grid Accent 3" w:semiHidden="0" w:uiPriority="62" w:unhideWhenUsed="0"/>
-    <w:lsdException w:name="Medium Shading 1 Accent 3" w:semiHidden="0" w:uiPriority="63" w:unhideWhenUsed="0"/>
-    <w:lsdException w:name="Medium Shading 2 Accent 3" w:semiHidden="0" w:uiPriority="64" w:unhideWhenUsed="0"/>
-    <w:lsdException w:name="Medium List 1 Accent 3" w:semiHidden="0" w:uiPriority="65" w:unhideWhenUsed="0"/>
-    <w:lsdException w:name="Medium List 2 Accent 3" w:semiHidden="0" w:uiPriority="66" w:unhideWhenUsed="0"/>
-    <w:lsdException w:name="Medium Grid 1 Accent 3" w:semiHidden="0" w:uiPriority="67" w:unhideWhenUsed="0"/>
-    <w:lsdException w:name="Medium Grid 2 Accent 3" w:semiHidden="0" w:uiPriority="68" w:unhideWhenUsed="0"/>
-    <w:lsdException w:name="Medium Grid 3 Accent 3" w:semiHidden="0" w:uiPriority="69" w:unhideWhenUsed="0"/>
-    <w:lsdException w:name="Dark List Accent 3" w:semiHidden="0" w:uiPriority="70" w:unhideWhenUsed="0"/>
-    <w:lsdException w:name="Colorful Shading Accent 3" w:semiHidden="0" w:uiPriority="71" w:unhideWhenUsed="0"/>
-    <w:lsdException w:name="Colorful List Accent 3" w:semiHidden="0" w:uiPriority="72" w:unhideWhenUsed="0"/>
-    <w:lsdException w:name="Colorful Grid Accent 3" w:semiHidden="0" w:uiPriority="73" w:unhideWhenUsed="0"/>
-    <w:lsdException w:name="Light Shading Accent 4" w:semiHidden="0" w:uiPriority="60" w:unhideWhenUsed="0"/>
-    <w:lsdException w:name="Light List Accent 4" w:semiHidden="0" w:uiPriority="61" w:unhideWhenUsed="0"/>
-    <w:lsdException w:name="Light Grid Accent 4" w:semiHidden="0" w:uiPriority="62" w:unhideWhenUsed="0"/>
-    <w:lsdException w:name="Medium Shading 1 Accent 4" w:semiHidden="0" w:uiPriority="63" w:unhideWhenUsed="0"/>
-    <w:lsdException w:name="Medium Shading 2 Accent 4" w:semiHidden="0" w:uiPriority="64" w:unhideWhenUsed="0"/>
-    <w:lsdException w:name="Medium List 1 Accent 4" w:semiHidden="0" w:uiPriority="65" w:unhideWhenUsed="0"/>
-    <w:lsdException w:name="Medium List 2 Accent 4" w:semiHidden="0" w:uiPriority="66" w:unhideWhenUsed="0"/>
-    <w:lsdException w:name="Medium Grid 1 Accent 4" w:semiHidden="0" w:uiPriority="67" w:unhideWhenUsed="0"/>
-    <w:lsdException w:name="Medium Grid 2 Accent 4" w:semiHidden="0" w:uiPriority="68" w:unhideWhenUsed="0"/>
-    <w:lsdException w:name="Medium Grid 3 Accent 4" w:semiHidden="0" w:uiPriority="69" w:unhideWhenUsed="0"/>
-    <w:lsdException w:name="Dark List Accent 4" w:semiHidden="0" w:uiPriority="70" w:unhideWhenUsed="0"/>
-    <w:lsdException w:name="Colorful Shading Accent 4" w:semiHidden="0" w:uiPriority="71" w:unhideWhenUsed="0"/>
-    <w:lsdException w:name="Colorful List Accent 4" w:semiHidden="0" w:uiPriority="72" w:unhideWhenUsed="0"/>
-    <w:lsdException w:name="Colorful Grid Accent 4" w:semiHidden="0" w:uiPriority="73" w:unhideWhenUsed="0"/>
-    <w:lsdException w:name="Light Shading Accent 5" w:semiHidden="0" w:uiPriority="60" w:unhideWhenUsed="0"/>
-    <w:lsdException w:name="Light List Accent 5" w:semiHidden="0" w:uiPriority="61" w:unhideWhenUsed="0"/>
-    <w:lsdException w:name="Light Grid Accent 5" w:semiHidden="0" w:uiPriority="62" w:unhideWhenUsed="0"/>
-    <w:lsdException w:name="Medium Shading 1 Accent 5" w:semiHidden="0" w:uiPriority="63" w:unhideWhenUsed="0"/>
-    <w:lsdException w:name="Medium Shading 2 Accent 5" w:semiHidden="0" w:uiPriority="64" w:unhideWhenUsed="0"/>
-    <w:lsdException w:name="Medium List 1 Accent 5" w:semiHidden="0" w:uiPriority="65" w:unhideWhenUsed="0"/>
-    <w:lsdException w:name="Medium List 2 Accent 5" w:semiHidden="0" w:uiPriority="66" w:unhideWhenUsed="0"/>
-    <w:lsdException w:name="Medium Grid 1 Accent 5" w:semiHidden="0" w:uiPriority="67" w:unhideWhenUsed="0"/>
-    <w:lsdException w:name="Medium Grid 2 Accent 5" w:semiHidden="0" w:uiPriority="68" w:unhideWhenUsed="0"/>
-    <w:lsdException w:name="Medium Grid 3 Accent 5" w:semiHidden="0" w:uiPriority="69" w:unhideWhenUsed="0"/>
-    <w:lsdException w:name="Dark List Accent 5" w:semiHidden="0" w:uiPriority="70" w:unhideWhenUsed="0"/>
-    <w:lsdException w:name="Colorful Shading Accent 5" w:semiHidden="0" w:uiPriority="71" w:unhideWhenUsed="0"/>
-    <w:lsdException w:name="Colorful List Accent 5" w:semiHidden="0" w:uiPriority="72" w:unhideWhenUsed="0"/>
-    <w:lsdException w:name="Colorful Grid Accent 5" w:semiHidden="0" w:uiPriority="73" w:unhideWhenUsed="0"/>
-    <w:lsdException w:name="Light Shading Accent 6" w:semiHidden="0" w:uiPriority="60" w:unhideWhenUsed="0"/>
-    <w:lsdException w:name="Light List Accent 6" w:semiHidden="0" w:uiPriority="61" w:unhideWhenUsed="0"/>
-    <w:lsdException w:name="Light Grid Accent 6" w:semiHidden="0" w:uiPriority="62" w:unhideWhenUsed="0"/>
-    <w:lsdException w:name="Medium Shading 1 Accent 6" w:semiHidden="0" w:uiPriority="63" w:unhideWhenUsed="0"/>
-    <w:lsdException w:name="Medium Shading 2 Accent 6" w:semiHidden="0" w:uiPriority="64" w:unhideWhenUsed="0"/>
-    <w:lsdException w:name="Medium List 1 Accent 6" w:semiHidden="0" w:uiPriority="65" w:unhideWhenUsed="0"/>
-    <w:lsdException w:name="Medium List 2 Accent 6" w:semiHidden="0" w:uiPriority="66" w:unhideWhenUsed="0"/>
-    <w:lsdException w:name="Medium Grid 1 Accent 6" w:semiHidden="0" w:uiPriority="67" w:unhideWhenUsed="0"/>
-    <w:lsdException w:name="Medium Grid 2 Accent 6" w:semiHidden="0" w:uiPriority="68" w:unhideWhenUsed="0"/>
-    <w:lsdException w:name="Medium Grid 3 Accent 6" w:semiHidden="0" w:uiPriority="69" w:unhideWhenUsed="0"/>
-    <w:lsdException w:name="Dark List Accent 6" w:semiHidden="0" w:uiPriority="70" w:unhideWhenUsed="0"/>
-    <w:lsdException w:name="Colorful Shading Accent 6" w:semiHidden="0" w:uiPriority="71" w:unhideWhenUsed="0"/>
-    <w:lsdException w:name="Colorful List Accent 6" w:semiHidden="0" w:uiPriority="72" w:unhideWhenUsed="0"/>
-    <w:lsdException w:name="Colorful Grid Accent 6" w:semiHidden="0" w:uiPriority="73" w:unhideWhenUsed="0"/>
-    <w:lsdException w:name="Subtle Emphasis" w:semiHidden="0" w:uiPriority="19" w:unhideWhenUsed="0" w:qFormat="1"/>
-    <w:lsdException w:name="Intense Emphasis" w:semiHidden="0" w:uiPriority="21" w:unhideWhenUsed="0" w:qFormat="1"/>
-    <w:lsdException w:name="Subtle Reference" w:semiHidden="0" w:uiPriority="31" w:unhideWhenUsed="0" w:qFormat="1"/>
-    <w:lsdException w:name="Intense Reference" w:semiHidden="0" w:uiPriority="32" w:unhideWhenUsed="0" w:qFormat="1"/>
-    <w:lsdException w:name="Book Title" w:semiHidden="0" w:uiPriority="33" w:unhideWhenUsed="0" w:qFormat="1"/>
-    <w:lsdException w:name="Bibliography" w:uiPriority="37"/>
-    <w:lsdException w:name="TOC Heading" w:uiPriority="39" w:qFormat="1"/>
-  </w:latentStyles>
-  <w:style w:type="paragraph" w:default="1" w:styleId="Standard">
-    <w:name w:val="Normal"/>
-    <w:qFormat/>
-  </w:style>
-  <w:style w:type="paragraph" w:styleId="berschrift1">
-    <w:name w:val="heading 1"/>
-    <w:basedOn w:val="Standard"/>
-    <w:next w:val="Standard"/>
-    <w:link w:val="berschrift1Zchn"/>
-    <w:uiPriority w:val="9"/>
-    <w:qFormat/>
-    <w:rsid w:val="0022201A"/>
-    <w:pPr>
-      <w:keepNext/>
-      <w:keepLines/>
-      <w:spacing w:before="240" w:after="0"/>
-      <w:outlineLvl w:val="0"/>
-    </w:pPr>
-    <w:rPr>
-      <w:rFonts w:asciiTheme="majorHAnsi" w:eastAsiaTheme="majorEastAsia" w:hAnsiTheme="majorHAnsi" w:cstheme="majorBidi"/>
-      <w:color w:val="2E74B5" w:themeColor="accent1" w:themeShade="BF"/>
-      <w:sz w:val="32"/>
-      <w:szCs w:val="32"/>
-    </w:rPr>
-  </w:style>
-  <w:style w:type="paragraph" w:styleId="berschrift2">
-    <w:name w:val="heading 2"/>
-    <w:basedOn w:val="Standard"/>
-    <w:next w:val="Standard"/>
-    <w:link w:val="berschrift2Zchn"/>
-    <w:uiPriority w:val="9"/>
-    <w:unhideWhenUsed/>
-    <w:qFormat/>
-    <w:rsid w:val="00276647"/>
-    <w:pPr>
-      <w:keepNext/>
-      <w:keepLines/>
-      <w:spacing w:before="40" w:after="0"/>
-      <w:outlineLvl w:val="1"/>
-    </w:pPr>
-    <w:rPr>
-      <w:rFonts w:asciiTheme="majorHAnsi" w:eastAsiaTheme="majorEastAsia" w:hAnsiTheme="majorHAnsi" w:cstheme="majorBidi"/>
-      <w:color w:val="2E74B5" w:themeColor="accent1" w:themeShade="BF"/>
-      <w:sz w:val="26"/>
-      <w:szCs w:val="26"/>
-    </w:rPr>
-  </w:style>
-  <w:style w:type="paragraph" w:styleId="berschrift3">
-    <w:name w:val="heading 3"/>
-    <w:basedOn w:val="Standard"/>
-    <w:next w:val="Standard"/>
-    <w:link w:val="berschrift3Zchn"/>
-    <w:uiPriority w:val="9"/>
-    <w:unhideWhenUsed/>
-    <w:qFormat/>
-    <w:rsid w:val="008923DC"/>
-    <w:pPr>
-      <w:keepNext/>
-      <w:keepLines/>
-      <w:spacing w:before="40" w:after="0"/>
-      <w:outlineLvl w:val="2"/>
-    </w:pPr>
-    <w:rPr>
-      <w:rFonts w:asciiTheme="majorHAnsi" w:eastAsiaTheme="majorEastAsia" w:hAnsiTheme="majorHAnsi" w:cstheme="majorBidi"/>
-      <w:color w:val="1F4D78" w:themeColor="accent1" w:themeShade="7F"/>
-      <w:sz w:val="24"/>
-      <w:szCs w:val="24"/>
-    </w:rPr>
-  </w:style>
-  <w:style w:type="character" w:default="1" w:styleId="Absatz-Standardschriftart">
-    <w:name w:val="Default Paragraph Font"/>
-    <w:uiPriority w:val="1"/>
-    <w:semiHidden/>
-    <w:unhideWhenUsed/>
-  </w:style>
-  <w:style w:type="table" w:default="1" w:styleId="NormaleTabelle">
-    <w:name w:val="Normal Table"/>
-    <w:uiPriority w:val="99"/>
-    <w:semiHidden/>
-    <w:unhideWhenUsed/>
-    <w:tblPr>
-      <w:tblInd w:w="0" w:type="dxa"/>
-      <w:tblCellMar>
-        <w:top w:w="0" w:type="dxa"/>
-        <w:left w:w="108" w:type="dxa"/>
-        <w:bottom w:w="0" w:type="dxa"/>
-        <w:right w:w="108" w:type="dxa"/>
-      </w:tblCellMar>
-    </w:tblPr>
-  </w:style>
-  <w:style w:type="numbering" w:default="1" w:styleId="KeineListe">
-    <w:name w:val="No List"/>
-    <w:uiPriority w:val="99"/>
-    <w:semiHidden/>
-    <w:unhideWhenUsed/>
-  </w:style>
-  <w:style w:type="character" w:customStyle="1" w:styleId="berschrift1Zchn">
-    <w:name w:val="Überschrift 1 Zchn"/>
-    <w:basedOn w:val="Absatz-Standardschriftart"/>
-    <w:link w:val="berschrift1"/>
-    <w:uiPriority w:val="9"/>
-    <w:rsid w:val="0022201A"/>
-    <w:rPr>
-      <w:rFonts w:asciiTheme="majorHAnsi" w:eastAsiaTheme="majorEastAsia" w:hAnsiTheme="majorHAnsi" w:cstheme="majorBidi"/>
-      <w:color w:val="2E74B5" w:themeColor="accent1" w:themeShade="BF"/>
-      <w:sz w:val="32"/>
-      <w:szCs w:val="32"/>
-    </w:rPr>
-  </w:style>
-  <w:style w:type="paragraph" w:styleId="Listenabsatz">
-    <w:name w:val="List Paragraph"/>
-    <w:basedOn w:val="Standard"/>
-    <w:uiPriority w:val="34"/>
-    <w:qFormat/>
-    <w:rsid w:val="00FB6A0E"/>
-    <w:pPr>
-      <w:ind w:left="720"/>
-      <w:contextualSpacing/>
-    </w:pPr>
-  </w:style>
-  <w:style w:type="character" w:styleId="Kommentarzeichen">
-    <w:name w:val="annotation reference"/>
-    <w:basedOn w:val="Absatz-Standardschriftart"/>
-    <w:uiPriority w:val="99"/>
-    <w:semiHidden/>
-    <w:unhideWhenUsed/>
-    <w:rsid w:val="004D7F01"/>
-    <w:rPr>
-      <w:sz w:val="16"/>
-      <w:szCs w:val="16"/>
-    </w:rPr>
-  </w:style>
-  <w:style w:type="paragraph" w:styleId="Kommentartext">
-    <w:name w:val="annotation text"/>
-    <w:basedOn w:val="Standard"/>
-    <w:link w:val="KommentartextZchn"/>
-    <w:uiPriority w:val="99"/>
-    <w:semiHidden/>
-    <w:unhideWhenUsed/>
-    <w:rsid w:val="004D7F01"/>
-    <w:pPr>
-      <w:spacing w:line="240" w:lineRule="auto"/>
-    </w:pPr>
-    <w:rPr>
-      <w:sz w:val="20"/>
-      <w:szCs w:val="20"/>
-    </w:rPr>
-  </w:style>
-  <w:style w:type="character" w:customStyle="1" w:styleId="KommentartextZchn">
-    <w:name w:val="Kommentartext Zchn"/>
-    <w:basedOn w:val="Absatz-Standardschriftart"/>
-    <w:link w:val="Kommentartext"/>
-    <w:uiPriority w:val="99"/>
-    <w:semiHidden/>
-    <w:rsid w:val="004D7F01"/>
-    <w:rPr>
-      <w:sz w:val="20"/>
-      <w:szCs w:val="20"/>
-    </w:rPr>
-  </w:style>
-  <w:style w:type="paragraph" w:styleId="Kommentarthema">
-    <w:name w:val="annotation subject"/>
-    <w:basedOn w:val="Kommentartext"/>
-    <w:next w:val="Kommentartext"/>
-    <w:link w:val="KommentarthemaZchn"/>
-    <w:uiPriority w:val="99"/>
-    <w:semiHidden/>
-    <w:unhideWhenUsed/>
-    <w:rsid w:val="004D7F01"/>
-    <w:rPr>
-      <w:b/>
-      <w:bCs/>
-    </w:rPr>
-  </w:style>
-  <w:style w:type="character" w:customStyle="1" w:styleId="KommentarthemaZchn">
-    <w:name w:val="Kommentarthema Zchn"/>
-    <w:basedOn w:val="KommentartextZchn"/>
-    <w:link w:val="Kommentarthema"/>
-    <w:uiPriority w:val="99"/>
-    <w:semiHidden/>
-    <w:rsid w:val="004D7F01"/>
-    <w:rPr>
-      <w:b/>
-      <w:bCs/>
-      <w:sz w:val="20"/>
-      <w:szCs w:val="20"/>
-    </w:rPr>
-  </w:style>
-  <w:style w:type="paragraph" w:styleId="Sprechblasentext">
-    <w:name w:val="Balloon Text"/>
-    <w:basedOn w:val="Standard"/>
-    <w:link w:val="SprechblasentextZchn"/>
-    <w:uiPriority w:val="99"/>
-    <w:semiHidden/>
-    <w:unhideWhenUsed/>
-    <w:rsid w:val="004D7F01"/>
-    <w:pPr>
-      <w:spacing w:after="0" w:line="240" w:lineRule="auto"/>
-    </w:pPr>
-    <w:rPr>
-      <w:rFonts w:ascii="Segoe UI" w:hAnsi="Segoe UI" w:cs="Segoe UI"/>
-      <w:sz w:val="18"/>
-      <w:szCs w:val="18"/>
-    </w:rPr>
-  </w:style>
-  <w:style w:type="character" w:customStyle="1" w:styleId="SprechblasentextZchn">
-    <w:name w:val="Sprechblasentext Zchn"/>
-    <w:basedOn w:val="Absatz-Standardschriftart"/>
-    <w:link w:val="Sprechblasentext"/>
-    <w:uiPriority w:val="99"/>
-    <w:semiHidden/>
-    <w:rsid w:val="004D7F01"/>
-    <w:rPr>
-      <w:rFonts w:ascii="Segoe UI" w:hAnsi="Segoe UI" w:cs="Segoe UI"/>
-      <w:sz w:val="18"/>
-      <w:szCs w:val="18"/>
-    </w:rPr>
-  </w:style>
-  <w:style w:type="paragraph" w:styleId="Funotentext">
-    <w:name w:val="footnote text"/>
-    <w:basedOn w:val="Standard"/>
-    <w:link w:val="FunotentextZchn"/>
-    <w:uiPriority w:val="99"/>
-    <w:semiHidden/>
-    <w:unhideWhenUsed/>
-    <w:rsid w:val="004D7F01"/>
-    <w:pPr>
-      <w:spacing w:after="0" w:line="240" w:lineRule="auto"/>
-    </w:pPr>
-    <w:rPr>
-      <w:sz w:val="20"/>
-      <w:szCs w:val="20"/>
-    </w:rPr>
-  </w:style>
-  <w:style w:type="character" w:customStyle="1" w:styleId="FunotentextZchn">
-    <w:name w:val="Fußnotentext Zchn"/>
-    <w:basedOn w:val="Absatz-Standardschriftart"/>
-    <w:link w:val="Funotentext"/>
-    <w:uiPriority w:val="99"/>
-    <w:semiHidden/>
-    <w:rsid w:val="004D7F01"/>
-    <w:rPr>
-      <w:sz w:val="20"/>
-      <w:szCs w:val="20"/>
-    </w:rPr>
-  </w:style>
-  <w:style w:type="character" w:styleId="Funotenzeichen">
-    <w:name w:val="footnote reference"/>
-    <w:basedOn w:val="Absatz-Standardschriftart"/>
-    <w:uiPriority w:val="99"/>
-    <w:semiHidden/>
-    <w:unhideWhenUsed/>
-    <w:rsid w:val="004D7F01"/>
-    <w:rPr>
-      <w:vertAlign w:val="superscript"/>
-    </w:rPr>
-  </w:style>
-  <w:style w:type="character" w:customStyle="1" w:styleId="berschrift2Zchn">
-    <w:name w:val="Überschrift 2 Zchn"/>
-    <w:basedOn w:val="Absatz-Standardschriftart"/>
-    <w:link w:val="berschrift2"/>
-    <w:uiPriority w:val="9"/>
-    <w:rsid w:val="00276647"/>
-    <w:rPr>
-      <w:rFonts w:asciiTheme="majorHAnsi" w:eastAsiaTheme="majorEastAsia" w:hAnsiTheme="majorHAnsi" w:cstheme="majorBidi"/>
-      <w:color w:val="2E74B5" w:themeColor="accent1" w:themeShade="BF"/>
-      <w:sz w:val="26"/>
-      <w:szCs w:val="26"/>
-    </w:rPr>
-  </w:style>
-  <w:style w:type="character" w:customStyle="1" w:styleId="berschrift3Zchn">
-    <w:name w:val="Überschrift 3 Zchn"/>
-    <w:basedOn w:val="Absatz-Standardschriftart"/>
-    <w:link w:val="berschrift3"/>
-    <w:uiPriority w:val="9"/>
-    <w:rsid w:val="008923DC"/>
-    <w:rPr>
-      <w:rFonts w:asciiTheme="majorHAnsi" w:eastAsiaTheme="majorEastAsia" w:hAnsiTheme="majorHAnsi" w:cstheme="majorBidi"/>
-      <w:color w:val="1F4D78" w:themeColor="accent1" w:themeShade="7F"/>
-      <w:sz w:val="24"/>
-      <w:szCs w:val="24"/>
-    </w:rPr>
-  </w:style>
-  <w:style w:type="paragraph" w:styleId="Inhaltsverzeichnisberschrift">
-    <w:name w:val="TOC Heading"/>
-    <w:basedOn w:val="berschrift1"/>
-    <w:next w:val="Standard"/>
-    <w:uiPriority w:val="39"/>
-    <w:unhideWhenUsed/>
-    <w:qFormat/>
-    <w:rsid w:val="008923DC"/>
-    <w:pPr>
-      <w:outlineLvl w:val="9"/>
-    </w:pPr>
-    <w:rPr>
-      <w:lang w:eastAsia="de-DE"/>
-    </w:rPr>
-  </w:style>
-  <w:style w:type="paragraph" w:styleId="Verzeichnis1">
-    <w:name w:val="toc 1"/>
-    <w:basedOn w:val="Standard"/>
-    <w:next w:val="Standard"/>
-    <w:autoRedefine/>
-    <w:uiPriority w:val="39"/>
-    <w:unhideWhenUsed/>
-    <w:rsid w:val="008923DC"/>
-    <w:pPr>
-      <w:spacing w:after="100"/>
-    </w:pPr>
-  </w:style>
-  <w:style w:type="paragraph" w:styleId="Verzeichnis2">
-    <w:name w:val="toc 2"/>
-    <w:basedOn w:val="Standard"/>
-    <w:next w:val="Standard"/>
-    <w:autoRedefine/>
-    <w:uiPriority w:val="39"/>
-    <w:unhideWhenUsed/>
-    <w:rsid w:val="008923DC"/>
-    <w:pPr>
-      <w:spacing w:after="100"/>
-      <w:ind w:left="220"/>
-    </w:pPr>
-  </w:style>
-  <w:style w:type="paragraph" w:styleId="Verzeichnis3">
-    <w:name w:val="toc 3"/>
-    <w:basedOn w:val="Standard"/>
-    <w:next w:val="Standard"/>
-    <w:autoRedefine/>
-    <w:uiPriority w:val="39"/>
-    <w:unhideWhenUsed/>
-    <w:rsid w:val="008923DC"/>
-    <w:pPr>
-      <w:spacing w:after="100"/>
-      <w:ind w:left="440"/>
-    </w:pPr>
-  </w:style>
-  <w:style w:type="character" w:styleId="Hyperlink">
-    <w:name w:val="Hyperlink"/>
-    <w:basedOn w:val="Absatz-Standardschriftart"/>
-    <w:uiPriority w:val="99"/>
-    <w:unhideWhenUsed/>
-    <w:rsid w:val="008923DC"/>
-    <w:rPr>
-      <w:color w:val="0563C1" w:themeColor="hyperlink"/>
-      <w:u w:val="single"/>
-    </w:rPr>
-  </w:style>
-  <w:style w:type="paragraph" w:styleId="Beschriftung">
-    <w:name w:val="caption"/>
-    <w:basedOn w:val="Standard"/>
-    <w:next w:val="Standard"/>
-    <w:uiPriority w:val="35"/>
-    <w:unhideWhenUsed/>
-    <w:qFormat/>
-    <w:rsid w:val="00205373"/>
-    <w:pPr>
-      <w:spacing w:after="200" w:line="240" w:lineRule="auto"/>
-    </w:pPr>
-    <w:rPr>
-      <w:i/>
-      <w:iCs/>
-      <w:color w:val="44546A" w:themeColor="text2"/>
-      <w:sz w:val="18"/>
-      <w:szCs w:val="18"/>
-    </w:rPr>
-  </w:style>
-  <w:style w:type="table" w:styleId="Tabellenraster">
-    <w:name w:val="Table Grid"/>
-    <w:basedOn w:val="NormaleTabelle"/>
-    <w:uiPriority w:val="59"/>
-    <w:rsid w:val="00CB5A1D"/>
-    <w:pPr>
-      <w:spacing w:after="0" w:line="240" w:lineRule="auto"/>
-    </w:pPr>
-    <w:rPr>
-      <w:rFonts w:eastAsia="Times New Roman" w:cs="Times New Roman"/>
-      <w:lang w:val="en-US"/>
-    </w:rPr>
-    <w:tblPr>
-      <w:tblBorders>
-        <w:top w:val="single" w:sz="4" w:space="0" w:color="auto"/>
-        <w:left w:val="single" w:sz="4" w:space="0" w:color="auto"/>
-        <w:bottom w:val="single" w:sz="4" w:space="0" w:color="auto"/>
-        <w:right w:val="single" w:sz="4" w:space="0" w:color="auto"/>
-        <w:insideH w:val="single" w:sz="4" w:space="0" w:color="auto"/>
-        <w:insideV w:val="single" w:sz="4" w:space="0" w:color="auto"/>
-      </w:tblBorders>
-    </w:tblPr>
-  </w:style>
-  <w:style w:type="paragraph" w:styleId="Abbildungsverzeichnis">
-    <w:name w:val="table of figures"/>
-    <w:basedOn w:val="Standard"/>
-    <w:next w:val="Standard"/>
-    <w:uiPriority w:val="99"/>
-    <w:unhideWhenUsed/>
-    <w:rsid w:val="00543D6E"/>
-    <w:pPr>
-      <w:spacing w:after="0"/>
-    </w:pPr>
-  </w:style>
-  <w:style w:type="paragraph" w:styleId="berarbeitung">
-    <w:name w:val="Revision"/>
-    <w:hidden/>
-    <w:uiPriority w:val="99"/>
-    <w:semiHidden/>
-    <w:rsid w:val="00252CCE"/>
-    <w:pPr>
-      <w:spacing w:after="0" w:line="240" w:lineRule="auto"/>
-    </w:pPr>
-  </w:style>
-  <w:style w:type="table" w:styleId="MittlereListe1">
-    <w:name w:val="Medium List 1"/>
-    <w:basedOn w:val="NormaleTabelle"/>
-    <w:uiPriority w:val="65"/>
-    <w:rsid w:val="005E3529"/>
-    <w:pPr>
-      <w:spacing w:after="0" w:line="240" w:lineRule="auto"/>
-    </w:pPr>
-    <w:rPr>
-      <w:color w:val="000000" w:themeColor="text1"/>
-    </w:rPr>
-    <w:tblPr>
-      <w:tblStyleRowBandSize w:val="1"/>
-      <w:tblStyleColBandSize w:val="1"/>
-      <w:tblBorders>
-        <w:top w:val="single" w:sz="8" w:space="0" w:color="000000" w:themeColor="text1"/>
-        <w:bottom w:val="single" w:sz="8" w:space="0" w:color="000000" w:themeColor="text1"/>
-      </w:tblBorders>
-    </w:tblPr>
-    <w:tblStylePr w:type="firstRow">
-      <w:rPr>
-        <w:rFonts w:asciiTheme="majorHAnsi" w:eastAsiaTheme="majorEastAsia" w:hAnsiTheme="majorHAnsi" w:cstheme="majorBidi"/>
-      </w:rPr>
-      <w:tblPr/>
-      <w:tcPr>
-        <w:tcBorders>
-          <w:top w:val="nil"/>
-          <w:bottom w:val="single" w:sz="8" w:space="0" w:color="000000" w:themeColor="text1"/>
-        </w:tcBorders>
-      </w:tcPr>
-    </w:tblStylePr>
-    <w:tblStylePr w:type="lastRow">
-      <w:rPr>
-        <w:b/>
-        <w:bCs/>
-        <w:color w:val="44546A" w:themeColor="text2"/>
-      </w:rPr>
-      <w:tblPr/>
-      <w:tcPr>
-        <w:tcBorders>
-          <w:top w:val="single" w:sz="8" w:space="0" w:color="000000" w:themeColor="text1"/>
-          <w:bottom w:val="single" w:sz="8" w:space="0" w:color="000000" w:themeColor="text1"/>
-        </w:tcBorders>
-      </w:tcPr>
-    </w:tblStylePr>
-    <w:tblStylePr w:type="firstCol">
-      <w:rPr>
-        <w:b/>
-        <w:bCs/>
-      </w:rPr>
-    </w:tblStylePr>
-    <w:tblStylePr w:type="lastCol">
-      <w:rPr>
-        <w:b/>
-        <w:bCs/>
-      </w:rPr>
-      <w:tblPr/>
-      <w:tcPr>
-        <w:tcBorders>
-          <w:top w:val="single" w:sz="8" w:space="0" w:color="000000" w:themeColor="text1"/>
-          <w:bottom w:val="single" w:sz="8" w:space="0" w:color="000000" w:themeColor="text1"/>
-        </w:tcBorders>
-      </w:tcPr>
-    </w:tblStylePr>
-    <w:tblStylePr w:type="band1Vert">
-      <w:tblPr/>
-      <w:tcPr>
-        <w:shd w:val="clear" w:color="auto" w:fill="C0C0C0" w:themeFill="text1" w:themeFillTint="3F"/>
-      </w:tcPr>
-    </w:tblStylePr>
-    <w:tblStylePr w:type="band1Horz">
-      <w:tblPr/>
-      <w:tcPr>
-        <w:shd w:val="clear" w:color="auto" w:fill="C0C0C0" w:themeFill="text1" w:themeFillTint="3F"/>
-      </w:tcPr>
-    </w:tblStylePr>
-  </w:style>
-  <w:style w:type="character" w:styleId="Platzhaltertext">
-    <w:name w:val="Placeholder Text"/>
-    <w:basedOn w:val="Absatz-Standardschriftart"/>
-    <w:uiPriority w:val="99"/>
-    <w:semiHidden/>
-    <w:rsid w:val="006B5C61"/>
-    <w:rPr>
-      <w:color w:val="808080"/>
-    </w:rPr>
-  </w:style>
-  <w:style w:type="paragraph" w:styleId="Literaturverzeichnis">
-    <w:name w:val="Bibliography"/>
-    <w:basedOn w:val="Standard"/>
-    <w:next w:val="Standard"/>
-    <w:uiPriority w:val="37"/>
-    <w:unhideWhenUsed/>
-    <w:rsid w:val="000B6849"/>
-  </w:style>
-  <w:style w:type="paragraph" w:styleId="Kopfzeile">
-    <w:name w:val="header"/>
-    <w:basedOn w:val="Standard"/>
-    <w:link w:val="KopfzeileZchn"/>
-    <w:uiPriority w:val="99"/>
-    <w:unhideWhenUsed/>
-    <w:rsid w:val="000B6849"/>
-    <w:pPr>
-      <w:tabs>
-        <w:tab w:val="center" w:pos="4680"/>
-        <w:tab w:val="right" w:pos="9360"/>
-      </w:tabs>
-      <w:spacing w:after="0" w:line="240" w:lineRule="auto"/>
-    </w:pPr>
-  </w:style>
-  <w:style w:type="character" w:customStyle="1" w:styleId="KopfzeileZchn">
-    <w:name w:val="Kopfzeile Zchn"/>
-    <w:basedOn w:val="Absatz-Standardschriftart"/>
-    <w:link w:val="Kopfzeile"/>
-    <w:uiPriority w:val="99"/>
-    <w:rsid w:val="000B6849"/>
-  </w:style>
-  <w:style w:type="paragraph" w:styleId="Fuzeile">
-    <w:name w:val="footer"/>
-    <w:basedOn w:val="Standard"/>
-    <w:link w:val="FuzeileZchn"/>
-    <w:uiPriority w:val="99"/>
-    <w:unhideWhenUsed/>
-    <w:rsid w:val="000B6849"/>
-    <w:pPr>
-      <w:tabs>
-        <w:tab w:val="center" w:pos="4680"/>
-        <w:tab w:val="right" w:pos="9360"/>
-      </w:tabs>
-      <w:spacing w:after="0" w:line="240" w:lineRule="auto"/>
-    </w:pPr>
-  </w:style>
-  <w:style w:type="character" w:customStyle="1" w:styleId="FuzeileZchn">
-    <w:name w:val="Fußzeile Zchn"/>
-    <w:basedOn w:val="Absatz-Standardschriftart"/>
-    <w:link w:val="Fuzeile"/>
-    <w:uiPriority w:val="99"/>
-    <w:rsid w:val="000B6849"/>
-  </w:style>
-</w:styles>
-</file>
-
-<file path=word/stylesWithEffects.xml><?xml version="1.0" encoding="utf-8"?>
-<w:styles xmlns:wpc="http://schemas.microsoft.com/office/word/2010/wordprocessingCanvas" xmlns:mc="http://schemas.openxmlformats.org/markup-compatibility/2006" xmlns:o="urn:schemas-microsoft-com:office:office" xmlns:r="http://schemas.openxmlformats.org/officeDocument/2006/relationships" xmlns:m="http://schemas.openxmlformats.org/officeDocument/2006/math" xmlns:v="urn:schemas-microsoft-com:vml" xmlns:wp14="http://schemas.microsoft.com/office/word/2010/wordprocessingDrawing" xmlns:wp="http://schemas.openxmlformats.org/drawingml/2006/wordprocessingDrawing" xmlns:w10="urn:schemas-microsoft-com:office:word" xmlns:w="http://schemas.openxmlformats.org/wordprocessingml/2006/main" xmlns:w14="http://schemas.microsoft.com/office/word/2010/wordml" xmlns:wpg="http://schemas.microsoft.com/office/word/2010/wordprocessingGroup" xmlns:wpi="http://schemas.microsoft.com/office/word/2010/wordprocessingInk" xmlns:wne="http://schemas.microsoft.com/office/word/2006/wordml" xmlns:wps="http://schemas.microsoft.com/office/word/2010/wordprocessingShape" mc:Ignorable="w14 wp14">
-  <w:docDefaults>
-    <w:rPrDefault>
-      <w:rPr>
-        <w:rFonts w:asciiTheme="minorHAnsi" w:eastAsiaTheme="minorHAnsi" w:hAnsiTheme="minorHAnsi" w:cstheme="minorBidi"/>
-        <w:sz w:val="22"/>
-        <w:szCs w:val="22"/>
-        <w:lang w:val="de-DE" w:eastAsia="en-US" w:bidi="ar-SA"/>
-      </w:rPr>
-    </w:rPrDefault>
-    <w:pPrDefault>
-      <w:pPr>
-        <w:spacing w:after="160" w:line="259" w:lineRule="auto"/>
-      </w:pPr>
-    </w:pPrDefault>
-  </w:docDefaults>
-  <w:latentStyles w:defLockedState="0" w:defUIPriority="99" w:defSemiHidden="1" w:defUnhideWhenUsed="1" w:defQFormat="0" w:count="267">
-    <w:lsdException w:name="Normal" w:semiHidden="0" w:uiPriority="0" w:unhideWhenUsed="0" w:qFormat="1"/>
-    <w:lsdException w:name="heading 1" w:semiHidden="0" w:uiPriority="9" w:unhideWhenUsed="0" w:qFormat="1"/>
-    <w:lsdException w:name="heading 2" w:uiPriority="9" w:qFormat="1"/>
-    <w:lsdException w:name="heading 3" w:uiPriority="9" w:qFormat="1"/>
-    <w:lsdException w:name="heading 4" w:uiPriority="9" w:qFormat="1"/>
-    <w:lsdException w:name="heading 5" w:uiPriority="9" w:qFormat="1"/>
-    <w:lsdException w:name="heading 6" w:uiPriority="9" w:qFormat="1"/>
-    <w:lsdException w:name="heading 7" w:uiPriority="9" w:qFormat="1"/>
-    <w:lsdException w:name="heading 8" w:uiPriority="9" w:qFormat="1"/>
-    <w:lsdException w:name="heading 9" w:uiPriority="9" w:qFormat="1"/>
-    <w:lsdException w:name="toc 1" w:uiPriority="39"/>
-    <w:lsdException w:name="toc 2" w:uiPriority="39"/>
-    <w:lsdException w:name="toc 3" w:uiPriority="39"/>
-    <w:lsdException w:name="toc 4" w:uiPriority="39"/>
-    <w:lsdException w:name="toc 5" w:uiPriority="39"/>
-    <w:lsdException w:name="toc 6" w:uiPriority="39"/>
-    <w:lsdException w:name="toc 7" w:uiPriority="39"/>
-    <w:lsdException w:name="toc 8" w:uiPriority="39"/>
-    <w:lsdException w:name="toc 9" w:uiPriority="39"/>
-    <w:lsdException w:name="caption" w:uiPriority="35" w:qFormat="1"/>
-    <w:lsdException w:name="Title" w:semiHidden="0" w:uiPriority="10" w:unhideWhenUsed="0" w:qFormat="1"/>
-    <w:lsdException w:name="Default Paragraph Font" w:uiPriority="1"/>
-    <w:lsdException w:name="Subtitle" w:semiHidden="0" w:uiPriority="11" w:unhideWhenUsed="0" w:qFormat="1"/>
-    <w:lsdException w:name="Strong" w:semiHidden="0" w:uiPriority="22" w:unhideWhenUsed="0" w:qFormat="1"/>
-    <w:lsdException w:name="Emphasis" w:semiHidden="0" w:uiPriority="20" w:unhideWhenUsed="0" w:qFormat="1"/>
-    <w:lsdException w:name="Table Grid" w:semiHidden="0" w:uiPriority="59" w:unhideWhenUsed="0"/>
-    <w:lsdException w:name="Placeholder Text" w:unhideWhenUsed="0"/>
-    <w:lsdException w:name="No Spacing" w:semiHidden="0" w:uiPriority="1" w:unhideWhenUsed="0" w:qFormat="1"/>
-    <w:lsdException w:name="Light Shading" w:semiHidden="0" w:uiPriority="60" w:unhideWhenUsed="0"/>
-    <w:lsdException w:name="Light List" w:semiHidden="0" w:uiPriority="61" w:unhideWhenUsed="0"/>
-    <w:lsdException w:name="Light Grid" w:semiHidden="0" w:uiPriority="62" w:unhideWhenUsed="0"/>
-    <w:lsdException w:name="Medium Shading 1" w:semiHidden="0" w:uiPriority="63" w:unhideWhenUsed="0"/>
-    <w:lsdException w:name="Medium Shading 2" w:semiHidden="0" w:uiPriority="64" w:unhideWhenUsed="0"/>
-    <w:lsdException w:name="Medium List 1" w:semiHidden="0" w:uiPriority="65" w:unhideWhenUsed="0"/>
-    <w:lsdException w:name="Medium List 2" w:semiHidden="0" w:uiPriority="66" w:unhideWhenUsed="0"/>
-    <w:lsdException w:name="Medium Grid 1" w:semiHidden="0" w:uiPriority="67" w:unhideWhenUsed="0"/>
-    <w:lsdException w:name="Medium Grid 2" w:semiHidden="0" w:uiPriority="68" w:unhideWhenUsed="0"/>
-    <w:lsdException w:name="Medium Grid 3" w:semiHidden="0" w:uiPriority="69" w:unhideWhenUsed="0"/>
-    <w:lsdException w:name="Dark List" w:semiHidden="0" w:uiPriority="70" w:unhideWhenUsed="0"/>
-    <w:lsdException w:name="Colorful Shading" w:semiHidden="0" w:uiPriority="71" w:unhideWhenUsed="0"/>
-    <w:lsdException w:name="Colorful List" w:semiHidden="0" w:uiPriority="72" w:unhideWhenUsed="0"/>
-    <w:lsdException w:name="Colorful Grid" w:semiHidden="0" w:uiPriority="73" w:unhideWhenUsed="0"/>
-    <w:lsdException w:name="Light Shading Accent 1" w:semiHidden="0" w:uiPriority="60" w:unhideWhenUsed="0"/>
-    <w:lsdException w:name="Light List Accent 1" w:semiHidden="0" w:uiPriority="61" w:unhideWhenUsed="0"/>
-    <w:lsdException w:name="Light Grid Accent 1" w:semiHidden="0" w:uiPriority="62" w:unhideWhenUsed="0"/>
-    <w:lsdException w:name="Medium Shading 1 Accent 1" w:semiHidden="0" w:uiPriority="63" w:unhideWhenUsed="0"/>
-    <w:lsdException w:name="Medium Shading 2 Accent 1" w:semiHidden="0" w:uiPriority="64" w:unhideWhenUsed="0"/>
-    <w:lsdException w:name="Medium List 1 Accent 1" w:semiHidden="0" w:uiPriority="65" w:unhideWhenUsed="0"/>
-    <w:lsdException w:name="Revision" w:unhideWhenUsed="0"/>
-    <w:lsdException w:name="List Paragraph" w:semiHidden="0" w:uiPriority="34" w:unhideWhenUsed="0" w:qFormat="1"/>
-    <w:lsdException w:name="Quote" w:semiHidden="0" w:uiPriority="29" w:unhideWhenUsed="0" w:qFormat="1"/>
-    <w:lsdException w:name="Intense Quote" w:semiHidden="0" w:uiPriority="30" w:unhideWhenUsed="0" w:qFormat="1"/>
-    <w:lsdException w:name="Medium List 2 Accent 1" w:semiHidden="0" w:uiPriority="66" w:unhideWhenUsed="0"/>
-    <w:lsdException w:name="Medium Grid 1 Accent 1" w:semiHidden="0" w:uiPriority="67" w:unhideWhenUsed="0"/>
-    <w:lsdException w:name="Medium Grid 2 Accent 1" w:semiHidden="0" w:uiPriority="68" w:unhideWhenUsed="0"/>
-    <w:lsdException w:name="Medium Grid 3 Accent 1" w:semiHidden="0" w:uiPriority="69" w:unhideWhenUsed="0"/>
-    <w:lsdException w:name="Dark List Accent 1" w:semiHidden="0" w:uiPriority="70" w:unhideWhenUsed="0"/>
-    <w:lsdException w:name="Colorful Shading Accent 1" w:semiHidden="0" w:uiPriority="71" w:unhideWhenUsed="0"/>
-    <w:lsdException w:name="Colorful List Accent 1" w:semiHidden="0" w:uiPriority="72" w:unhideWhenUsed="0"/>
-    <w:lsdException w:name="Colorful Grid Accent 1" w:semiHidden="0" w:uiPriority="73" w:unhideWhenUsed="0"/>
-    <w:lsdException w:name="Light Shading Accent 2" w:semiHidden="0" w:uiPriority="60" w:unhideWhenUsed="0"/>
-    <w:lsdException w:name="Light List Accent 2" w:semiHidden="0" w:uiPriority="61" w:unhideWhenUsed="0"/>
-    <w:lsdException w:name="Light Grid Accent 2" w:semiHidden="0" w:uiPriority="62" w:unhideWhenUsed="0"/>
-    <w:lsdException w:name="Medium Shading 1 Accent 2" w:semiHidden="0" w:uiPriority="63" w:unhideWhenUsed="0"/>
-    <w:lsdException w:name="Medium Shading 2 Accent 2" w:semiHidden="0" w:uiPriority="64" w:unhideWhenUsed="0"/>
-    <w:lsdException w:name="Medium List 1 Accent 2" w:semiHidden="0" w:uiPriority="65" w:unhideWhenUsed="0"/>
-    <w:lsdException w:name="Medium List 2 Accent 2" w:semiHidden="0" w:uiPriority="66" w:unhideWhenUsed="0"/>
-    <w:lsdException w:name="Medium Grid 1 Accent 2" w:semiHidden="0" w:uiPriority="67" w:unhideWhenUsed="0"/>
-    <w:lsdException w:name="Medium Grid 2 Accent 2" w:semiHidden="0" w:uiPriority="68" w:unhideWhenUsed="0"/>
-    <w:lsdException w:name="Medium Grid 3 Accent 2" w:semiHidden="0" w:uiPriority="69" w:unhideWhenUsed="0"/>
-    <w:lsdException w:name="Dark List Accent 2" w:semiHidden="0" w:uiPriority="70" w:unhideWhenUsed="0"/>
-    <w:lsdException w:name="Colorful Shading Accent 2" w:semiHidden="0" w:uiPriority="71" w:unhideWhenUsed="0"/>
-    <w:lsdException w:name="Colorful List Accent 2" w:semiHidden="0" w:uiPriority="72" w:unhideWhenUsed="0"/>
-    <w:lsdException w:name="Colorful Grid Accent 2" w:semiHidden="0" w:uiPriority="73" w:unhideWhenUsed="0"/>
-    <w:lsdException w:name="Light Shading Accent 3" w:semiHidden="0" w:uiPriority="60" w:unhideWhenUsed="0"/>
-    <w:lsdException w:name="Light List Accent 3" w:semiHidden="0" w:uiPriority="61" w:unhideWhenUsed="0"/>
-    <w:lsdException w:name="Light Grid Accent 3" w:semiHidden="0" w:uiPriority="62" w:unhideWhenUsed="0"/>
-    <w:lsdException w:name="Medium Shading 1 Accent 3" w:semiHidden="0" w:uiPriority="63" w:unhideWhenUsed="0"/>
-    <w:lsdException w:name="Medium Shading 2 Accent 3" w:semiHidden="0" w:uiPriority="64" w:unhideWhenUsed="0"/>
-    <w:lsdException w:name="Medium List 1 Accent 3" w:semiHidden="0" w:uiPriority="65" w:unhideWhenUsed="0"/>
-    <w:lsdException w:name="Medium List 2 Accent 3" w:semiHidden="0" w:uiPriority="66" w:unhideWhenUsed="0"/>
-    <w:lsdException w:name="Medium Grid 1 Accent 3" w:semiHidden="0" w:uiPriority="67" w:unhideWhenUsed="0"/>
-    <w:lsdException w:name="Medium Grid 2 Accent 3" w:semiHidden="0" w:uiPriority="68" w:unhideWhenUsed="0"/>
-    <w:lsdException w:name="Medium Grid 3 Accent 3" w:semiHidden="0" w:uiPriority="69" w:unhideWhenUsed="0"/>
-    <w:lsdException w:name="Dark List Accent 3" w:semiHidden="0" w:uiPriority="70" w:unhideWhenUsed="0"/>
-    <w:lsdException w:name="Colorful Shading Accent 3" w:semiHidden="0" w:uiPriority="71" w:unhideWhenUsed="0"/>
-    <w:lsdException w:name="Colorful List Accent 3" w:semiHidden="0" w:uiPriority="72" w:unhideWhenUsed="0"/>
-    <w:lsdException w:name="Colorful Grid Accent 3" w:semiHidden="0" w:uiPriority="73" w:unhideWhenUsed="0"/>
-    <w:lsdException w:name="Light Shading Accent 4" w:semiHidden="0" w:uiPriority="60" w:unhideWhenUsed="0"/>
-    <w:lsdException w:name="Light List Accent 4" w:semiHidden="0" w:uiPriority="61" w:unhideWhenUsed="0"/>
-    <w:lsdException w:name="Light Grid Accent 4" w:semiHidden="0" w:uiPriority="62" w:unhideWhenUsed="0"/>
-    <w:lsdException w:name="Medium Shading 1 Accent 4" w:semiHidden="0" w:uiPriority="63" w:unhideWhenUsed="0"/>
-    <w:lsdException w:name="Medium Shading 2 Accent 4" w:semiHidden="0" w:uiPriority="64" w:unhideWhenUsed="0"/>
-    <w:lsdException w:name="Medium List 1 Accent 4" w:semiHidden="0" w:uiPriority="65" w:unhideWhenUsed="0"/>
-    <w:lsdException w:name="Medium List 2 Accent 4" w:semiHidden="0" w:uiPriority="66" w:unhideWhenUsed="0"/>
-    <w:lsdException w:name="Medium Grid 1 Accent 4" w:semiHidden="0" w:uiPriority="67" w:unhideWhenUsed="0"/>
-    <w:lsdException w:name="Medium Grid 2 Accent 4" w:semiHidden="0" w:uiPriority="68" w:unhideWhenUsed="0"/>
-    <w:lsdException w:name="Medium Grid 3 Accent 4" w:semiHidden="0" w:uiPriority="69" w:unhideWhenUsed="0"/>
-    <w:lsdException w:name="Dark List Accent 4" w:semiHidden="0" w:uiPriority="70" w:unhideWhenUsed="0"/>
-    <w:lsdException w:name="Colorful Shading Accent 4" w:semiHidden="0" w:uiPriority="71" w:unhideWhenUsed="0"/>
-    <w:lsdException w:name="Colorful List Accent 4" w:semiHidden="0" w:uiPriority="72" w:unhideWhenUsed="0"/>
-    <w:lsdException w:name="Colorful Grid Accent 4" w:semiHidden="0" w:uiPriority="73" w:unhideWhenUsed="0"/>
-    <w:lsdException w:name="Light Shading Accent 5" w:semiHidden="0" w:uiPriority="60" w:unhideWhenUsed="0"/>
-    <w:lsdException w:name="Light List Accent 5" w:semiHidden="0" w:uiPriority="61" w:unhideWhenUsed="0"/>
-    <w:lsdException w:name="Light Grid Accent 5" w:semiHidden="0" w:uiPriority="62" w:unhideWhenUsed="0"/>
-    <w:lsdException w:name="Medium Shading 1 Accent 5" w:semiHidden="0" w:uiPriority="63" w:unhideWhenUsed="0"/>
-    <w:lsdException w:name="Medium Shading 2 Accent 5" w:semiHidden="0" w:uiPriority="64" w:unhideWhenUsed="0"/>
-    <w:lsdException w:name="Medium List 1 Accent 5" w:semiHidden="0" w:uiPriority="65" w:unhideWhenUsed="0"/>
-    <w:lsdException w:name="Medium List 2 Accent 5" w:semiHidden="0" w:uiPriority="66" w:unhideWhenUsed="0"/>
-    <w:lsdException w:name="Medium Grid 1 Accent 5" w:semiHidden="0" w:uiPriority="67" w:unhideWhenUsed="0"/>
-    <w:lsdException w:name="Medium Grid 2 Accent 5" w:semiHidden="0" w:uiPriority="68" w:unhideWhenUsed="0"/>
-    <w:lsdException w:name="Medium Grid 3 Accent 5" w:semiHidden="0" w:uiPriority="69" w:unhideWhenUsed="0"/>
-    <w:lsdException w:name="Dark List Accent 5" w:semiHidden="0" w:uiPriority="70" w:unhideWhenUsed="0"/>
-    <w:lsdException w:name="Colorful Shading Accent 5" w:semiHidden="0" w:uiPriority="71" w:unhideWhenUsed="0"/>
-    <w:lsdException w:name="Colorful List Accent 5" w:semiHidden="0" w:uiPriority="72" w:unhideWhenUsed="0"/>
-    <w:lsdException w:name="Colorful Grid Accent 5" w:semiHidden="0" w:uiPriority="73" w:unhideWhenUsed="0"/>
-    <w:lsdException w:name="Light Shading Accent 6" w:semiHidden="0" w:uiPriority="60" w:unhideWhenUsed="0"/>
-    <w:lsdException w:name="Light List Accent 6" w:semiHidden="0" w:uiPriority="61" w:unhideWhenUsed="0"/>
-    <w:lsdException w:name="Light Grid Accent 6" w:semiHidden="0" w:uiPriority="62" w:unhideWhenUsed="0"/>
-    <w:lsdException w:name="Medium Shading 1 Accent 6" w:semiHidden="0" w:uiPriority="63" w:unhideWhenUsed="0"/>
-    <w:lsdException w:name="Medium Shading 2 Accent 6" w:semiHidden="0" w:uiPriority="64" w:unhideWhenUsed="0"/>
-    <w:lsdException w:name="Medium List 1 Accent 6" w:semiHidden="0" w:uiPriority="65" w:unhideWhenUsed="0"/>
-    <w:lsdException w:name="Medium List 2 Accent 6" w:semiHidden="0" w:uiPriority="66" w:unhideWhenUsed="0"/>
-    <w:lsdException w:name="Medium Grid 1 Accent 6" w:semiHidden="0" w:uiPriority="67" w:unhideWhenUsed="0"/>
-    <w:lsdException w:name="Medium Grid 2 Accent 6" w:semiHidden="0" w:uiPriority="68" w:unhideWhenUsed="0"/>
-    <w:lsdException w:name="Medium Grid 3 Accent 6" w:semiHidden="0" w:uiPriority="69" w:unhideWhenUsed="0"/>
-    <w:lsdException w:name="Dark List Accent 6" w:semiHidden="0" w:uiPriority="70" w:unhideWhenUsed="0"/>
-    <w:lsdException w:name="Colorful Shading Accent 6" w:semiHidden="0" w:uiPriority="71" w:unhideWhenUsed="0"/>
-    <w:lsdException w:name="Colorful List Accent 6" w:semiHidden="0" w:uiPriority="72" w:unhideWhenUsed="0"/>
-    <w:lsdException w:name="Colorful Grid Accent 6" w:semiHidden="0" w:uiPriority="73" w:unhideWhenUsed="0"/>
-    <w:lsdException w:name="Subtle Emphasis" w:semiHidden="0" w:uiPriority="19" w:unhideWhenUsed="0" w:qFormat="1"/>
-    <w:lsdException w:name="Intense Emphasis" w:semiHidden="0" w:uiPriority="21" w:unhideWhenUsed="0" w:qFormat="1"/>
-    <w:lsdException w:name="Subtle Reference" w:semiHidden="0" w:uiPriority="31" w:unhideWhenUsed="0" w:qFormat="1"/>
-    <w:lsdException w:name="Intense Reference" w:semiHidden="0" w:uiPriority="32" w:unhideWhenUsed="0" w:qFormat="1"/>
-    <w:lsdException w:name="Book Title" w:semiHidden="0" w:uiPriority="33" w:unhideWhenUsed="0" w:qFormat="1"/>
-    <w:lsdException w:name="Bibliography" w:uiPriority="37"/>
-    <w:lsdException w:name="TOC Heading" w:uiPriority="39" w:qFormat="1"/>
+  <w:latentStyles w:defLockedState="0" w:defUIPriority="99" w:defSemiHidden="0" w:defUnhideWhenUsed="0" w:defQFormat="0" w:count="372">
+    <w:lsdException w:name="Normal" w:uiPriority="0" w:qFormat="1"/>
+    <w:lsdException w:name="heading 1" w:uiPriority="9" w:qFormat="1"/>
+    <w:lsdException w:name="heading 2" w:semiHidden="1" w:uiPriority="9" w:unhideWhenUsed="1" w:qFormat="1"/>
+    <w:lsdException w:name="heading 3" w:semiHidden="1" w:uiPriority="9" w:unhideWhenUsed="1" w:qFormat="1"/>
+    <w:lsdException w:name="heading 4" w:semiHidden="1" w:uiPriority="9" w:unhideWhenUsed="1" w:qFormat="1"/>
+    <w:lsdException w:name="heading 5" w:semiHidden="1" w:uiPriority="9" w:unhideWhenUsed="1" w:qFormat="1"/>
+    <w:lsdException w:name="heading 6" w:semiHidden="1" w:uiPriority="9" w:unhideWhenUsed="1" w:qFormat="1"/>
+    <w:lsdException w:name="heading 7" w:semiHidden="1" w:uiPriority="9" w:unhideWhenUsed="1" w:qFormat="1"/>
+    <w:lsdException w:name="heading 8" w:semiHidden="1" w:uiPriority="9" w:unhideWhenUsed="1" w:qFormat="1"/>
+    <w:lsdException w:name="heading 9" w:semiHidden="1" w:uiPriority="9" w:unhideWhenUsed="1" w:qFormat="1"/>
+    <w:lsdException w:name="index 1" w:semiHidden="1" w:unhideWhenUsed="1"/>
+    <w:lsdException w:name="index 2" w:semiHidden="1" w:unhideWhenUsed="1"/>
+    <w:lsdException w:name="index 3" w:semiHidden="1" w:unhideWhenUsed="1"/>
+    <w:lsdException w:name="index 4" w:semiHidden="1" w:unhideWhenUsed="1"/>
+    <w:lsdException w:name="index 5" w:semiHidden="1" w:unhideWhenUsed="1"/>
+    <w:lsdException w:name="index 6" w:semiHidden="1" w:unhideWhenUsed="1"/>
+    <w:lsdException w:name="index 7" w:semiHidden="1" w:unhideWhenUsed="1"/>
+    <w:lsdException w:name="index 8" w:semiHidden="1" w:unhideWhenUsed="1"/>
+    <w:lsdException w:name="index 9" w:semiHidden="1" w:unhideWhenUsed="1"/>
+    <w:lsdException w:name="toc 1" w:semiHidden="1" w:uiPriority="39" w:unhideWhenUsed="1"/>
+    <w:lsdException w:name="toc 2" w:semiHidden="1" w:uiPriority="39" w:unhideWhenUsed="1"/>
+    <w:lsdException w:name="toc 3" w:semiHidden="1" w:uiPriority="39" w:unhideWhenUsed="1"/>
+    <w:lsdException w:name="toc 4" w:semiHidden="1" w:uiPriority="39" w:unhideWhenUsed="1"/>
+    <w:lsdException w:name="toc 5" w:semiHidden="1" w:uiPriority="39" w:unhideWhenUsed="1"/>
+    <w:lsdException w:name="toc 6" w:semiHidden="1" w:uiPriority="39" w:unhideWhenUsed="1"/>
+    <w:lsdException w:name="toc 7" w:semiHidden="1" w:uiPriority="39" w:unhideWhenUsed="1"/>
+    <w:lsdException w:name="toc 8" w:semiHidden="1" w:uiPriority="39" w:unhideWhenUsed="1"/>
+    <w:lsdException w:name="toc 9" w:semiHidden="1" w:uiPriority="39" w:unhideWhenUsed="1"/>
+    <w:lsdException w:name="Normal Indent" w:semiHidden="1" w:unhideWhenUsed="1"/>
+    <w:lsdException w:name="footnote text" w:semiHidden="1" w:unhideWhenUsed="1"/>
+    <w:lsdException w:name="annotation text" w:semiHidden="1" w:unhideWhenUsed="1"/>
+    <w:lsdException w:name="header" w:semiHidden="1" w:unhideWhenUsed="1"/>
+    <w:lsdException w:name="footer" w:semiHidden="1" w:unhideWhenUsed="1"/>
+    <w:lsdException w:name="index heading" w:semiHidden="1" w:unhideWhenUsed="1"/>
+    <w:lsdException w:name="caption" w:semiHidden="1" w:uiPriority="35" w:unhideWhenUsed="1" w:qFormat="1"/>
+    <w:lsdException w:name="table of figures" w:semiHidden="1" w:unhideWhenUsed="1"/>
+    <w:lsdException w:name="envelope address" w:semiHidden="1" w:unhideWhenUsed="1"/>
+    <w:lsdException w:name="envelope return" w:semiHidden="1" w:unhideWhenUsed="1"/>
+    <w:lsdException w:name="footnote reference" w:semiHidden="1" w:unhideWhenUsed="1"/>
+    <w:lsdException w:name="annotation reference" w:semiHidden="1" w:unhideWhenUsed="1"/>
+    <w:lsdException w:name="line number" w:semiHidden="1" w:unhideWhenUsed="1"/>
+    <w:lsdException w:name="page number" w:semiHidden="1" w:unhideWhenUsed="1"/>
+    <w:lsdException w:name="endnote reference" w:semiHidden="1" w:unhideWhenUsed="1"/>
+    <w:lsdException w:name="endnote text" w:semiHidden="1" w:unhideWhenUsed="1"/>
+    <w:lsdException w:name="table of authorities" w:semiHidden="1" w:unhideWhenUsed="1"/>
+    <w:lsdException w:name="macro" w:semiHidden="1" w:unhideWhenUsed="1"/>
+    <w:lsdException w:name="toa heading" w:semiHidden="1" w:unhideWhenUsed="1"/>
+    <w:lsdException w:name="List" w:semiHidden="1" w:unhideWhenUsed="1"/>
+    <w:lsdException w:name="List Bullet" w:semiHidden="1" w:unhideWhenUsed="1"/>
+    <w:lsdException w:name="List Number" w:semiHidden="1" w:unhideWhenUsed="1"/>
+    <w:lsdException w:name="List 2" w:semiHidden="1" w:unhideWhenUsed="1"/>
+    <w:lsdException w:name="List 3" w:semiHidden="1" w:unhideWhenUsed="1"/>
+    <w:lsdException w:name="List 4" w:semiHidden="1" w:unhideWhenUsed="1"/>
+    <w:lsdException w:name="List 5" w:semiHidden="1" w:unhideWhenUsed="1"/>
+    <w:lsdException w:name="List Bullet 2" w:semiHidden="1" w:unhideWhenUsed="1"/>
+    <w:lsdException w:name="List Bullet 3" w:semiHidden="1" w:unhideWhenUsed="1"/>
+    <w:lsdException w:name="List Bullet 4" w:semiHidden="1" w:unhideWhenUsed="1"/>
+    <w:lsdException w:name="List Bullet 5" w:semiHidden="1" w:unhideWhenUsed="1"/>
+    <w:lsdException w:name="List Number 2" w:semiHidden="1" w:unhideWhenUsed="1"/>
+    <w:lsdException w:name="List Number 3" w:semiHidden="1" w:unhideWhenUsed="1"/>
+    <w:lsdException w:name="List Number 4" w:semiHidden="1" w:unhideWhenUsed="1"/>
+    <w:lsdException w:name="List Number 5" w:semiHidden="1" w:unhideWhenUsed="1"/>
+    <w:lsdException w:name="Title" w:uiPriority="10" w:qFormat="1"/>
+    <w:lsdException w:name="Closing" w:semiHidden="1" w:unhideWhenUsed="1"/>
+    <w:lsdException w:name="Signature" w:semiHidden="1" w:unhideWhenUsed="1"/>
+    <w:lsdException w:name="Default Paragraph Font" w:semiHidden="1" w:uiPriority="1" w:unhideWhenUsed="1"/>
+    <w:lsdException w:name="Body Text" w:semiHidden="1" w:unhideWhenUsed="1"/>
+    <w:lsdException w:name="Body Text Indent" w:semiHidden="1" w:unhideWhenUsed="1"/>
+    <w:lsdException w:name="List Continue" w:semiHidden="1" w:unhideWhenUsed="1"/>
+    <w:lsdException w:name="List Continue 2" w:semiHidden="1" w:unhideWhenUsed="1"/>
+    <w:lsdException w:name="List Continue 3" w:semiHidden="1" w:unhideWhenUsed="1"/>
+    <w:lsdException w:name="List Continue 4" w:semiHidden="1" w:unhideWhenUsed="1"/>
+    <w:lsdException w:name="List Continue 5" w:semiHidden="1" w:unhideWhenUsed="1"/>
+    <w:lsdException w:name="Message Header" w:semiHidden="1" w:unhideWhenUsed="1"/>
+    <w:lsdException w:name="Subtitle" w:uiPriority="11" w:qFormat="1"/>
+    <w:lsdException w:name="Salutation" w:semiHidden="1" w:unhideWhenUsed="1"/>
+    <w:lsdException w:name="Date" w:semiHidden="1" w:unhideWhenUsed="1"/>
+    <w:lsdException w:name="Body Text First Indent" w:semiHidden="1" w:unhideWhenUsed="1"/>
+    <w:lsdException w:name="Body Text First Indent 2" w:semiHidden="1" w:unhideWhenUsed="1"/>
+    <w:lsdException w:name="Note Heading" w:semiHidden="1" w:unhideWhenUsed="1"/>
+    <w:lsdException w:name="Body Text 2" w:semiHidden="1" w:unhideWhenUsed="1"/>
+    <w:lsdException w:name="Body Text 3" w:semiHidden="1" w:unhideWhenUsed="1"/>
+    <w:lsdException w:name="Body Text Indent 2" w:semiHidden="1" w:unhideWhenUsed="1"/>
+    <w:lsdException w:name="Body Text Indent 3" w:semiHidden="1" w:unhideWhenUsed="1"/>
+    <w:lsdException w:name="Block Text" w:semiHidden="1" w:unhideWhenUsed="1"/>
+    <w:lsdException w:name="Hyperlink" w:semiHidden="1" w:unhideWhenUsed="1"/>
+    <w:lsdException w:name="FollowedHyperlink" w:semiHidden="1" w:unhideWhenUsed="1"/>
+    <w:lsdException w:name="Strong" w:uiPriority="22" w:qFormat="1"/>
+    <w:lsdException w:name="Emphasis" w:uiPriority="20" w:qFormat="1"/>
+    <w:lsdException w:name="Document Map" w:semiHidden="1" w:unhideWhenUsed="1"/>
+    <w:lsdException w:name="Plain Text" w:semiHidden="1" w:unhideWhenUsed="1"/>
+    <w:lsdException w:name="E-mail Signature" w:semiHidden="1" w:unhideWhenUsed="1"/>
+    <w:lsdException w:name="HTML Top of Form" w:semiHidden="1" w:unhideWhenUsed="1"/>
+    <w:lsdException w:name="HTML Bottom of Form" w:semiHidden="1" w:unhideWhenUsed="1"/>
+    <w:lsdException w:name="Normal (Web)" w:semiHidden="1" w:unhideWhenUsed="1"/>
+    <w:lsdException w:name="HTML Acronym" w:semiHidden="1" w:unhideWhenUsed="1"/>
+    <w:lsdException w:name="HTML Address" w:semiHidden="1" w:unhideWhenUsed="1"/>
+    <w:lsdException w:name="HTML Cite" w:semiHidden="1" w:unhideWhenUsed="1"/>
+    <w:lsdException w:name="HTML Code" w:semiHidden="1" w:unhideWhenUsed="1"/>
+    <w:lsdException w:name="HTML Definition" w:semiHidden="1" w:unhideWhenUsed="1"/>
+    <w:lsdException w:name="HTML Keyboard" w:semiHidden="1" w:unhideWhenUsed="1"/>
+    <w:lsdException w:name="HTML Preformatted" w:semiHidden="1" w:unhideWhenUsed="1"/>
+    <w:lsdException w:name="HTML Sample" w:semiHidden="1" w:unhideWhenUsed="1"/>
+    <w:lsdException w:name="HTML Typewriter" w:semiHidden="1" w:unhideWhenUsed="1"/>
+    <w:lsdException w:name="HTML Variable" w:semiHidden="1" w:unhideWhenUsed="1"/>
+    <w:lsdException w:name="Normal Table" w:semiHidden="1" w:unhideWhenUsed="1"/>
+    <w:lsdException w:name="annotation subject" w:semiHidden="1" w:unhideWhenUsed="1"/>
+    <w:lsdException w:name="No List" w:semiHidden="1" w:unhideWhenUsed="1"/>
+    <w:lsdException w:name="Outline List 1" w:semiHidden="1" w:unhideWhenUsed="1"/>
+    <w:lsdException w:name="Outline List 2" w:semiHidden="1" w:unhideWhenUsed="1"/>
+    <w:lsdException w:name="Outline List 3" w:semiHidden="1" w:unhideWhenUsed="1"/>
+    <w:lsdException w:name="Table Simple 1" w:semiHidden="1" w:unhideWhenUsed="1"/>
+    <w:lsdException w:name="Table Simple 2" w:semiHidden="1" w:unhideWhenUsed="1"/>
+    <w:lsdException w:name="Table Simple 3" w:semiHidden="1" w:unhideWhenUsed="1"/>
+    <w:lsdException w:name="Table Classic 1" w:semiHidden="1" w:unhideWhenUsed="1"/>
+    <w:lsdException w:name="Table Classic 2" w:semiHidden="1" w:unhideWhenUsed="1"/>
+    <w:lsdException w:name="Table Classic 3" w:semiHidden="1" w:unhideWhenUsed="1"/>
+    <w:lsdException w:name="Table Classic 4" w:semiHidden="1" w:unhideWhenUsed="1"/>
+    <w:lsdException w:name="Table Colorful 1" w:semiHidden="1" w:unhideWhenUsed="1"/>
+    <w:lsdException w:name="Table Colorful 2" w:semiHidden="1" w:unhideWhenUsed="1"/>
+    <w:lsdException w:name="Table Colorful 3" w:semiHidden="1" w:unhideWhenUsed="1"/>
+    <w:lsdException w:name="Table Columns 1" w:semiHidden="1" w:unhideWhenUsed="1"/>
+    <w:lsdException w:name="Table Columns 2" w:semiHidden="1" w:unhideWhenUsed="1"/>
+    <w:lsdException w:name="Table Columns 3" w:semiHidden="1" w:unhideWhenUsed="1"/>
+    <w:lsdException w:name="Table Columns 4" w:semiHidden="1" w:unhideWhenUsed="1"/>
+    <w:lsdException w:name="Table Columns 5" w:semiHidden="1" w:unhideWhenUsed="1"/>
+    <w:lsdException w:name="Table Grid 1" w:semiHidden="1" w:unhideWhenUsed="1"/>
+    <w:lsdException w:name="Table Grid 2" w:semiHidden="1" w:unhideWhenUsed="1"/>
+    <w:lsdException w:name="Table Grid 3" w:semiHidden="1" w:unhideWhenUsed="1"/>
+    <w:lsdException w:name="Table Grid 4" w:semiHidden="1" w:unhideWhenUsed="1"/>
+    <w:lsdException w:name="Table Grid 5" w:semiHidden="1" w:unhideWhenUsed="1"/>
+    <w:lsdException w:name="Table Grid 6" w:semiHidden="1" w:unhideWhenUsed="1"/>
+    <w:lsdException w:name="Table Grid 7" w:semiHidden="1" w:unhideWhenUsed="1"/>
+    <w:lsdException w:name="Table Grid 8" w:semiHidden="1" w:unhideWhenUsed="1"/>
+    <w:lsdException w:name="Table List 1" w:semiHidden="1" w:unhideWhenUsed="1"/>
+    <w:lsdException w:name="Table List 2" w:semiHidden="1" w:unhideWhenUsed="1"/>
+    <w:lsdException w:name="Table List 3" w:semiHidden="1" w:unhideWhenUsed="1"/>
+    <w:lsdException w:name="Table List 4" w:semiHidden="1" w:unhideWhenUsed="1"/>
+    <w:lsdException w:name="Table List 5" w:semiHidden="1" w:unhideWhenUsed="1"/>
+    <w:lsdException w:name="Table List 6" w:semiHidden="1" w:unhideWhenUsed="1"/>
+    <w:lsdException w:name="Table List 7" w:semiHidden="1" w:unhideWhenUsed="1"/>
+    <w:lsdException w:name="Table List 8" w:semiHidden="1" w:unhideWhenUsed="1"/>
+    <w:lsdException w:name="Table 3D effects 1" w:semiHidden="1" w:unhideWhenUsed="1"/>
+    <w:lsdException w:name="Table 3D effects 2" w:semiHidden="1" w:unhideWhenUsed="1"/>
+    <w:lsdException w:name="Table 3D effects 3" w:semiHidden="1" w:unhideWhenUsed="1"/>
+    <w:lsdException w:name="Table Contemporary" w:semiHidden="1" w:unhideWhenUsed="1"/>
+    <w:lsdException w:name="Table Elegant" w:semiHidden="1" w:unhideWhenUsed="1"/>
+    <w:lsdException w:name="Table Professional" w:semiHidden="1" w:unhideWhenUsed="1"/>
+    <w:lsdException w:name="Table Subtle 1" w:semiHidden="1" w:unhideWhenUsed="1"/>
+    <w:lsdException w:name="Table Subtle 2" w:semiHidden="1" w:unhideWhenUsed="1"/>
+    <w:lsdException w:name="Table Web 1" w:semiHidden="1" w:unhideWhenUsed="1"/>
+    <w:lsdException w:name="Table Web 2" w:semiHidden="1" w:unhideWhenUsed="1"/>
+    <w:lsdException w:name="Table Web 3" w:semiHidden="1" w:unhideWhenUsed="1"/>
+    <w:lsdException w:name="Balloon Text" w:semiHidden="1" w:unhideWhenUsed="1"/>
+    <w:lsdException w:name="Table Grid" w:uiPriority="59"/>
+    <w:lsdException w:name="Table Theme" w:semiHidden="1" w:unhideWhenUsed="1"/>
+    <w:lsdException w:name="Placeholder Text" w:semiHidden="1"/>
+    <w:lsdException w:name="No Spacing" w:uiPriority="1" w:qFormat="1"/>
+    <w:lsdException w:name="Light Shading" w:uiPriority="60"/>
+    <w:lsdException w:name="Light List" w:uiPriority="61"/>
+    <w:lsdException w:name="Light Grid" w:uiPriority="62"/>
+    <w:lsdException w:name="Medium Shading 1" w:uiPriority="63"/>
+    <w:lsdException w:name="Medium Shading 2" w:uiPriority="64"/>
+    <w:lsdException w:name="Medium List 1" w:uiPriority="65"/>
+    <w:lsdException w:name="Medium List 2" w:uiPriority="66"/>
+    <w:lsdException w:name="Medium Grid 1" w:uiPriority="67"/>
+    <w:lsdException w:name="Medium Grid 2" w:uiPriority="68"/>
+    <w:lsdException w:name="Medium Grid 3" w:uiPriority="69"/>
+    <w:lsdException w:name="Dark List" w:uiPriority="70"/>
+    <w:lsdException w:name="Colorful Shading" w:uiPriority="71"/>
+    <w:lsdException w:name="Colorful List" w:uiPriority="72"/>
+    <w:lsdException w:name="Colorful Grid" w:uiPriority="73"/>
+    <w:lsdException w:name="Light Shading Accent 1" w:uiPriority="60"/>
+    <w:lsdException w:name="Light List Accent 1" w:uiPriority="61"/>
+    <w:lsdException w:name="Light Grid Accent 1" w:uiPriority="62"/>
+    <w:lsdException w:name="Medium Shading 1 Accent 1" w:uiPriority="63"/>
+    <w:lsdException w:name="Medium Shading 2 Accent 1" w:uiPriority="64"/>
+    <w:lsdException w:name="Medium List 1 Accent 1" w:uiPriority="65"/>
+    <w:lsdException w:name="Revision" w:semiHidden="1"/>
+    <w:lsdException w:name="List Paragraph" w:uiPriority="34" w:qFormat="1"/>
+    <w:lsdException w:name="Quote" w:uiPriority="29" w:qFormat="1"/>
+    <w:lsdException w:name="Intense Quote" w:uiPriority="30" w:qFormat="1"/>
+    <w:lsdException w:name="Medium List 2 Accent 1" w:uiPriority="66"/>
+    <w:lsdException w:name="Medium Grid 1 Accent 1" w:uiPriority="67"/>
+    <w:lsdException w:name="Medium Grid 2 Accent 1" w:uiPriority="68"/>
+    <w:lsdException w:name="Medium Grid 3 Accent 1" w:uiPriority="69"/>
+    <w:lsdException w:name="Dark List Accent 1" w:uiPriority="70"/>
+    <w:lsdException w:name="Colorful Shading Accent 1" w:uiPriority="71"/>
+    <w:lsdException w:name="Colorful List Accent 1" w:uiPriority="72"/>
+    <w:lsdException w:name="Colorful Grid Accent 1" w:uiPriority="73"/>
+    <w:lsdException w:name="Light Shading Accent 2" w:uiPriority="60"/>
+    <w:lsdException w:name="Light List Accent 2" w:uiPriority="61"/>
+    <w:lsdException w:name="Light Grid Accent 2" w:uiPriority="62"/>
+    <w:lsdException w:name="Medium Shading 1 Accent 2" w:uiPriority="63"/>
+    <w:lsdException w:name="Medium Shading 2 Accent 2" w:uiPriority="64"/>
+    <w:lsdException w:name="Medium List 1 Accent 2" w:uiPriority="65"/>
+    <w:lsdException w:name="Medium List 2 Accent 2" w:uiPriority="66"/>
+    <w:lsdException w:name="Medium Grid 1 Accent 2" w:uiPriority="67"/>
+    <w:lsdException w:name="Medium Grid 2 Accent 2" w:uiPriority="68"/>
+    <w:lsdException w:name="Medium Grid 3 Accent 2" w:uiPriority="69"/>
+    <w:lsdException w:name="Dark List Accent 2" w:uiPriority="70"/>
+    <w:lsdException w:name="Colorful Shading Accent 2" w:uiPriority="71"/>
+    <w:lsdException w:name="Colorful List Accent 2" w:uiPriority="72"/>
+    <w:lsdException w:name="Colorful Grid Accent 2" w:uiPriority="73"/>
+    <w:lsdException w:name="Light Shading Accent 3" w:uiPriority="60"/>
+    <w:lsdException w:name="Light List Accent 3" w:uiPriority="61"/>
+    <w:lsdException w:name="Light Grid Accent 3" w:uiPriority="62"/>
+    <w:lsdException w:name="Medium Shading 1 Accent 3" w:uiPriority="63"/>
+    <w:lsdException w:name="Medium Shading 2 Accent 3" w:uiPriority="64"/>
+    <w:lsdException w:name="Medium List 1 Accent 3" w:uiPriority="65"/>
+    <w:lsdException w:name="Medium List 2 Accent 3" w:uiPriority="66"/>
+    <w:lsdException w:name="Medium Grid 1 Accent 3" w:uiPriority="67"/>
+    <w:lsdException w:name="Medium Grid 2 Accent 3" w:uiPriority="68"/>
+    <w:lsdException w:name="Medium Grid 3 Accent 3" w:uiPriority="69"/>
+    <w:lsdException w:name="Dark List Accent 3" w:uiPriority="70"/>
+    <w:lsdException w:name="Colorful Shading Accent 3" w:uiPriority="71"/>
+    <w:lsdException w:name="Colorful List Accent 3" w:uiPriority="72"/>
+    <w:lsdException w:name="Colorful Grid Accent 3" w:uiPriority="73"/>
+    <w:lsdException w:name="Light Shading Accent 4" w:uiPriority="60"/>
+    <w:lsdException w:name="Light List Accent 4" w:uiPriority="61"/>
+    <w:lsdException w:name="Light Grid Accent 4" w:uiPriority="62"/>
+    <w:lsdException w:name="Medium Shading 1 Accent 4" w:uiPriority="63"/>
+    <w:lsdException w:name="Medium Shading 2 Accent 4" w:uiPriority="64"/>
+    <w:lsdException w:name="Medium List 1 Accent 4" w:uiPriority="65"/>
+    <w:lsdException w:name="Medium List 2 Accent 4" w:uiPriority="66"/>
+    <w:lsdException w:name="Medium Grid 1 Accent 4" w:uiPriority="67"/>
+    <w:lsdException w:name="Medium Grid 2 Accent 4" w:uiPriority="68"/>
+    <w:lsdException w:name="Medium Grid 3 Accent 4" w:uiPriority="69"/>
+    <w:lsdException w:name="Dark List Accent 4" w:uiPriority="70"/>
+    <w:lsdException w:name="Colorful Shading Accent 4" w:uiPriority="71"/>
+    <w:lsdException w:name="Colorful List Accent 4" w:uiPriority="72"/>
+    <w:lsdException w:name="Colorful Grid Accent 4" w:uiPriority="73"/>
+    <w:lsdException w:name="Light Shading Accent 5" w:uiPriority="60"/>
+    <w:lsdException w:name="Light List Accent 5" w:uiPriority="61"/>
+    <w:lsdException w:name="Light Grid Accent 5" w:uiPriority="62"/>
+    <w:lsdException w:name="Medium Shading 1 Accent 5" w:uiPriority="63"/>
+    <w:lsdException w:name="Medium Shading 2 Accent 5" w:uiPriority="64"/>
+    <w:lsdException w:name="Medium List 1 Accent 5" w:uiPriority="65"/>
+    <w:lsdException w:name="Medium List 2 Accent 5" w:uiPriority="66"/>
+    <w:lsdException w:name="Medium Grid 1 Accent 5" w:uiPriority="67"/>
+    <w:lsdException w:name="Medium Grid 2 Accent 5" w:uiPriority="68"/>
+    <w:lsdException w:name="Medium Grid 3 Accent 5" w:uiPriority="69"/>
+    <w:lsdException w:name="Dark List Accent 5" w:uiPriority="70"/>
+    <w:lsdException w:name="Colorful Shading Accent 5" w:uiPriority="71"/>
+    <w:lsdException w:name="Colorful List Accent 5" w:uiPriority="72"/>
+    <w:lsdException w:name="Colorful Grid Accent 5" w:uiPriority="73"/>
+    <w:lsdException w:name="Light Shading Accent 6" w:uiPriority="60"/>
+    <w:lsdException w:name="Light List Accent 6" w:uiPriority="61"/>
+    <w:lsdException w:name="Light Grid Accent 6" w:uiPriority="62"/>
+    <w:lsdException w:name="Medium Shading 1 Accent 6" w:uiPriority="63"/>
+    <w:lsdException w:name="Medium Shading 2 Accent 6" w:uiPriority="64"/>
+    <w:lsdException w:name="Medium List 1 Accent 6" w:uiPriority="65"/>
+    <w:lsdException w:name="Medium List 2 Accent 6" w:uiPriority="66"/>
+    <w:lsdException w:name="Medium Grid 1 Accent 6" w:uiPriority="67"/>
+    <w:lsdException w:name="Medium Grid 2 Accent 6" w:uiPriority="68"/>
+    <w:lsdException w:name="Medium Grid 3 Accent 6" w:uiPriority="69"/>
+    <w:lsdException w:name="Dark List Accent 6" w:uiPriority="70"/>
+    <w:lsdException w:name="Colorful Shading Accent 6" w:uiPriority="71"/>
+    <w:lsdException w:name="Colorful List Accent 6" w:uiPriority="72"/>
+    <w:lsdException w:name="Colorful Grid Accent 6" w:uiPriority="73"/>
+    <w:lsdException w:name="Subtle Emphasis" w:uiPriority="19" w:qFormat="1"/>
+    <w:lsdException w:name="Intense Emphasis" w:uiPriority="21" w:qFormat="1"/>
+    <w:lsdException w:name="Subtle Reference" w:uiPriority="31" w:qFormat="1"/>
+    <w:lsdException w:name="Intense Reference" w:uiPriority="32" w:qFormat="1"/>
+    <w:lsdException w:name="Book Title" w:uiPriority="33" w:qFormat="1"/>
+    <w:lsdException w:name="Bibliography" w:semiHidden="1" w:uiPriority="37" w:unhideWhenUsed="1"/>
+    <w:lsdException w:name="TOC Heading" w:semiHidden="1" w:uiPriority="39" w:unhideWhenUsed="1" w:qFormat="1"/>
+    <w:lsdException w:name="Plain Table 1" w:uiPriority="41"/>
+    <w:lsdException w:name="Plain Table 2" w:uiPriority="42"/>
+    <w:lsdException w:name="Plain Table 3" w:uiPriority="43"/>
+    <w:lsdException w:name="Plain Table 4" w:uiPriority="44"/>
+    <w:lsdException w:name="Plain Table 5" w:uiPriority="45"/>
+    <w:lsdException w:name="Grid Table Light" w:uiPriority="40"/>
+    <w:lsdException w:name="Grid Table 1 Light" w:uiPriority="46"/>
+    <w:lsdException w:name="Grid Table 2" w:uiPriority="47"/>
+    <w:lsdException w:name="Grid Table 3" w:uiPriority="48"/>
+    <w:lsdException w:name="Grid Table 4" w:uiPriority="49"/>
+    <w:lsdException w:name="Grid Table 5 Dark" w:uiPriority="50"/>
+    <w:lsdException w:name="Grid Table 6 Colorful" w:uiPriority="51"/>
+    <w:lsdException w:name="Grid Table 7 Colorful" w:uiPriority="52"/>
+    <w:lsdException w:name="Grid Table 1 Light Accent 1" w:uiPriority="46"/>
+    <w:lsdException w:name="Grid Table 2 Accent 1" w:uiPriority="47"/>
+    <w:lsdException w:name="Grid Table 3 Accent 1" w:uiPriority="48"/>
+    <w:lsdException w:name="Grid Table 4 Accent 1" w:uiPriority="49"/>
+    <w:lsdException w:name="Grid Table 5 Dark Accent 1" w:uiPriority="50"/>
+    <w:lsdException w:name="Grid Table 6 Colorful Accent 1" w:uiPriority="51"/>
+    <w:lsdException w:name="Grid Table 7 Colorful Accent 1" w:uiPriority="52"/>
+    <w:lsdException w:name="Grid Table 1 Light Accent 2" w:uiPriority="46"/>
+    <w:lsdException w:name="Grid Table 2 Accent 2" w:uiPriority="47"/>
+    <w:lsdException w:name="Grid Table 3 Accent 2" w:uiPriority="48"/>
+    <w:lsdException w:name="Grid Table 4 Accent 2" w:uiPriority="49"/>
+    <w:lsdException w:name="Grid Table 5 Dark Accent 2" w:uiPriority="50"/>
+    <w:lsdException w:name="Grid Table 6 Colorful Accent 2" w:uiPriority="51"/>
+    <w:lsdException w:name="Grid Table 7 Colorful Accent 2" w:uiPriority="52"/>
+    <w:lsdException w:name="Grid Table 1 Light Accent 3" w:uiPriority="46"/>
+    <w:lsdException w:name="Grid Table 2 Accent 3" w:uiPriority="47"/>
+    <w:lsdException w:name="Grid Table 3 Accent 3" w:uiPriority="48"/>
+    <w:lsdException w:name="Grid Table 4 Accent 3" w:uiPriority="49"/>
+    <w:lsdException w:name="Grid Table 5 Dark Accent 3" w:uiPriority="50"/>
+    <w:lsdException w:name="Grid Table 6 Colorful Accent 3" w:uiPriority="51"/>
+    <w:lsdException w:name="Grid Table 7 Colorful Accent 3" w:uiPriority="52"/>
+    <w:lsdException w:name="Grid Table 1 Light Accent 4" w:uiPriority="46"/>
+    <w:lsdException w:name="Grid Table 2 Accent 4" w:uiPriority="47"/>
+    <w:lsdException w:name="Grid Table 3 Accent 4" w:uiPriority="48"/>
+    <w:lsdException w:name="Grid Table 4 Accent 4" w:uiPriority="49"/>
+    <w:lsdException w:name="Grid Table 5 Dark Accent 4" w:uiPriority="50"/>
+    <w:lsdException w:name="Grid Table 6 Colorful Accent 4" w:uiPriority="51"/>
+    <w:lsdException w:name="Grid Table 7 Colorful Accent 4" w:uiPriority="52"/>
+    <w:lsdException w:name="Grid Table 1 Light Accent 5" w:uiPriority="46"/>
+    <w:lsdException w:name="Grid Table 2 Accent 5" w:uiPriority="47"/>
+    <w:lsdException w:name="Grid Table 3 Accent 5" w:uiPriority="48"/>
+    <w:lsdException w:name="Grid Table 4 Accent 5" w:uiPriority="49"/>
+    <w:lsdException w:name="Grid Table 5 Dark Accent 5" w:uiPriority="50"/>
+    <w:lsdException w:name="Grid Table 6 Colorful Accent 5" w:uiPriority="51"/>
+    <w:lsdException w:name="Grid Table 7 Colorful Accent 5" w:uiPriority="52"/>
+    <w:lsdException w:name="Grid Table 1 Light Accent 6" w:uiPriority="46"/>
+    <w:lsdException w:name="Grid Table 2 Accent 6" w:uiPriority="47"/>
+    <w:lsdException w:name="Grid Table 3 Accent 6" w:uiPriority="48"/>
+    <w:lsdException w:name="Grid Table 4 Accent 6" w:uiPriority="49"/>
+    <w:lsdException w:name="Grid Table 5 Dark Accent 6" w:uiPriority="50"/>
+    <w:lsdException w:name="Grid Table 6 Colorful Accent 6" w:uiPriority="51"/>
+    <w:lsdException w:name="Grid Table 7 Colorful Accent 6" w:uiPriority="52"/>
+    <w:lsdException w:name="List Table 1 Light" w:uiPriority="46"/>
+    <w:lsdException w:name="List Table 2" w:uiPriority="47"/>
+    <w:lsdException w:name="List Table 3" w:uiPriority="48"/>
+    <w:lsdException w:name="List Table 4" w:uiPriority="49"/>
+    <w:lsdException w:name="List Table 5 Dark" w:uiPriority="50"/>
+    <w:lsdException w:name="List Table 6 Colorful" w:uiPriority="51"/>
+    <w:lsdException w:name="List Table 7 Colorful" w:uiPriority="52"/>
+    <w:lsdException w:name="List Table 1 Light Accent 1" w:uiPriority="46"/>
+    <w:lsdException w:name="List Table 2 Accent 1" w:uiPriority="47"/>
+    <w:lsdException w:name="List Table 3 Accent 1" w:uiPriority="48"/>
+    <w:lsdException w:name="List Table 4 Accent 1" w:uiPriority="49"/>
+    <w:lsdException w:name="List Table 5 Dark Accent 1" w:uiPriority="50"/>
+    <w:lsdException w:name="List Table 6 Colorful Accent 1" w:uiPriority="51"/>
+    <w:lsdException w:name="List Table 7 Colorful Accent 1" w:uiPriority="52"/>
+    <w:lsdException w:name="List Table 1 Light Accent 2" w:uiPriority="46"/>
+    <w:lsdException w:name="List Table 2 Accent 2" w:uiPriority="47"/>
+    <w:lsdException w:name="List Table 3 Accent 2" w:uiPriority="48"/>
+    <w:lsdException w:name="List Table 4 Accent 2" w:uiPriority="49"/>
+    <w:lsdException w:name="List Table 5 Dark Accent 2" w:uiPriority="50"/>
+    <w:lsdException w:name="List Table 6 Colorful Accent 2" w:uiPriority="51"/>
+    <w:lsdException w:name="List Table 7 Colorful Accent 2" w:uiPriority="52"/>
+    <w:lsdException w:name="List Table 1 Light Accent 3" w:uiPriority="46"/>
+    <w:lsdException w:name="List Table 2 Accent 3" w:uiPriority="47"/>
+    <w:lsdException w:name="List Table 3 Accent 3" w:uiPriority="48"/>
+    <w:lsdException w:name="List Table 4 Accent 3" w:uiPriority="49"/>
+    <w:lsdException w:name="List Table 5 Dark Accent 3" w:uiPriority="50"/>
+    <w:lsdException w:name="List Table 6 Colorful Accent 3" w:uiPriority="51"/>
+    <w:lsdException w:name="List Table 7 Colorful Accent 3" w:uiPriority="52"/>
+    <w:lsdException w:name="List Table 1 Light Accent 4" w:uiPriority="46"/>
+    <w:lsdException w:name="List Table 2 Accent 4" w:uiPriority="47"/>
+    <w:lsdException w:name="List Table 3 Accent 4" w:uiPriority="48"/>
+    <w:lsdException w:name="List Table 4 Accent 4" w:uiPriority="49"/>
+    <w:lsdException w:name="List Table 5 Dark Accent 4" w:uiPriority="50"/>
+    <w:lsdException w:name="List Table 6 Colorful Accent 4" w:uiPriority="51"/>
+    <w:lsdException w:name="List Table 7 Colorful Accent 4" w:uiPriority="52"/>
+    <w:lsdException w:name="List Table 1 Light Accent 5" w:uiPriority="46"/>
+    <w:lsdException w:name="List Table 2 Accent 5" w:uiPriority="47"/>
+    <w:lsdException w:name="List Table 3 Accent 5" w:uiPriority="48"/>
+    <w:lsdException w:name="List Table 4 Accent 5" w:uiPriority="49"/>
+    <w:lsdException w:name="List Table 5 Dark Accent 5" w:uiPriority="50"/>
+    <w:lsdException w:name="List Table 6 Colorful Accent 5" w:uiPriority="51"/>
+    <w:lsdException w:name="List Table 7 Colorful Accent 5" w:uiPriority="52"/>
+    <w:lsdException w:name="List Table 1 Light Accent 6" w:uiPriority="46"/>
+    <w:lsdException w:name="List Table 2 Accent 6" w:uiPriority="47"/>
+    <w:lsdException w:name="List Table 3 Accent 6" w:uiPriority="48"/>
+    <w:lsdException w:name="List Table 4 Accent 6" w:uiPriority="49"/>
+    <w:lsdException w:name="List Table 5 Dark Accent 6" w:uiPriority="50"/>
+    <w:lsdException w:name="List Table 6 Colorful Accent 6" w:uiPriority="51"/>
+    <w:lsdException w:name="List Table 7 Colorful Accent 6" w:uiPriority="52"/>
+    <w:lsdException w:name="Mention" w:semiHidden="1" w:unhideWhenUsed="1"/>
   </w:latentStyles>
   <w:style w:type="paragraph" w:default="1" w:styleId="Standard">
     <w:name w:val="Normal"/>
@@ -32399,7 +32021,7 @@
   <a:extraClrSchemeLst/>
   <a:extLst>
     <a:ext uri="{05A4C25C-085E-4340-85A3-A5531E510DB2}">
-      <thm15:themeFamily xmlns:thm15="http://schemas.microsoft.com/office/thememl/2012/main" xmlns="" name="Office Theme" id="{62F939B6-93AF-4DB8-9C6B-D6C7DFDC589F}" vid="{4A3C46E8-61CC-4603-A589-7422A47A8E4A}"/>
+      <thm15:themeFamily xmlns:thm15="http://schemas.microsoft.com/office/thememl/2012/main" name="Office Theme" id="{62F939B6-93AF-4DB8-9C6B-D6C7DFDC589F}" vid="{4A3C46E8-61CC-4603-A589-7422A47A8E4A}"/>
     </a:ext>
   </a:extLst>
 </a:theme>
@@ -32460,7 +32082,7 @@
 </file>
 
 <file path=customXml/itemProps1.xml><?xml version="1.0" encoding="utf-8"?>
-<ds:datastoreItem xmlns:ds="http://schemas.openxmlformats.org/officeDocument/2006/customXml" ds:itemID="{4D6318CE-28C2-4D1B-945F-3D54B9F81CD2}">
+<ds:datastoreItem xmlns:ds="http://schemas.openxmlformats.org/officeDocument/2006/customXml" ds:itemID="{9EBB3BCF-6BF7-44D3-8E64-867A533B095E}">
   <ds:schemaRefs>
     <ds:schemaRef ds:uri="http://schemas.openxmlformats.org/officeDocument/2006/bibliography"/>
   </ds:schemaRefs>

</xml_diff>